<commit_message>
Dodano upravljanje korisničkim računima
</commit_message>
<xml_diff>
--- a/2015 SRS.docx
+++ b/2015 SRS.docx
@@ -397,10 +397,7 @@
         <w:t>Upravljanje odjelima</w:t>
       </w:r>
     </w:p>
-    <w:p>
-      <w:bookmarkStart w:id="0" w:name="_GoBack"/>
-      <w:bookmarkEnd w:id="0"/>
-    </w:p>
+    <w:p/>
     <w:p>
       <w:pPr>
         <w:pStyle w:val="Heading1"/>
@@ -891,6 +888,2097 @@
         <w:rPr>
           <w:sz w:val="24"/>
         </w:rPr>
+        <w:t>4.1 Upravljanje korisničkim računima</w:t>
+      </w:r>
+    </w:p>
+    <w:p>
+      <w:pPr>
+        <w:rPr>
+          <w:rFonts w:ascii="Arial" w:hAnsi="Arial" w:cs="Arial"/>
+          <w:color w:val="000000"/>
+        </w:rPr>
+      </w:pPr>
+      <w:r>
+        <w:rPr>
+          <w:rFonts w:ascii="Arial" w:hAnsi="Arial" w:cs="Arial"/>
+          <w:color w:val="000000"/>
+        </w:rPr>
+        <w:t>4.1.</w:t>
+      </w:r>
+      <w:r>
+        <w:rPr>
+          <w:rFonts w:ascii="Arial" w:hAnsi="Arial" w:cs="Arial"/>
+          <w:color w:val="000000"/>
+        </w:rPr>
+        <w:t>1. Kreiranje novog korisničkog računa</w:t>
+      </w:r>
+    </w:p>
+    <w:p>
+      <w:pPr>
+        <w:rPr>
+          <w:rFonts w:ascii="Arial" w:hAnsi="Arial" w:cs="Arial"/>
+          <w:i/>
+          <w:color w:val="000000"/>
+        </w:rPr>
+      </w:pPr>
+      <w:r>
+        <w:rPr>
+          <w:rFonts w:ascii="Arial" w:hAnsi="Arial" w:cs="Arial"/>
+          <w:i/>
+          <w:color w:val="000000"/>
+        </w:rPr>
+        <w:t xml:space="preserve">Opis: </w:t>
+      </w:r>
+    </w:p>
+    <w:p>
+      <w:pPr>
+        <w:rPr>
+          <w:rFonts w:ascii="Arial" w:hAnsi="Arial" w:cs="Arial"/>
+          <w:color w:val="000000"/>
+        </w:rPr>
+      </w:pPr>
+      <w:r>
+        <w:rPr>
+          <w:rFonts w:ascii="Arial" w:hAnsi="Arial" w:cs="Arial"/>
+          <w:color w:val="000000"/>
+        </w:rPr>
+        <w:t>Korisnik sa administratorskom ulogom u sistemu, po zapošljavanju nove osobe u kompaniji, kreira novi korisnički račun.</w:t>
+      </w:r>
+    </w:p>
+    <w:p>
+      <w:pPr>
+        <w:rPr>
+          <w:rFonts w:ascii="Arial" w:hAnsi="Arial" w:cs="Arial"/>
+          <w:i/>
+          <w:color w:val="000000"/>
+        </w:rPr>
+      </w:pPr>
+      <w:r>
+        <w:rPr>
+          <w:rFonts w:ascii="Arial" w:hAnsi="Arial" w:cs="Arial"/>
+          <w:i/>
+          <w:color w:val="000000"/>
+        </w:rPr>
+        <w:t xml:space="preserve">Preduslovi: </w:t>
+      </w:r>
+    </w:p>
+    <w:p>
+      <w:pPr>
+        <w:pStyle w:val="ListParagraph"/>
+        <w:numPr>
+          <w:ilvl w:val="0"/>
+          <w:numId w:val="82"/>
+        </w:numPr>
+        <w:rPr>
+          <w:rFonts w:ascii="Arial" w:hAnsi="Arial" w:cs="Arial"/>
+          <w:color w:val="000000"/>
+        </w:rPr>
+      </w:pPr>
+      <w:r>
+        <w:rPr>
+          <w:rFonts w:ascii="Arial" w:hAnsi="Arial" w:cs="Arial"/>
+          <w:color w:val="000000"/>
+        </w:rPr>
+        <w:t xml:space="preserve">Proces kreiranja novog korisničkog računa počinje tek po zapošljavanju nove </w:t>
+      </w:r>
+      <w:r>
+        <w:rPr>
+          <w:rFonts w:ascii="Arial" w:hAnsi="Arial" w:cs="Arial"/>
+          <w:color w:val="000000"/>
+        </w:rPr>
+        <w:t>osobe u kompaniji</w:t>
+      </w:r>
+      <w:r>
+        <w:rPr>
+          <w:rFonts w:ascii="Arial" w:hAnsi="Arial" w:cs="Arial"/>
+          <w:color w:val="000000"/>
+        </w:rPr>
+        <w:t>,</w:t>
+      </w:r>
+    </w:p>
+    <w:p>
+      <w:pPr>
+        <w:pStyle w:val="ListParagraph"/>
+        <w:numPr>
+          <w:ilvl w:val="0"/>
+          <w:numId w:val="82"/>
+        </w:numPr>
+        <w:rPr>
+          <w:rFonts w:ascii="Arial" w:hAnsi="Arial" w:cs="Arial"/>
+          <w:color w:val="000000"/>
+        </w:rPr>
+      </w:pPr>
+      <w:r>
+        <w:rPr>
+          <w:rFonts w:ascii="Arial" w:hAnsi="Arial" w:cs="Arial"/>
+          <w:color w:val="000000"/>
+        </w:rPr>
+        <w:t>Korisnik koji kreira novi korisnički račun mora da ima administratorsku ulogu.</w:t>
+      </w:r>
+    </w:p>
+    <w:p>
+      <w:pPr>
+        <w:rPr>
+          <w:rFonts w:ascii="Arial" w:hAnsi="Arial" w:cs="Arial"/>
+          <w:i/>
+          <w:color w:val="000000"/>
+        </w:rPr>
+      </w:pPr>
+      <w:r>
+        <w:rPr>
+          <w:rFonts w:ascii="Arial" w:hAnsi="Arial" w:cs="Arial"/>
+          <w:i/>
+          <w:color w:val="000000"/>
+        </w:rPr>
+        <w:t>Ulaz:</w:t>
+      </w:r>
+    </w:p>
+    <w:p>
+      <w:pPr>
+        <w:pStyle w:val="ListParagraph"/>
+        <w:numPr>
+          <w:ilvl w:val="0"/>
+          <w:numId w:val="83"/>
+        </w:numPr>
+        <w:rPr>
+          <w:rFonts w:ascii="Arial" w:hAnsi="Arial" w:cs="Arial"/>
+          <w:color w:val="000000"/>
+        </w:rPr>
+      </w:pPr>
+      <w:r>
+        <w:rPr>
+          <w:rFonts w:ascii="Arial" w:hAnsi="Arial" w:cs="Arial"/>
+          <w:color w:val="000000"/>
+        </w:rPr>
+        <w:t>Ime,</w:t>
+      </w:r>
+    </w:p>
+    <w:p>
+      <w:pPr>
+        <w:pStyle w:val="ListParagraph"/>
+        <w:numPr>
+          <w:ilvl w:val="0"/>
+          <w:numId w:val="83"/>
+        </w:numPr>
+        <w:rPr>
+          <w:rFonts w:ascii="Arial" w:hAnsi="Arial" w:cs="Arial"/>
+          <w:color w:val="000000"/>
+        </w:rPr>
+      </w:pPr>
+      <w:r>
+        <w:rPr>
+          <w:rFonts w:ascii="Arial" w:hAnsi="Arial" w:cs="Arial"/>
+          <w:color w:val="000000"/>
+        </w:rPr>
+        <w:t>Prezime,</w:t>
+      </w:r>
+    </w:p>
+    <w:p>
+      <w:pPr>
+        <w:pStyle w:val="ListParagraph"/>
+        <w:numPr>
+          <w:ilvl w:val="0"/>
+          <w:numId w:val="83"/>
+        </w:numPr>
+        <w:rPr>
+          <w:rFonts w:ascii="Arial" w:hAnsi="Arial" w:cs="Arial"/>
+          <w:color w:val="000000"/>
+        </w:rPr>
+      </w:pPr>
+      <w:r>
+        <w:rPr>
+          <w:rFonts w:ascii="Arial" w:hAnsi="Arial" w:cs="Arial"/>
+          <w:color w:val="000000"/>
+        </w:rPr>
+        <w:t>JMBG,</w:t>
+      </w:r>
+    </w:p>
+    <w:p>
+      <w:pPr>
+        <w:pStyle w:val="ListParagraph"/>
+        <w:numPr>
+          <w:ilvl w:val="0"/>
+          <w:numId w:val="83"/>
+        </w:numPr>
+        <w:rPr>
+          <w:rFonts w:ascii="Arial" w:hAnsi="Arial" w:cs="Arial"/>
+          <w:color w:val="000000"/>
+        </w:rPr>
+      </w:pPr>
+      <w:r>
+        <w:rPr>
+          <w:rFonts w:ascii="Arial" w:hAnsi="Arial" w:cs="Arial"/>
+          <w:color w:val="000000"/>
+        </w:rPr>
+        <w:t>Adresa,</w:t>
+      </w:r>
+    </w:p>
+    <w:p>
+      <w:pPr>
+        <w:pStyle w:val="ListParagraph"/>
+        <w:numPr>
+          <w:ilvl w:val="0"/>
+          <w:numId w:val="83"/>
+        </w:numPr>
+        <w:rPr>
+          <w:rFonts w:ascii="Arial" w:hAnsi="Arial" w:cs="Arial"/>
+          <w:color w:val="000000"/>
+        </w:rPr>
+      </w:pPr>
+      <w:r>
+        <w:rPr>
+          <w:rFonts w:ascii="Arial" w:hAnsi="Arial" w:cs="Arial"/>
+          <w:color w:val="000000"/>
+        </w:rPr>
+        <w:t>Br. telefona,</w:t>
+      </w:r>
+    </w:p>
+    <w:p>
+      <w:pPr>
+        <w:pStyle w:val="ListParagraph"/>
+        <w:numPr>
+          <w:ilvl w:val="0"/>
+          <w:numId w:val="83"/>
+        </w:numPr>
+        <w:rPr>
+          <w:rFonts w:ascii="Arial" w:hAnsi="Arial" w:cs="Arial"/>
+          <w:color w:val="000000"/>
+        </w:rPr>
+      </w:pPr>
+      <w:r>
+        <w:rPr>
+          <w:rFonts w:ascii="Arial" w:hAnsi="Arial" w:cs="Arial"/>
+          <w:color w:val="000000"/>
+        </w:rPr>
+        <w:t>E-mail,</w:t>
+      </w:r>
+    </w:p>
+    <w:p>
+      <w:pPr>
+        <w:pStyle w:val="ListParagraph"/>
+        <w:numPr>
+          <w:ilvl w:val="0"/>
+          <w:numId w:val="83"/>
+        </w:numPr>
+        <w:rPr>
+          <w:rFonts w:ascii="Arial" w:hAnsi="Arial" w:cs="Arial"/>
+          <w:color w:val="000000"/>
+        </w:rPr>
+      </w:pPr>
+      <w:r>
+        <w:rPr>
+          <w:rFonts w:ascii="Arial" w:hAnsi="Arial" w:cs="Arial"/>
+          <w:color w:val="000000"/>
+        </w:rPr>
+        <w:lastRenderedPageBreak/>
+        <w:t>Datum zapošljavanja,</w:t>
+      </w:r>
+    </w:p>
+    <w:p>
+      <w:pPr>
+        <w:pStyle w:val="ListParagraph"/>
+        <w:numPr>
+          <w:ilvl w:val="0"/>
+          <w:numId w:val="83"/>
+        </w:numPr>
+        <w:rPr>
+          <w:rFonts w:ascii="Arial" w:hAnsi="Arial" w:cs="Arial"/>
+          <w:color w:val="000000"/>
+        </w:rPr>
+      </w:pPr>
+      <w:r>
+        <w:rPr>
+          <w:rFonts w:ascii="Arial" w:hAnsi="Arial" w:cs="Arial"/>
+          <w:color w:val="000000"/>
+        </w:rPr>
+        <w:t>Odjel,</w:t>
+      </w:r>
+    </w:p>
+    <w:p>
+      <w:pPr>
+        <w:pStyle w:val="ListParagraph"/>
+        <w:numPr>
+          <w:ilvl w:val="0"/>
+          <w:numId w:val="83"/>
+        </w:numPr>
+        <w:rPr>
+          <w:rFonts w:ascii="Arial" w:hAnsi="Arial" w:cs="Arial"/>
+          <w:color w:val="000000"/>
+        </w:rPr>
+      </w:pPr>
+      <w:r>
+        <w:rPr>
+          <w:rFonts w:ascii="Arial" w:hAnsi="Arial" w:cs="Arial"/>
+          <w:color w:val="000000"/>
+        </w:rPr>
+        <w:t>Korisničko ime,</w:t>
+      </w:r>
+    </w:p>
+    <w:p>
+      <w:pPr>
+        <w:pStyle w:val="ListParagraph"/>
+        <w:numPr>
+          <w:ilvl w:val="0"/>
+          <w:numId w:val="83"/>
+        </w:numPr>
+        <w:rPr>
+          <w:rFonts w:ascii="Arial" w:hAnsi="Arial" w:cs="Arial"/>
+          <w:color w:val="000000"/>
+        </w:rPr>
+      </w:pPr>
+      <w:r>
+        <w:rPr>
+          <w:rFonts w:ascii="Arial" w:hAnsi="Arial" w:cs="Arial"/>
+          <w:color w:val="000000"/>
+        </w:rPr>
+        <w:t>Defaultna lozinka,</w:t>
+      </w:r>
+    </w:p>
+    <w:p>
+      <w:pPr>
+        <w:pStyle w:val="ListParagraph"/>
+        <w:numPr>
+          <w:ilvl w:val="0"/>
+          <w:numId w:val="83"/>
+        </w:numPr>
+        <w:rPr>
+          <w:rFonts w:ascii="Arial" w:hAnsi="Arial" w:cs="Arial"/>
+          <w:color w:val="000000"/>
+        </w:rPr>
+      </w:pPr>
+      <w:r>
+        <w:rPr>
+          <w:rFonts w:ascii="Arial" w:hAnsi="Arial" w:cs="Arial"/>
+          <w:color w:val="000000"/>
+        </w:rPr>
+        <w:t>Vrsta korisnika.</w:t>
+      </w:r>
+    </w:p>
+    <w:p>
+      <w:pPr>
+        <w:rPr>
+          <w:rFonts w:ascii="Arial" w:hAnsi="Arial" w:cs="Arial"/>
+          <w:i/>
+          <w:color w:val="000000"/>
+        </w:rPr>
+      </w:pPr>
+      <w:r>
+        <w:rPr>
+          <w:rFonts w:ascii="Arial" w:hAnsi="Arial" w:cs="Arial"/>
+          <w:i/>
+          <w:color w:val="000000"/>
+        </w:rPr>
+        <w:t>Uslovi validnosti:</w:t>
+      </w:r>
+    </w:p>
+    <w:p>
+      <w:pPr>
+        <w:pStyle w:val="ListParagraph"/>
+        <w:numPr>
+          <w:ilvl w:val="0"/>
+          <w:numId w:val="84"/>
+        </w:numPr>
+        <w:rPr>
+          <w:rFonts w:ascii="Arial" w:hAnsi="Arial" w:cs="Arial"/>
+          <w:color w:val="000000"/>
+        </w:rPr>
+      </w:pPr>
+      <w:r>
+        <w:rPr>
+          <w:rFonts w:ascii="Arial" w:hAnsi="Arial" w:cs="Arial"/>
+          <w:color w:val="000000"/>
+        </w:rPr>
+        <w:t>JMBG kao podatak na osnovu kojeg se provjerava jedinstvenost korisnika, odnosno, validnost unesenih podataka, mora biti jedinstven,</w:t>
+      </w:r>
+    </w:p>
+    <w:p>
+      <w:pPr>
+        <w:pStyle w:val="ListParagraph"/>
+        <w:numPr>
+          <w:ilvl w:val="0"/>
+          <w:numId w:val="84"/>
+        </w:numPr>
+        <w:rPr>
+          <w:rFonts w:ascii="Arial" w:hAnsi="Arial" w:cs="Arial"/>
+          <w:color w:val="000000"/>
+        </w:rPr>
+      </w:pPr>
+      <w:r>
+        <w:rPr>
+          <w:rFonts w:ascii="Arial" w:hAnsi="Arial" w:cs="Arial"/>
+          <w:color w:val="000000"/>
+        </w:rPr>
+        <w:t>Korisničko ime mora biti jedinstveno,</w:t>
+      </w:r>
+    </w:p>
+    <w:p>
+      <w:pPr>
+        <w:pStyle w:val="ListParagraph"/>
+        <w:numPr>
+          <w:ilvl w:val="0"/>
+          <w:numId w:val="84"/>
+        </w:numPr>
+        <w:rPr>
+          <w:rFonts w:ascii="Arial" w:hAnsi="Arial" w:cs="Arial"/>
+          <w:color w:val="000000"/>
+        </w:rPr>
+      </w:pPr>
+      <w:r>
+        <w:rPr>
+          <w:rFonts w:ascii="Arial" w:hAnsi="Arial" w:cs="Arial"/>
+          <w:color w:val="000000"/>
+        </w:rPr>
+        <w:t>Polja koja moraju biti unesena su: Ime, Prezime, JMBG, Odjel, Korisničko ime, Defaultna lozinka i Vrsta korisnika.</w:t>
+      </w:r>
+    </w:p>
+    <w:p>
+      <w:pPr>
+        <w:rPr>
+          <w:rFonts w:ascii="Arial" w:hAnsi="Arial" w:cs="Arial"/>
+          <w:i/>
+          <w:color w:val="000000"/>
+        </w:rPr>
+      </w:pPr>
+      <w:r>
+        <w:rPr>
+          <w:rFonts w:ascii="Arial" w:hAnsi="Arial" w:cs="Arial"/>
+          <w:i/>
+          <w:color w:val="000000"/>
+        </w:rPr>
+        <w:t>Procesiranje:</w:t>
+      </w:r>
+    </w:p>
+    <w:p>
+      <w:pPr>
+        <w:pStyle w:val="ListParagraph"/>
+        <w:numPr>
+          <w:ilvl w:val="0"/>
+          <w:numId w:val="85"/>
+        </w:numPr>
+        <w:rPr>
+          <w:rFonts w:ascii="Arial" w:hAnsi="Arial" w:cs="Arial"/>
+          <w:color w:val="000000"/>
+        </w:rPr>
+      </w:pPr>
+      <w:r>
+        <w:rPr>
+          <w:rFonts w:ascii="Arial" w:hAnsi="Arial" w:cs="Arial"/>
+          <w:color w:val="000000"/>
+        </w:rPr>
+        <w:t>Administrator unosi poznate podatke sa printane forme koju novi zaposlenik popunjava prilikom zapošljavanja,</w:t>
+      </w:r>
+    </w:p>
+    <w:p>
+      <w:pPr>
+        <w:pStyle w:val="ListParagraph"/>
+        <w:numPr>
+          <w:ilvl w:val="0"/>
+          <w:numId w:val="85"/>
+        </w:numPr>
+        <w:rPr>
+          <w:rFonts w:ascii="Arial" w:hAnsi="Arial" w:cs="Arial"/>
+          <w:color w:val="000000"/>
+        </w:rPr>
+      </w:pPr>
+      <w:r>
+        <w:rPr>
+          <w:rFonts w:ascii="Arial" w:hAnsi="Arial" w:cs="Arial"/>
+          <w:color w:val="000000"/>
+        </w:rPr>
+        <w:t>Sistem automatski generiše i dodjelj</w:t>
+      </w:r>
+      <w:r>
+        <w:rPr>
+          <w:rFonts w:ascii="Arial" w:hAnsi="Arial" w:cs="Arial"/>
+          <w:color w:val="000000"/>
+        </w:rPr>
+        <w:t>uje korisniku šifru iz brojčane serije koja</w:t>
+      </w:r>
+      <w:r>
+        <w:rPr>
+          <w:rFonts w:ascii="Arial" w:hAnsi="Arial" w:cs="Arial"/>
+          <w:color w:val="000000"/>
+        </w:rPr>
+        <w:t xml:space="preserve"> će biti definisan</w:t>
+      </w:r>
+      <w:r>
+        <w:rPr>
+          <w:rFonts w:ascii="Arial" w:hAnsi="Arial" w:cs="Arial"/>
+          <w:color w:val="000000"/>
+        </w:rPr>
+        <w:t>a</w:t>
+      </w:r>
+      <w:r>
+        <w:rPr>
+          <w:rFonts w:ascii="Arial" w:hAnsi="Arial" w:cs="Arial"/>
+          <w:color w:val="000000"/>
+        </w:rPr>
+        <w:t xml:space="preserve"> sa klijentom u toku implementacije,</w:t>
+      </w:r>
+    </w:p>
+    <w:p>
+      <w:pPr>
+        <w:pStyle w:val="ListParagraph"/>
+        <w:numPr>
+          <w:ilvl w:val="0"/>
+          <w:numId w:val="85"/>
+        </w:numPr>
+        <w:rPr>
+          <w:rFonts w:ascii="Arial" w:hAnsi="Arial" w:cs="Arial"/>
+          <w:color w:val="000000"/>
+        </w:rPr>
+      </w:pPr>
+      <w:r>
+        <w:rPr>
+          <w:rFonts w:ascii="Arial" w:hAnsi="Arial" w:cs="Arial"/>
+          <w:color w:val="000000"/>
+        </w:rPr>
+        <w:t>Administrator dodjeljuje korisniku korisničko ime i defaultnu lozinku,</w:t>
+      </w:r>
+    </w:p>
+    <w:p>
+      <w:pPr>
+        <w:pStyle w:val="ListParagraph"/>
+        <w:numPr>
+          <w:ilvl w:val="0"/>
+          <w:numId w:val="85"/>
+        </w:numPr>
+        <w:rPr>
+          <w:rFonts w:ascii="Arial" w:hAnsi="Arial" w:cs="Arial"/>
+          <w:color w:val="000000"/>
+        </w:rPr>
+      </w:pPr>
+      <w:r>
+        <w:rPr>
+          <w:rFonts w:ascii="Arial" w:hAnsi="Arial" w:cs="Arial"/>
+          <w:color w:val="000000"/>
+        </w:rPr>
+        <w:t>Sistem vrši validaciju unesenih podataka.</w:t>
+      </w:r>
+    </w:p>
+    <w:p>
+      <w:pPr>
+        <w:rPr>
+          <w:rFonts w:ascii="Arial" w:hAnsi="Arial" w:cs="Arial"/>
+          <w:i/>
+          <w:color w:val="000000"/>
+        </w:rPr>
+      </w:pPr>
+      <w:r>
+        <w:rPr>
+          <w:rFonts w:ascii="Arial" w:hAnsi="Arial" w:cs="Arial"/>
+          <w:i/>
+          <w:color w:val="000000"/>
+        </w:rPr>
+        <w:t>Izlaz:</w:t>
+      </w:r>
+    </w:p>
+    <w:p>
+      <w:pPr>
+        <w:pStyle w:val="ListParagraph"/>
+        <w:numPr>
+          <w:ilvl w:val="0"/>
+          <w:numId w:val="86"/>
+        </w:numPr>
+        <w:rPr>
+          <w:rFonts w:ascii="Arial" w:hAnsi="Arial" w:cs="Arial"/>
+          <w:color w:val="000000"/>
+        </w:rPr>
+      </w:pPr>
+      <w:r>
+        <w:rPr>
+          <w:rFonts w:ascii="Arial" w:hAnsi="Arial" w:cs="Arial"/>
+          <w:color w:val="000000"/>
+        </w:rPr>
+        <w:t>Poruka o uspješnom dodavanju korisnika ili eventualnoj grešc</w:t>
+      </w:r>
+    </w:p>
+    <w:p>
+      <w:pPr>
+        <w:rPr>
+          <w:rFonts w:ascii="Arial" w:hAnsi="Arial" w:cs="Arial"/>
+          <w:i/>
+          <w:color w:val="000000"/>
+        </w:rPr>
+      </w:pPr>
+      <w:r>
+        <w:rPr>
+          <w:rFonts w:ascii="Arial" w:hAnsi="Arial" w:cs="Arial"/>
+          <w:i/>
+          <w:color w:val="000000"/>
+        </w:rPr>
+        <w:t>Prioritet realizacije:</w:t>
+      </w:r>
+    </w:p>
+    <w:p>
+      <w:pPr>
+        <w:rPr>
+          <w:rFonts w:ascii="Arial" w:hAnsi="Arial" w:cs="Arial"/>
+          <w:color w:val="000000"/>
+        </w:rPr>
+      </w:pPr>
+      <w:r>
+        <w:rPr>
+          <w:rFonts w:ascii="Arial" w:hAnsi="Arial" w:cs="Arial"/>
+          <w:color w:val="000000"/>
+        </w:rPr>
+        <w:t>1</w:t>
+      </w:r>
+    </w:p>
+    <w:p>
+      <w:pPr>
+        <w:rPr>
+          <w:rFonts w:ascii="Arial" w:hAnsi="Arial" w:cs="Arial"/>
+          <w:color w:val="000000"/>
+        </w:rPr>
+      </w:pPr>
+    </w:p>
+    <w:p>
+      <w:pPr>
+        <w:rPr>
+          <w:rFonts w:ascii="Arial" w:hAnsi="Arial" w:cs="Arial"/>
+          <w:color w:val="000000"/>
+        </w:rPr>
+      </w:pPr>
+    </w:p>
+    <w:p>
+      <w:pPr>
+        <w:rPr>
+          <w:rFonts w:ascii="Arial" w:hAnsi="Arial" w:cs="Arial"/>
+          <w:b/>
+          <w:color w:val="000000"/>
+        </w:rPr>
+      </w:pPr>
+    </w:p>
+    <w:p>
+      <w:pPr>
+        <w:rPr>
+          <w:rFonts w:ascii="Arial" w:hAnsi="Arial" w:cs="Arial"/>
+          <w:color w:val="000000"/>
+        </w:rPr>
+      </w:pPr>
+      <w:r>
+        <w:rPr>
+          <w:rFonts w:ascii="Arial" w:hAnsi="Arial" w:cs="Arial"/>
+          <w:color w:val="000000"/>
+        </w:rPr>
+        <w:t>4.1.</w:t>
+      </w:r>
+      <w:r>
+        <w:rPr>
+          <w:rFonts w:ascii="Arial" w:hAnsi="Arial" w:cs="Arial"/>
+          <w:color w:val="000000"/>
+        </w:rPr>
+        <w:t>2. Modificiranje postojećeg korisničkog  računa</w:t>
+      </w:r>
+    </w:p>
+    <w:p>
+      <w:pPr>
+        <w:rPr>
+          <w:rFonts w:ascii="Arial" w:hAnsi="Arial" w:cs="Arial"/>
+          <w:i/>
+          <w:color w:val="000000"/>
+        </w:rPr>
+      </w:pPr>
+      <w:r>
+        <w:rPr>
+          <w:rFonts w:ascii="Arial" w:hAnsi="Arial" w:cs="Arial"/>
+          <w:i/>
+          <w:color w:val="000000"/>
+        </w:rPr>
+        <w:t xml:space="preserve">Opis: </w:t>
+      </w:r>
+    </w:p>
+    <w:p>
+      <w:pPr>
+        <w:rPr>
+          <w:rFonts w:ascii="Arial" w:hAnsi="Arial" w:cs="Arial"/>
+          <w:color w:val="000000"/>
+        </w:rPr>
+      </w:pPr>
+      <w:r>
+        <w:rPr>
+          <w:rFonts w:ascii="Arial" w:hAnsi="Arial" w:cs="Arial"/>
+          <w:color w:val="000000"/>
+        </w:rPr>
+        <w:t>Korisnik sa administratorskom ulogom u sistemu ima mogućnost da modifikuje, odnosno, promijeni podatke na postojećem korisničkom računu.</w:t>
+      </w:r>
+    </w:p>
+    <w:p>
+      <w:pPr>
+        <w:rPr>
+          <w:rFonts w:ascii="Arial" w:hAnsi="Arial" w:cs="Arial"/>
+          <w:i/>
+          <w:color w:val="000000"/>
+        </w:rPr>
+      </w:pPr>
+      <w:r>
+        <w:rPr>
+          <w:rFonts w:ascii="Arial" w:hAnsi="Arial" w:cs="Arial"/>
+          <w:i/>
+          <w:color w:val="000000"/>
+        </w:rPr>
+        <w:t xml:space="preserve">Preduslovi: </w:t>
+      </w:r>
+    </w:p>
+    <w:p>
+      <w:pPr>
+        <w:pStyle w:val="ListParagraph"/>
+        <w:numPr>
+          <w:ilvl w:val="0"/>
+          <w:numId w:val="82"/>
+        </w:numPr>
+        <w:rPr>
+          <w:rFonts w:ascii="Arial" w:hAnsi="Arial" w:cs="Arial"/>
+          <w:color w:val="000000"/>
+        </w:rPr>
+      </w:pPr>
+      <w:r>
+        <w:rPr>
+          <w:rFonts w:ascii="Arial" w:hAnsi="Arial" w:cs="Arial"/>
+          <w:color w:val="000000"/>
+        </w:rPr>
+        <w:t>Korisnik koji modifikuje korisnički račun mora da ima administratorsku ulogu,</w:t>
+      </w:r>
+    </w:p>
+    <w:p>
+      <w:pPr>
+        <w:pStyle w:val="ListParagraph"/>
+        <w:numPr>
+          <w:ilvl w:val="0"/>
+          <w:numId w:val="82"/>
+        </w:numPr>
+        <w:rPr>
+          <w:rFonts w:ascii="Arial" w:hAnsi="Arial" w:cs="Arial"/>
+          <w:color w:val="000000"/>
+        </w:rPr>
+      </w:pPr>
+      <w:r>
+        <w:rPr>
+          <w:rFonts w:ascii="Arial" w:hAnsi="Arial" w:cs="Arial"/>
+          <w:color w:val="000000"/>
+        </w:rPr>
+        <w:t>Korisnički račun mora da postoji u sistemu.</w:t>
+      </w:r>
+    </w:p>
+    <w:p>
+      <w:pPr>
+        <w:rPr>
+          <w:rFonts w:ascii="Arial" w:hAnsi="Arial" w:cs="Arial"/>
+          <w:i/>
+          <w:color w:val="000000"/>
+        </w:rPr>
+      </w:pPr>
+      <w:r>
+        <w:rPr>
+          <w:rFonts w:ascii="Arial" w:hAnsi="Arial" w:cs="Arial"/>
+          <w:i/>
+          <w:color w:val="000000"/>
+        </w:rPr>
+        <w:t>Ulaz:</w:t>
+      </w:r>
+    </w:p>
+    <w:p>
+      <w:pPr>
+        <w:pStyle w:val="ListParagraph"/>
+        <w:numPr>
+          <w:ilvl w:val="0"/>
+          <w:numId w:val="83"/>
+        </w:numPr>
+        <w:rPr>
+          <w:rFonts w:ascii="Arial" w:hAnsi="Arial" w:cs="Arial"/>
+          <w:color w:val="000000"/>
+        </w:rPr>
+      </w:pPr>
+      <w:r>
+        <w:rPr>
+          <w:rFonts w:ascii="Arial" w:hAnsi="Arial" w:cs="Arial"/>
+          <w:color w:val="000000"/>
+        </w:rPr>
+        <w:t>Ime,</w:t>
+      </w:r>
+    </w:p>
+    <w:p>
+      <w:pPr>
+        <w:pStyle w:val="ListParagraph"/>
+        <w:numPr>
+          <w:ilvl w:val="0"/>
+          <w:numId w:val="83"/>
+        </w:numPr>
+        <w:rPr>
+          <w:rFonts w:ascii="Arial" w:hAnsi="Arial" w:cs="Arial"/>
+          <w:color w:val="000000"/>
+        </w:rPr>
+      </w:pPr>
+      <w:r>
+        <w:rPr>
+          <w:rFonts w:ascii="Arial" w:hAnsi="Arial" w:cs="Arial"/>
+          <w:color w:val="000000"/>
+        </w:rPr>
+        <w:t>Prezime,</w:t>
+      </w:r>
+    </w:p>
+    <w:p>
+      <w:pPr>
+        <w:pStyle w:val="ListParagraph"/>
+        <w:numPr>
+          <w:ilvl w:val="0"/>
+          <w:numId w:val="83"/>
+        </w:numPr>
+        <w:rPr>
+          <w:rFonts w:ascii="Arial" w:hAnsi="Arial" w:cs="Arial"/>
+          <w:color w:val="000000"/>
+        </w:rPr>
+      </w:pPr>
+      <w:r>
+        <w:rPr>
+          <w:rFonts w:ascii="Arial" w:hAnsi="Arial" w:cs="Arial"/>
+          <w:color w:val="000000"/>
+        </w:rPr>
+        <w:t>JMBG,</w:t>
+      </w:r>
+    </w:p>
+    <w:p>
+      <w:pPr>
+        <w:pStyle w:val="ListParagraph"/>
+        <w:numPr>
+          <w:ilvl w:val="0"/>
+          <w:numId w:val="83"/>
+        </w:numPr>
+        <w:rPr>
+          <w:rFonts w:ascii="Arial" w:hAnsi="Arial" w:cs="Arial"/>
+          <w:color w:val="000000"/>
+        </w:rPr>
+      </w:pPr>
+      <w:r>
+        <w:rPr>
+          <w:rFonts w:ascii="Arial" w:hAnsi="Arial" w:cs="Arial"/>
+          <w:color w:val="000000"/>
+        </w:rPr>
+        <w:t>Adresa,</w:t>
+      </w:r>
+    </w:p>
+    <w:p>
+      <w:pPr>
+        <w:pStyle w:val="ListParagraph"/>
+        <w:numPr>
+          <w:ilvl w:val="0"/>
+          <w:numId w:val="83"/>
+        </w:numPr>
+        <w:rPr>
+          <w:rFonts w:ascii="Arial" w:hAnsi="Arial" w:cs="Arial"/>
+          <w:color w:val="000000"/>
+        </w:rPr>
+      </w:pPr>
+      <w:r>
+        <w:rPr>
+          <w:rFonts w:ascii="Arial" w:hAnsi="Arial" w:cs="Arial"/>
+          <w:color w:val="000000"/>
+        </w:rPr>
+        <w:t>Br. telefona,</w:t>
+      </w:r>
+    </w:p>
+    <w:p>
+      <w:pPr>
+        <w:pStyle w:val="ListParagraph"/>
+        <w:numPr>
+          <w:ilvl w:val="0"/>
+          <w:numId w:val="83"/>
+        </w:numPr>
+        <w:rPr>
+          <w:rFonts w:ascii="Arial" w:hAnsi="Arial" w:cs="Arial"/>
+          <w:color w:val="000000"/>
+        </w:rPr>
+      </w:pPr>
+      <w:r>
+        <w:rPr>
+          <w:rFonts w:ascii="Arial" w:hAnsi="Arial" w:cs="Arial"/>
+          <w:color w:val="000000"/>
+        </w:rPr>
+        <w:t>E-mail,</w:t>
+      </w:r>
+    </w:p>
+    <w:p>
+      <w:pPr>
+        <w:pStyle w:val="ListParagraph"/>
+        <w:numPr>
+          <w:ilvl w:val="0"/>
+          <w:numId w:val="83"/>
+        </w:numPr>
+        <w:rPr>
+          <w:rFonts w:ascii="Arial" w:hAnsi="Arial" w:cs="Arial"/>
+          <w:color w:val="000000"/>
+        </w:rPr>
+      </w:pPr>
+      <w:r>
+        <w:rPr>
+          <w:rFonts w:ascii="Arial" w:hAnsi="Arial" w:cs="Arial"/>
+          <w:color w:val="000000"/>
+        </w:rPr>
+        <w:lastRenderedPageBreak/>
+        <w:t>Datum zapošljavanja,</w:t>
+      </w:r>
+    </w:p>
+    <w:p>
+      <w:pPr>
+        <w:pStyle w:val="ListParagraph"/>
+        <w:numPr>
+          <w:ilvl w:val="0"/>
+          <w:numId w:val="83"/>
+        </w:numPr>
+        <w:rPr>
+          <w:rFonts w:ascii="Arial" w:hAnsi="Arial" w:cs="Arial"/>
+          <w:color w:val="000000"/>
+        </w:rPr>
+      </w:pPr>
+      <w:r>
+        <w:rPr>
+          <w:rFonts w:ascii="Arial" w:hAnsi="Arial" w:cs="Arial"/>
+          <w:color w:val="000000"/>
+        </w:rPr>
+        <w:t>Odjel,</w:t>
+      </w:r>
+    </w:p>
+    <w:p>
+      <w:pPr>
+        <w:pStyle w:val="ListParagraph"/>
+        <w:numPr>
+          <w:ilvl w:val="0"/>
+          <w:numId w:val="83"/>
+        </w:numPr>
+        <w:rPr>
+          <w:rFonts w:ascii="Arial" w:hAnsi="Arial" w:cs="Arial"/>
+          <w:color w:val="000000"/>
+        </w:rPr>
+      </w:pPr>
+      <w:r>
+        <w:rPr>
+          <w:rFonts w:ascii="Arial" w:hAnsi="Arial" w:cs="Arial"/>
+          <w:color w:val="000000"/>
+        </w:rPr>
+        <w:t>Korisničko ime,</w:t>
+      </w:r>
+    </w:p>
+    <w:p>
+      <w:pPr>
+        <w:pStyle w:val="ListParagraph"/>
+        <w:numPr>
+          <w:ilvl w:val="0"/>
+          <w:numId w:val="83"/>
+        </w:numPr>
+        <w:rPr>
+          <w:rFonts w:ascii="Arial" w:hAnsi="Arial" w:cs="Arial"/>
+          <w:color w:val="000000"/>
+        </w:rPr>
+      </w:pPr>
+      <w:r>
+        <w:rPr>
+          <w:rFonts w:ascii="Arial" w:hAnsi="Arial" w:cs="Arial"/>
+          <w:color w:val="000000"/>
+        </w:rPr>
+        <w:t>Lozinka,</w:t>
+      </w:r>
+    </w:p>
+    <w:p>
+      <w:pPr>
+        <w:pStyle w:val="ListParagraph"/>
+        <w:numPr>
+          <w:ilvl w:val="0"/>
+          <w:numId w:val="83"/>
+        </w:numPr>
+        <w:rPr>
+          <w:rFonts w:ascii="Arial" w:hAnsi="Arial" w:cs="Arial"/>
+          <w:color w:val="000000"/>
+        </w:rPr>
+      </w:pPr>
+      <w:r>
+        <w:rPr>
+          <w:rFonts w:ascii="Arial" w:hAnsi="Arial" w:cs="Arial"/>
+          <w:color w:val="000000"/>
+        </w:rPr>
+        <w:t>Vrsta korisnika.</w:t>
+      </w:r>
+    </w:p>
+    <w:p>
+      <w:pPr>
+        <w:rPr>
+          <w:rFonts w:ascii="Arial" w:hAnsi="Arial" w:cs="Arial"/>
+          <w:i/>
+          <w:color w:val="000000"/>
+        </w:rPr>
+      </w:pPr>
+      <w:r>
+        <w:rPr>
+          <w:rFonts w:ascii="Arial" w:hAnsi="Arial" w:cs="Arial"/>
+          <w:i/>
+          <w:color w:val="000000"/>
+        </w:rPr>
+        <w:t>Uslovi validnosti:</w:t>
+      </w:r>
+    </w:p>
+    <w:p>
+      <w:pPr>
+        <w:pStyle w:val="ListParagraph"/>
+        <w:numPr>
+          <w:ilvl w:val="0"/>
+          <w:numId w:val="84"/>
+        </w:numPr>
+        <w:rPr>
+          <w:rFonts w:ascii="Arial" w:hAnsi="Arial" w:cs="Arial"/>
+          <w:color w:val="000000"/>
+        </w:rPr>
+      </w:pPr>
+      <w:r>
+        <w:rPr>
+          <w:rFonts w:ascii="Arial" w:hAnsi="Arial" w:cs="Arial"/>
+          <w:color w:val="000000"/>
+        </w:rPr>
+        <w:t>JMBG kao podatak na osnovu kojeg se provjerava jedinstvenost korisnika, odnosno, validnost unesenih podataka, mora biti jedinstven i nakon promjene,</w:t>
+      </w:r>
+    </w:p>
+    <w:p>
+      <w:pPr>
+        <w:pStyle w:val="ListParagraph"/>
+        <w:numPr>
+          <w:ilvl w:val="0"/>
+          <w:numId w:val="84"/>
+        </w:numPr>
+        <w:rPr>
+          <w:rFonts w:ascii="Arial" w:hAnsi="Arial" w:cs="Arial"/>
+          <w:color w:val="000000"/>
+        </w:rPr>
+      </w:pPr>
+      <w:r>
+        <w:rPr>
+          <w:rFonts w:ascii="Arial" w:hAnsi="Arial" w:cs="Arial"/>
+          <w:color w:val="000000"/>
+        </w:rPr>
+        <w:t>Korisničko ime mora biti jedinstveno i nakon promjene,</w:t>
+      </w:r>
+    </w:p>
+    <w:p>
+      <w:pPr>
+        <w:rPr>
+          <w:rFonts w:ascii="Arial" w:hAnsi="Arial" w:cs="Arial"/>
+          <w:i/>
+          <w:color w:val="000000"/>
+        </w:rPr>
+      </w:pPr>
+      <w:r>
+        <w:rPr>
+          <w:rFonts w:ascii="Arial" w:hAnsi="Arial" w:cs="Arial"/>
+          <w:i/>
+          <w:color w:val="000000"/>
+        </w:rPr>
+        <w:t>Procesiranje:</w:t>
+      </w:r>
+    </w:p>
+    <w:p>
+      <w:pPr>
+        <w:pStyle w:val="ListParagraph"/>
+        <w:numPr>
+          <w:ilvl w:val="0"/>
+          <w:numId w:val="85"/>
+        </w:numPr>
+        <w:rPr>
+          <w:rFonts w:ascii="Arial" w:hAnsi="Arial" w:cs="Arial"/>
+          <w:color w:val="000000"/>
+        </w:rPr>
+      </w:pPr>
+      <w:r>
+        <w:rPr>
+          <w:rFonts w:ascii="Arial" w:hAnsi="Arial" w:cs="Arial"/>
+          <w:color w:val="000000"/>
+        </w:rPr>
+        <w:t>Administrator vrši promjenu korisničkih podataka,</w:t>
+      </w:r>
+    </w:p>
+    <w:p>
+      <w:pPr>
+        <w:pStyle w:val="ListParagraph"/>
+        <w:numPr>
+          <w:ilvl w:val="0"/>
+          <w:numId w:val="85"/>
+        </w:numPr>
+        <w:rPr>
+          <w:rFonts w:ascii="Arial" w:hAnsi="Arial" w:cs="Arial"/>
+          <w:color w:val="000000"/>
+        </w:rPr>
+      </w:pPr>
+      <w:r>
+        <w:rPr>
+          <w:rFonts w:ascii="Arial" w:hAnsi="Arial" w:cs="Arial"/>
+          <w:color w:val="000000"/>
+        </w:rPr>
+        <w:t>Sistem vrši validaciju unesenih podataka.</w:t>
+      </w:r>
+    </w:p>
+    <w:p>
+      <w:pPr>
+        <w:rPr>
+          <w:rFonts w:ascii="Arial" w:hAnsi="Arial" w:cs="Arial"/>
+          <w:i/>
+          <w:color w:val="000000"/>
+        </w:rPr>
+      </w:pPr>
+      <w:r>
+        <w:rPr>
+          <w:rFonts w:ascii="Arial" w:hAnsi="Arial" w:cs="Arial"/>
+          <w:i/>
+          <w:color w:val="000000"/>
+        </w:rPr>
+        <w:t>Izlaz:</w:t>
+      </w:r>
+    </w:p>
+    <w:p>
+      <w:pPr>
+        <w:pStyle w:val="ListParagraph"/>
+        <w:numPr>
+          <w:ilvl w:val="0"/>
+          <w:numId w:val="86"/>
+        </w:numPr>
+        <w:rPr>
+          <w:rFonts w:ascii="Arial" w:hAnsi="Arial" w:cs="Arial"/>
+          <w:color w:val="000000"/>
+        </w:rPr>
+      </w:pPr>
+      <w:r>
+        <w:rPr>
+          <w:rFonts w:ascii="Arial" w:hAnsi="Arial" w:cs="Arial"/>
+          <w:color w:val="000000"/>
+        </w:rPr>
+        <w:t>Poruka o uspješnoj promjeni korisničkih podataka ili eventualnoj grešci</w:t>
+      </w:r>
+    </w:p>
+    <w:p>
+      <w:pPr>
+        <w:rPr>
+          <w:rFonts w:ascii="Arial" w:hAnsi="Arial" w:cs="Arial"/>
+          <w:i/>
+          <w:color w:val="000000"/>
+        </w:rPr>
+      </w:pPr>
+      <w:r>
+        <w:rPr>
+          <w:rFonts w:ascii="Arial" w:hAnsi="Arial" w:cs="Arial"/>
+          <w:i/>
+          <w:color w:val="000000"/>
+        </w:rPr>
+        <w:t>Prioritet realizacije:</w:t>
+      </w:r>
+    </w:p>
+    <w:p>
+      <w:pPr>
+        <w:rPr>
+          <w:rFonts w:ascii="Arial" w:hAnsi="Arial" w:cs="Arial"/>
+          <w:color w:val="000000"/>
+        </w:rPr>
+      </w:pPr>
+      <w:r>
+        <w:rPr>
+          <w:rFonts w:ascii="Arial" w:hAnsi="Arial" w:cs="Arial"/>
+          <w:color w:val="000000"/>
+        </w:rPr>
+        <w:t>1</w:t>
+      </w:r>
+    </w:p>
+    <w:p>
+      <w:pPr>
+        <w:rPr>
+          <w:rFonts w:ascii="Arial" w:hAnsi="Arial" w:cs="Arial"/>
+          <w:color w:val="000000"/>
+        </w:rPr>
+      </w:pPr>
+    </w:p>
+    <w:p>
+      <w:pPr>
+        <w:rPr>
+          <w:rFonts w:ascii="Arial" w:hAnsi="Arial" w:cs="Arial"/>
+          <w:color w:val="000000"/>
+        </w:rPr>
+      </w:pPr>
+    </w:p>
+    <w:p>
+      <w:pPr>
+        <w:rPr>
+          <w:rFonts w:ascii="Arial" w:hAnsi="Arial" w:cs="Arial"/>
+          <w:b/>
+          <w:color w:val="000000"/>
+        </w:rPr>
+      </w:pPr>
+    </w:p>
+    <w:p>
+      <w:pPr>
+        <w:rPr>
+          <w:rFonts w:ascii="Arial" w:hAnsi="Arial" w:cs="Arial"/>
+          <w:b/>
+          <w:color w:val="000000"/>
+        </w:rPr>
+      </w:pPr>
+    </w:p>
+    <w:p>
+      <w:pPr>
+        <w:rPr>
+          <w:rFonts w:ascii="Arial" w:hAnsi="Arial" w:cs="Arial"/>
+          <w:b/>
+          <w:color w:val="000000"/>
+        </w:rPr>
+      </w:pPr>
+    </w:p>
+    <w:p>
+      <w:pPr>
+        <w:rPr>
+          <w:rFonts w:ascii="Arial" w:hAnsi="Arial" w:cs="Arial"/>
+          <w:b/>
+          <w:color w:val="000000"/>
+        </w:rPr>
+      </w:pPr>
+    </w:p>
+    <w:p>
+      <w:pPr>
+        <w:rPr>
+          <w:rFonts w:ascii="Arial" w:hAnsi="Arial" w:cs="Arial"/>
+          <w:b/>
+          <w:color w:val="000000"/>
+        </w:rPr>
+      </w:pPr>
+    </w:p>
+    <w:p>
+      <w:pPr>
+        <w:rPr>
+          <w:rFonts w:ascii="Arial" w:hAnsi="Arial" w:cs="Arial"/>
+          <w:color w:val="000000"/>
+        </w:rPr>
+      </w:pPr>
+      <w:r>
+        <w:rPr>
+          <w:rFonts w:ascii="Arial" w:hAnsi="Arial" w:cs="Arial"/>
+          <w:color w:val="000000"/>
+        </w:rPr>
+        <w:t>4.1.</w:t>
+      </w:r>
+      <w:r>
+        <w:rPr>
+          <w:rFonts w:ascii="Arial" w:hAnsi="Arial" w:cs="Arial"/>
+          <w:color w:val="000000"/>
+        </w:rPr>
+        <w:t>3. · Brisanje i pregled korisničkog računa</w:t>
+      </w:r>
+    </w:p>
+    <w:p>
+      <w:pPr>
+        <w:rPr>
+          <w:rFonts w:ascii="Arial" w:hAnsi="Arial" w:cs="Arial"/>
+          <w:i/>
+          <w:color w:val="000000"/>
+        </w:rPr>
+      </w:pPr>
+      <w:r>
+        <w:rPr>
+          <w:rFonts w:ascii="Arial" w:hAnsi="Arial" w:cs="Arial"/>
+          <w:i/>
+          <w:color w:val="000000"/>
+        </w:rPr>
+        <w:t xml:space="preserve">Opis: </w:t>
+      </w:r>
+    </w:p>
+    <w:p>
+      <w:pPr>
+        <w:rPr>
+          <w:rFonts w:ascii="Arial" w:hAnsi="Arial" w:cs="Arial"/>
+          <w:color w:val="000000"/>
+        </w:rPr>
+      </w:pPr>
+      <w:r>
+        <w:rPr>
+          <w:rFonts w:ascii="Arial" w:hAnsi="Arial" w:cs="Arial"/>
+          <w:color w:val="000000"/>
+        </w:rPr>
+        <w:t>Korisnik sa administratorskom ulogom u sistemu ima mogućnost da pretražuje listu zaposlenika po svakom polju iz tabele zapos</w:t>
+      </w:r>
+      <w:r>
+        <w:rPr>
+          <w:rFonts w:ascii="Arial" w:hAnsi="Arial" w:cs="Arial"/>
+          <w:color w:val="000000"/>
+        </w:rPr>
+        <w:t>lenika, i da im mijenja status, i tako ih prividno briše sa liste</w:t>
+      </w:r>
+      <w:r>
+        <w:rPr>
+          <w:rFonts w:ascii="Arial" w:hAnsi="Arial" w:cs="Arial"/>
+          <w:color w:val="000000"/>
+        </w:rPr>
+        <w:t>.</w:t>
+      </w:r>
+      <w:r>
+        <w:rPr>
+          <w:rStyle w:val="FootnoteReference"/>
+          <w:rFonts w:ascii="Arial" w:hAnsi="Arial" w:cs="Arial"/>
+          <w:color w:val="000000"/>
+        </w:rPr>
+        <w:footnoteReference w:id="1"/>
+      </w:r>
+    </w:p>
+    <w:p>
+      <w:pPr>
+        <w:rPr>
+          <w:rFonts w:ascii="Arial" w:hAnsi="Arial" w:cs="Arial"/>
+          <w:i/>
+          <w:color w:val="000000"/>
+        </w:rPr>
+      </w:pPr>
+      <w:r>
+        <w:rPr>
+          <w:rFonts w:ascii="Arial" w:hAnsi="Arial" w:cs="Arial"/>
+          <w:i/>
+          <w:color w:val="000000"/>
+        </w:rPr>
+        <w:t xml:space="preserve">Preduslovi: </w:t>
+      </w:r>
+    </w:p>
+    <w:p>
+      <w:pPr>
+        <w:pStyle w:val="ListParagraph"/>
+        <w:numPr>
+          <w:ilvl w:val="0"/>
+          <w:numId w:val="82"/>
+        </w:numPr>
+        <w:rPr>
+          <w:rFonts w:ascii="Arial" w:hAnsi="Arial" w:cs="Arial"/>
+          <w:color w:val="000000"/>
+        </w:rPr>
+      </w:pPr>
+      <w:r>
+        <w:rPr>
+          <w:rFonts w:ascii="Arial" w:hAnsi="Arial" w:cs="Arial"/>
+          <w:color w:val="000000"/>
+        </w:rPr>
+        <w:t>Korisnik koji briše korisnički račun mora da ima administratorsku ulogu,</w:t>
+      </w:r>
+    </w:p>
+    <w:p>
+      <w:pPr>
+        <w:pStyle w:val="ListParagraph"/>
+        <w:numPr>
+          <w:ilvl w:val="0"/>
+          <w:numId w:val="82"/>
+        </w:numPr>
+        <w:rPr>
+          <w:rFonts w:ascii="Arial" w:hAnsi="Arial" w:cs="Arial"/>
+          <w:color w:val="000000"/>
+        </w:rPr>
+      </w:pPr>
+      <w:r>
+        <w:rPr>
+          <w:rFonts w:ascii="Arial" w:hAnsi="Arial" w:cs="Arial"/>
+          <w:color w:val="000000"/>
+        </w:rPr>
+        <w:t>Korisnički račun mora da postoji u sistemu,</w:t>
+      </w:r>
+    </w:p>
+    <w:p>
+      <w:pPr>
+        <w:pStyle w:val="ListParagraph"/>
+        <w:numPr>
+          <w:ilvl w:val="0"/>
+          <w:numId w:val="82"/>
+        </w:numPr>
+        <w:rPr>
+          <w:rFonts w:ascii="Arial" w:hAnsi="Arial" w:cs="Arial"/>
+          <w:color w:val="000000"/>
+        </w:rPr>
+      </w:pPr>
+      <w:r>
+        <w:rPr>
+          <w:rFonts w:ascii="Arial" w:hAnsi="Arial" w:cs="Arial"/>
+          <w:color w:val="000000"/>
+        </w:rPr>
+        <w:t>Korisnik čiji korisnički račun</w:t>
+      </w:r>
+      <w:r>
+        <w:rPr>
+          <w:rFonts w:ascii="Arial" w:hAnsi="Arial" w:cs="Arial"/>
+          <w:color w:val="000000"/>
+        </w:rPr>
+        <w:t xml:space="preserve"> se briše je napustio kompaniju ili je zamrznuo radni odnos </w:t>
+      </w:r>
+    </w:p>
+    <w:p>
+      <w:pPr>
+        <w:rPr>
+          <w:rFonts w:ascii="Arial" w:hAnsi="Arial" w:cs="Arial"/>
+          <w:i/>
+          <w:color w:val="000000"/>
+        </w:rPr>
+      </w:pPr>
+      <w:r>
+        <w:rPr>
+          <w:rFonts w:ascii="Arial" w:hAnsi="Arial" w:cs="Arial"/>
+          <w:i/>
+          <w:color w:val="000000"/>
+        </w:rPr>
+        <w:t>Ulaz:</w:t>
+      </w:r>
+    </w:p>
+    <w:p>
+      <w:pPr>
+        <w:pStyle w:val="ListParagraph"/>
+        <w:numPr>
+          <w:ilvl w:val="0"/>
+          <w:numId w:val="83"/>
+        </w:numPr>
+        <w:rPr>
+          <w:rFonts w:ascii="Arial" w:hAnsi="Arial" w:cs="Arial"/>
+          <w:color w:val="000000"/>
+        </w:rPr>
+      </w:pPr>
+      <w:r>
+        <w:rPr>
+          <w:rFonts w:ascii="Arial" w:hAnsi="Arial" w:cs="Arial"/>
+          <w:color w:val="000000"/>
+        </w:rPr>
+        <w:lastRenderedPageBreak/>
+        <w:t>Na listi odabran korisnik čiji se korisnički račun briše.</w:t>
+      </w:r>
+    </w:p>
+    <w:p>
+      <w:pPr>
+        <w:rPr>
+          <w:rFonts w:ascii="Arial" w:hAnsi="Arial" w:cs="Arial"/>
+          <w:i/>
+          <w:color w:val="000000"/>
+        </w:rPr>
+      </w:pPr>
+      <w:r>
+        <w:rPr>
+          <w:rFonts w:ascii="Arial" w:hAnsi="Arial" w:cs="Arial"/>
+          <w:i/>
+          <w:color w:val="000000"/>
+        </w:rPr>
+        <w:t>Uslovi validnosti:</w:t>
+      </w:r>
+    </w:p>
+    <w:p>
+      <w:pPr>
+        <w:rPr>
+          <w:rFonts w:ascii="Arial" w:hAnsi="Arial" w:cs="Arial"/>
+          <w:i/>
+          <w:color w:val="000000"/>
+        </w:rPr>
+      </w:pPr>
+      <w:r>
+        <w:rPr>
+          <w:rFonts w:ascii="Arial" w:hAnsi="Arial" w:cs="Arial"/>
+          <w:i/>
+          <w:color w:val="000000"/>
+        </w:rPr>
+        <w:t>Procesiranje:</w:t>
+      </w:r>
+    </w:p>
+    <w:p>
+      <w:pPr>
+        <w:pStyle w:val="ListParagraph"/>
+        <w:numPr>
+          <w:ilvl w:val="0"/>
+          <w:numId w:val="85"/>
+        </w:numPr>
+        <w:rPr>
+          <w:rFonts w:ascii="Arial" w:hAnsi="Arial" w:cs="Arial"/>
+          <w:color w:val="000000"/>
+        </w:rPr>
+      </w:pPr>
+      <w:r>
+        <w:rPr>
+          <w:rFonts w:ascii="Arial" w:hAnsi="Arial" w:cs="Arial"/>
+          <w:color w:val="000000"/>
+        </w:rPr>
+        <w:t>Administrator pretražuje listu,</w:t>
+      </w:r>
+    </w:p>
+    <w:p>
+      <w:pPr>
+        <w:pStyle w:val="ListParagraph"/>
+        <w:numPr>
+          <w:ilvl w:val="0"/>
+          <w:numId w:val="85"/>
+        </w:numPr>
+        <w:rPr>
+          <w:rFonts w:ascii="Arial" w:hAnsi="Arial" w:cs="Arial"/>
+          <w:color w:val="000000"/>
+        </w:rPr>
+      </w:pPr>
+      <w:r>
+        <w:rPr>
+          <w:rFonts w:ascii="Arial" w:hAnsi="Arial" w:cs="Arial"/>
+          <w:color w:val="000000"/>
+        </w:rPr>
+        <w:t>Administrator odabire korisnika čiji se korisnički račun briše,</w:t>
+      </w:r>
+    </w:p>
+    <w:p>
+      <w:pPr>
+        <w:pStyle w:val="ListParagraph"/>
+        <w:numPr>
+          <w:ilvl w:val="0"/>
+          <w:numId w:val="85"/>
+        </w:numPr>
+        <w:rPr>
+          <w:rFonts w:ascii="Arial" w:hAnsi="Arial" w:cs="Arial"/>
+          <w:color w:val="000000"/>
+        </w:rPr>
+      </w:pPr>
+      <w:r>
+        <w:rPr>
+          <w:rFonts w:ascii="Arial" w:hAnsi="Arial" w:cs="Arial"/>
+          <w:color w:val="000000"/>
+        </w:rPr>
+        <w:t>Administrator mijenja status odabranog korisničkog računa</w:t>
+      </w:r>
+    </w:p>
+    <w:p>
+      <w:pPr>
+        <w:rPr>
+          <w:rFonts w:ascii="Arial" w:hAnsi="Arial" w:cs="Arial"/>
+          <w:i/>
+          <w:color w:val="000000"/>
+        </w:rPr>
+      </w:pPr>
+      <w:r>
+        <w:rPr>
+          <w:rFonts w:ascii="Arial" w:hAnsi="Arial" w:cs="Arial"/>
+          <w:i/>
+          <w:color w:val="000000"/>
+        </w:rPr>
+        <w:t>Izlaz:</w:t>
+      </w:r>
+    </w:p>
+    <w:p>
+      <w:pPr>
+        <w:pStyle w:val="ListParagraph"/>
+        <w:numPr>
+          <w:ilvl w:val="0"/>
+          <w:numId w:val="86"/>
+        </w:numPr>
+        <w:rPr>
+          <w:rFonts w:ascii="Arial" w:hAnsi="Arial" w:cs="Arial"/>
+          <w:color w:val="000000"/>
+        </w:rPr>
+      </w:pPr>
+      <w:r>
+        <w:rPr>
+          <w:rFonts w:ascii="Arial" w:hAnsi="Arial" w:cs="Arial"/>
+          <w:color w:val="000000"/>
+        </w:rPr>
+        <w:t>Poruka o uspješnoj promjeni statusa</w:t>
+      </w:r>
+      <w:r>
+        <w:rPr>
+          <w:rFonts w:ascii="Arial" w:hAnsi="Arial" w:cs="Arial"/>
+          <w:color w:val="000000"/>
+        </w:rPr>
+        <w:t xml:space="preserve"> korisničkog računa</w:t>
+      </w:r>
+    </w:p>
+    <w:p>
+      <w:pPr>
+        <w:rPr>
+          <w:rFonts w:ascii="Arial" w:hAnsi="Arial" w:cs="Arial"/>
+          <w:i/>
+          <w:color w:val="000000"/>
+        </w:rPr>
+      </w:pPr>
+      <w:r>
+        <w:rPr>
+          <w:rFonts w:ascii="Arial" w:hAnsi="Arial" w:cs="Arial"/>
+          <w:i/>
+          <w:color w:val="000000"/>
+        </w:rPr>
+        <w:t>Prioritet realizacije:</w:t>
+      </w:r>
+    </w:p>
+    <w:p>
+      <w:pPr>
+        <w:rPr>
+          <w:rFonts w:ascii="Arial" w:hAnsi="Arial" w:cs="Arial"/>
+          <w:color w:val="000000"/>
+        </w:rPr>
+      </w:pPr>
+      <w:r>
+        <w:rPr>
+          <w:rFonts w:ascii="Arial" w:hAnsi="Arial" w:cs="Arial"/>
+          <w:color w:val="000000"/>
+        </w:rPr>
+        <w:t>2</w:t>
+      </w:r>
+    </w:p>
+    <w:p>
+      <w:pPr>
+        <w:rPr>
+          <w:rFonts w:ascii="Arial" w:hAnsi="Arial" w:cs="Arial"/>
+          <w:color w:val="000000"/>
+        </w:rPr>
+      </w:pPr>
+    </w:p>
+    <w:p>
+      <w:pPr>
+        <w:rPr>
+          <w:rFonts w:ascii="Arial" w:hAnsi="Arial" w:cs="Arial"/>
+          <w:color w:val="000000"/>
+        </w:rPr>
+      </w:pPr>
+    </w:p>
+    <w:p>
+      <w:pPr>
+        <w:rPr>
+          <w:rFonts w:ascii="Arial" w:hAnsi="Arial" w:cs="Arial"/>
+          <w:b/>
+          <w:color w:val="000000"/>
+        </w:rPr>
+      </w:pPr>
+    </w:p>
+    <w:p>
+      <w:pPr>
+        <w:rPr>
+          <w:rFonts w:ascii="Arial" w:hAnsi="Arial" w:cs="Arial"/>
+          <w:b/>
+          <w:color w:val="000000"/>
+        </w:rPr>
+      </w:pPr>
+    </w:p>
+    <w:p>
+      <w:pPr>
+        <w:rPr>
+          <w:rFonts w:ascii="Arial" w:hAnsi="Arial" w:cs="Arial"/>
+          <w:b/>
+          <w:color w:val="000000"/>
+        </w:rPr>
+      </w:pPr>
+    </w:p>
+    <w:p>
+      <w:pPr>
+        <w:rPr>
+          <w:rFonts w:ascii="Arial" w:hAnsi="Arial" w:cs="Arial"/>
+          <w:b/>
+          <w:color w:val="000000"/>
+        </w:rPr>
+      </w:pPr>
+    </w:p>
+    <w:p>
+      <w:pPr>
+        <w:rPr>
+          <w:rFonts w:ascii="Arial" w:hAnsi="Arial" w:cs="Arial"/>
+          <w:b/>
+          <w:color w:val="000000"/>
+        </w:rPr>
+      </w:pPr>
+    </w:p>
+    <w:p>
+      <w:pPr>
+        <w:rPr>
+          <w:rFonts w:ascii="Arial" w:hAnsi="Arial" w:cs="Arial"/>
+          <w:b/>
+          <w:color w:val="000000"/>
+        </w:rPr>
+      </w:pPr>
+    </w:p>
+    <w:p>
+      <w:pPr>
+        <w:rPr>
+          <w:rFonts w:ascii="Arial" w:hAnsi="Arial" w:cs="Arial"/>
+          <w:b/>
+          <w:color w:val="000000"/>
+        </w:rPr>
+      </w:pPr>
+    </w:p>
+    <w:p>
+      <w:pPr>
+        <w:rPr>
+          <w:rFonts w:ascii="Arial" w:hAnsi="Arial" w:cs="Arial"/>
+          <w:b/>
+          <w:color w:val="000000"/>
+        </w:rPr>
+      </w:pPr>
+    </w:p>
+    <w:p>
+      <w:pPr>
+        <w:rPr>
+          <w:rFonts w:ascii="Arial" w:hAnsi="Arial" w:cs="Arial"/>
+          <w:b/>
+          <w:color w:val="000000"/>
+        </w:rPr>
+      </w:pPr>
+    </w:p>
+    <w:p>
+      <w:pPr>
+        <w:rPr>
+          <w:rFonts w:ascii="Arial" w:hAnsi="Arial" w:cs="Arial"/>
+          <w:color w:val="000000"/>
+        </w:rPr>
+      </w:pPr>
+      <w:r>
+        <w:rPr>
+          <w:rFonts w:ascii="Arial" w:hAnsi="Arial" w:cs="Arial"/>
+          <w:color w:val="000000"/>
+        </w:rPr>
+        <w:t>4.</w:t>
+      </w:r>
+      <w:r>
+        <w:rPr>
+          <w:rFonts w:ascii="Arial" w:hAnsi="Arial" w:cs="Arial"/>
+          <w:color w:val="000000"/>
+        </w:rPr>
+        <w:t>1.4.</w:t>
+      </w:r>
+      <w:r>
+        <w:rPr>
+          <w:rFonts w:ascii="Arial" w:hAnsi="Arial" w:cs="Arial"/>
+          <w:color w:val="000000"/>
+        </w:rPr>
+        <w:t xml:space="preserve"> · Pretraga i pregled korisničkog računa</w:t>
+      </w:r>
+    </w:p>
+    <w:p>
+      <w:pPr>
+        <w:rPr>
+          <w:rFonts w:ascii="Arial" w:hAnsi="Arial" w:cs="Arial"/>
+          <w:i/>
+          <w:color w:val="000000"/>
+        </w:rPr>
+      </w:pPr>
+      <w:r>
+        <w:rPr>
+          <w:rFonts w:ascii="Arial" w:hAnsi="Arial" w:cs="Arial"/>
+          <w:i/>
+          <w:color w:val="000000"/>
+        </w:rPr>
+        <w:t xml:space="preserve">Opis: </w:t>
+      </w:r>
+    </w:p>
+    <w:p>
+      <w:pPr>
+        <w:rPr>
+          <w:rFonts w:ascii="Arial" w:hAnsi="Arial" w:cs="Arial"/>
+          <w:color w:val="000000"/>
+        </w:rPr>
+      </w:pPr>
+      <w:r>
+        <w:rPr>
+          <w:rFonts w:ascii="Arial" w:hAnsi="Arial" w:cs="Arial"/>
+          <w:color w:val="000000"/>
+        </w:rPr>
+        <w:t>Korisnik sa administratorskom ulogom u sistemu i korisnici sa posebnim pravima pristupa imaju mogućnost da pretražuje listu zaposlenika po svakom polju iz tabele zaposlenika, i da po potrebi vrše pregled.</w:t>
+      </w:r>
+      <w:r>
+        <w:rPr>
+          <w:rStyle w:val="FootnoteReference"/>
+          <w:rFonts w:ascii="Arial" w:hAnsi="Arial" w:cs="Arial"/>
+          <w:color w:val="000000"/>
+        </w:rPr>
+        <w:footnoteReference w:id="2"/>
+      </w:r>
+    </w:p>
+    <w:p>
+      <w:pPr>
+        <w:rPr>
+          <w:rFonts w:ascii="Arial" w:hAnsi="Arial" w:cs="Arial"/>
+          <w:i/>
+          <w:color w:val="000000"/>
+        </w:rPr>
+      </w:pPr>
+      <w:r>
+        <w:rPr>
+          <w:rFonts w:ascii="Arial" w:hAnsi="Arial" w:cs="Arial"/>
+          <w:i/>
+          <w:color w:val="000000"/>
+        </w:rPr>
+        <w:t xml:space="preserve">Preduslovi: </w:t>
+      </w:r>
+    </w:p>
+    <w:p>
+      <w:pPr>
+        <w:pStyle w:val="ListParagraph"/>
+        <w:numPr>
+          <w:ilvl w:val="0"/>
+          <w:numId w:val="82"/>
+        </w:numPr>
+        <w:rPr>
+          <w:rFonts w:ascii="Arial" w:hAnsi="Arial" w:cs="Arial"/>
+          <w:color w:val="000000"/>
+        </w:rPr>
+      </w:pPr>
+      <w:r>
+        <w:rPr>
+          <w:rFonts w:ascii="Arial" w:hAnsi="Arial" w:cs="Arial"/>
+          <w:color w:val="000000"/>
+        </w:rPr>
+        <w:t>Korisnik koji pretražuje i pregleda korisnički račun mora da ima administratorsku ulogu, odnosno ulogu koordinatora projekta,</w:t>
+      </w:r>
+    </w:p>
+    <w:p>
+      <w:pPr>
+        <w:pStyle w:val="ListParagraph"/>
+        <w:numPr>
+          <w:ilvl w:val="0"/>
+          <w:numId w:val="82"/>
+        </w:numPr>
+        <w:rPr>
+          <w:rFonts w:ascii="Arial" w:hAnsi="Arial" w:cs="Arial"/>
+          <w:color w:val="000000"/>
+        </w:rPr>
+      </w:pPr>
+      <w:r>
+        <w:rPr>
+          <w:rFonts w:ascii="Arial" w:hAnsi="Arial" w:cs="Arial"/>
+          <w:color w:val="000000"/>
+        </w:rPr>
+        <w:t>Korisnički račun koji se traži mora da postoji u sistemu,</w:t>
+      </w:r>
+    </w:p>
+    <w:p>
+      <w:pPr>
+        <w:pStyle w:val="ListParagraph"/>
+        <w:numPr>
+          <w:ilvl w:val="0"/>
+          <w:numId w:val="82"/>
+        </w:numPr>
+        <w:rPr>
+          <w:rFonts w:ascii="Arial" w:hAnsi="Arial" w:cs="Arial"/>
+          <w:color w:val="000000"/>
+        </w:rPr>
+      </w:pPr>
+      <w:r>
+        <w:rPr>
+          <w:rFonts w:ascii="Arial" w:hAnsi="Arial" w:cs="Arial"/>
+          <w:color w:val="000000"/>
+        </w:rPr>
+        <w:t>Korisnik čiji korisnički račun se briše je napustio kompaniju.</w:t>
+      </w:r>
+    </w:p>
+    <w:p>
+      <w:pPr>
+        <w:rPr>
+          <w:rFonts w:ascii="Arial" w:hAnsi="Arial" w:cs="Arial"/>
+          <w:i/>
+          <w:color w:val="000000"/>
+        </w:rPr>
+      </w:pPr>
+      <w:r>
+        <w:rPr>
+          <w:rFonts w:ascii="Arial" w:hAnsi="Arial" w:cs="Arial"/>
+          <w:i/>
+          <w:color w:val="000000"/>
+        </w:rPr>
+        <w:t>Ulaz:</w:t>
+      </w:r>
+    </w:p>
+    <w:p>
+      <w:pPr>
+        <w:pStyle w:val="ListParagraph"/>
+        <w:numPr>
+          <w:ilvl w:val="0"/>
+          <w:numId w:val="83"/>
+        </w:numPr>
+        <w:rPr>
+          <w:rFonts w:ascii="Arial" w:hAnsi="Arial" w:cs="Arial"/>
+          <w:color w:val="000000"/>
+        </w:rPr>
+      </w:pPr>
+      <w:r>
+        <w:rPr>
+          <w:rFonts w:ascii="Arial" w:hAnsi="Arial" w:cs="Arial"/>
+          <w:color w:val="000000"/>
+        </w:rPr>
+        <w:lastRenderedPageBreak/>
+        <w:t>Na listi odabran korisnik čiji je korisnički račun odabran za pregled.</w:t>
+      </w:r>
+    </w:p>
+    <w:p>
+      <w:pPr>
+        <w:rPr>
+          <w:rFonts w:ascii="Arial" w:hAnsi="Arial" w:cs="Arial"/>
+          <w:i/>
+          <w:color w:val="000000"/>
+        </w:rPr>
+      </w:pPr>
+      <w:r>
+        <w:rPr>
+          <w:rFonts w:ascii="Arial" w:hAnsi="Arial" w:cs="Arial"/>
+          <w:i/>
+          <w:color w:val="000000"/>
+        </w:rPr>
+        <w:t>Uslovi validnosti:</w:t>
+      </w:r>
+    </w:p>
+    <w:p>
+      <w:pPr>
+        <w:rPr>
+          <w:rFonts w:ascii="Arial" w:hAnsi="Arial" w:cs="Arial"/>
+          <w:i/>
+          <w:color w:val="000000"/>
+        </w:rPr>
+      </w:pPr>
+      <w:r>
+        <w:rPr>
+          <w:rFonts w:ascii="Arial" w:hAnsi="Arial" w:cs="Arial"/>
+          <w:i/>
+          <w:color w:val="000000"/>
+        </w:rPr>
+        <w:t>Procesiranje:</w:t>
+      </w:r>
+    </w:p>
+    <w:p>
+      <w:pPr>
+        <w:pStyle w:val="ListParagraph"/>
+        <w:numPr>
+          <w:ilvl w:val="0"/>
+          <w:numId w:val="85"/>
+        </w:numPr>
+        <w:rPr>
+          <w:rFonts w:ascii="Arial" w:hAnsi="Arial" w:cs="Arial"/>
+          <w:color w:val="000000"/>
+        </w:rPr>
+      </w:pPr>
+      <w:r>
+        <w:rPr>
+          <w:rFonts w:ascii="Arial" w:hAnsi="Arial" w:cs="Arial"/>
+          <w:color w:val="000000"/>
+        </w:rPr>
+        <w:t>Administrator/koordinator projekta pretražuje listu,</w:t>
+      </w:r>
+    </w:p>
+    <w:p>
+      <w:pPr>
+        <w:pStyle w:val="ListParagraph"/>
+        <w:numPr>
+          <w:ilvl w:val="0"/>
+          <w:numId w:val="85"/>
+        </w:numPr>
+        <w:rPr>
+          <w:rFonts w:ascii="Arial" w:hAnsi="Arial" w:cs="Arial"/>
+          <w:color w:val="000000"/>
+        </w:rPr>
+      </w:pPr>
+      <w:r>
+        <w:rPr>
+          <w:rFonts w:ascii="Arial" w:hAnsi="Arial" w:cs="Arial"/>
+          <w:color w:val="000000"/>
+        </w:rPr>
+        <w:t>Administrator/koordinator projekta odabire korisnika čiji se korisnički račun želi da pregleda,</w:t>
+      </w:r>
+    </w:p>
+    <w:p>
+      <w:pPr>
+        <w:pStyle w:val="ListParagraph"/>
+        <w:numPr>
+          <w:ilvl w:val="0"/>
+          <w:numId w:val="85"/>
+        </w:numPr>
+        <w:rPr>
+          <w:rFonts w:ascii="Arial" w:hAnsi="Arial" w:cs="Arial"/>
+          <w:color w:val="000000"/>
+        </w:rPr>
+      </w:pPr>
+      <w:r>
+        <w:rPr>
+          <w:rFonts w:ascii="Arial" w:hAnsi="Arial" w:cs="Arial"/>
+          <w:color w:val="000000"/>
+        </w:rPr>
+        <w:t>Sistem odabrani korisnički račun u zasebnoj formi sa svim podacima.</w:t>
+      </w:r>
+    </w:p>
+    <w:p>
+      <w:pPr>
+        <w:rPr>
+          <w:rFonts w:ascii="Arial" w:hAnsi="Arial" w:cs="Arial"/>
+          <w:i/>
+          <w:color w:val="000000"/>
+        </w:rPr>
+      </w:pPr>
+      <w:r>
+        <w:rPr>
+          <w:rFonts w:ascii="Arial" w:hAnsi="Arial" w:cs="Arial"/>
+          <w:i/>
+          <w:color w:val="000000"/>
+        </w:rPr>
+        <w:t>Izlaz:</w:t>
+      </w:r>
+    </w:p>
+    <w:p>
+      <w:pPr>
+        <w:pStyle w:val="ListParagraph"/>
+        <w:numPr>
+          <w:ilvl w:val="0"/>
+          <w:numId w:val="86"/>
+        </w:numPr>
+        <w:rPr>
+          <w:rFonts w:ascii="Arial" w:hAnsi="Arial" w:cs="Arial"/>
+          <w:color w:val="000000"/>
+        </w:rPr>
+      </w:pPr>
+      <w:r>
+        <w:rPr>
+          <w:rFonts w:ascii="Arial" w:hAnsi="Arial" w:cs="Arial"/>
+          <w:color w:val="000000"/>
+        </w:rPr>
+        <w:t>Korisnički račun traženog korisnika.</w:t>
+      </w:r>
+    </w:p>
+    <w:p>
+      <w:pPr>
+        <w:rPr>
+          <w:rFonts w:ascii="Arial" w:hAnsi="Arial" w:cs="Arial"/>
+          <w:i/>
+          <w:color w:val="000000"/>
+        </w:rPr>
+      </w:pPr>
+      <w:r>
+        <w:rPr>
+          <w:rFonts w:ascii="Arial" w:hAnsi="Arial" w:cs="Arial"/>
+          <w:i/>
+          <w:color w:val="000000"/>
+        </w:rPr>
+        <w:t>Prioritet realizacije:</w:t>
+      </w:r>
+    </w:p>
+    <w:p>
+      <w:pPr>
+        <w:rPr>
+          <w:rFonts w:ascii="Arial" w:hAnsi="Arial" w:cs="Arial"/>
+          <w:color w:val="000000"/>
+        </w:rPr>
+      </w:pPr>
+      <w:r>
+        <w:rPr>
+          <w:rFonts w:ascii="Arial" w:hAnsi="Arial" w:cs="Arial"/>
+          <w:color w:val="000000"/>
+        </w:rPr>
+        <w:t>2</w:t>
+      </w:r>
+    </w:p>
+    <w:p>
+      <w:pPr>
+        <w:rPr>
+          <w:rFonts w:ascii="Arial" w:hAnsi="Arial" w:cs="Arial"/>
+        </w:rPr>
+      </w:pPr>
+    </w:p>
+    <w:p>
+      <w:pPr>
+        <w:rPr>
+          <w:sz w:val="24"/>
+        </w:rPr>
+      </w:pPr>
+    </w:p>
+    <w:p>
+      <w:pPr>
+        <w:rPr>
+          <w:sz w:val="24"/>
+        </w:rPr>
+      </w:pPr>
+      <w:r>
+        <w:rPr>
+          <w:sz w:val="24"/>
+        </w:rPr>
         <w:t>4.3. Upravljanje projektima</w:t>
       </w:r>
     </w:p>
@@ -1351,15 +3439,16 @@
           <w:lang w:val="en-US"/>
         </w:rPr>
       </w:pPr>
-      <w:r>
-        <w:rPr>
-          <w:rFonts w:ascii="Arial" w:eastAsia="Times New Roman" w:hAnsi="Arial" w:cs="Arial"/>
-          <w:color w:val="000000"/>
-          <w:sz w:val="23"/>
-          <w:szCs w:val="23"/>
-          <w:lang w:val="en-US"/>
-        </w:rPr>
-        <w:lastRenderedPageBreak/>
+      <w:bookmarkStart w:id="0" w:name="_GoBack"/>
+      <w:bookmarkEnd w:id="0"/>
+      <w:r>
+        <w:rPr>
+          <w:rFonts w:ascii="Arial" w:eastAsia="Times New Roman" w:hAnsi="Arial" w:cs="Arial"/>
+          <w:color w:val="000000"/>
+          <w:sz w:val="23"/>
+          <w:szCs w:val="23"/>
+          <w:lang w:val="en-US"/>
+        </w:rPr>
         <w:t>Naziv projekta mora biti jedinstven</w:t>
       </w:r>
     </w:p>
@@ -1571,6 +3660,7 @@
           <w:szCs w:val="23"/>
           <w:lang w:val="en-US"/>
         </w:rPr>
+        <w:lastRenderedPageBreak/>
         <w:t xml:space="preserve">Novi projekat se spašava u bazu </w:t>
       </w:r>
     </w:p>
@@ -2455,7 +4545,6 @@
           <w:szCs w:val="23"/>
           <w:lang w:val="en-US"/>
         </w:rPr>
-        <w:lastRenderedPageBreak/>
         <w:t>Izmjene su od ovog trenutka vidljive u svim sekcijama gdje je projekat dostupan</w:t>
       </w:r>
     </w:p>
@@ -4639,7 +6728,6 @@
           <w:szCs w:val="23"/>
           <w:lang w:val="en-US"/>
         </w:rPr>
-        <w:lastRenderedPageBreak/>
         <w:tab/>
       </w:r>
       <w:r>
@@ -4851,6 +6939,7 @@
           <w:szCs w:val="23"/>
           <w:lang w:val="en-US"/>
         </w:rPr>
+        <w:lastRenderedPageBreak/>
         <w:t>On odabere validnog uposlenika iz kompanije</w:t>
       </w:r>
     </w:p>
@@ -5766,7 +7855,6 @@
           <w:szCs w:val="23"/>
           <w:lang w:val="en-US"/>
         </w:rPr>
-        <w:lastRenderedPageBreak/>
         <w:t>Zaposlenik unutar projekta može da odabere da radi na onim projektima na koje ga je administrator dodao</w:t>
       </w:r>
     </w:p>
@@ -5968,6 +8056,7 @@
           <w:szCs w:val="23"/>
           <w:lang w:val="en-US"/>
         </w:rPr>
+        <w:lastRenderedPageBreak/>
         <w:t>Ulaz:</w:t>
       </w:r>
     </w:p>
@@ -6829,7 +8918,6 @@
           <w:szCs w:val="23"/>
           <w:lang w:val="en-US"/>
         </w:rPr>
-        <w:lastRenderedPageBreak/>
         <w:t>Korisnik ne može da unese manje od 0.25 sati niti više od 24</w:t>
       </w:r>
     </w:p>
@@ -7842,7 +9930,7 @@
                     </pic:cNvPicPr>
                   </pic:nvPicPr>
                   <pic:blipFill>
-                    <a:blip r:embed="rId5">
+                    <a:blip r:embed="rId7">
                       <a:extLst>
                         <a:ext uri="{28A0092B-C50C-407E-A947-70E740481C1C}">
                           <a14:useLocalDpi xmlns:a14="http://schemas.microsoft.com/office/drawing/2010/main" val="0"/>
@@ -8067,7 +10155,7 @@
                     </pic:cNvPicPr>
                   </pic:nvPicPr>
                   <pic:blipFill>
-                    <a:blip r:embed="rId6">
+                    <a:blip r:embed="rId8">
                       <a:extLst>
                         <a:ext uri="{28A0092B-C50C-407E-A947-70E740481C1C}">
                           <a14:useLocalDpi xmlns:a14="http://schemas.microsoft.com/office/drawing/2010/main" val="0"/>
@@ -8285,7 +10373,7 @@
                     </pic:cNvPicPr>
                   </pic:nvPicPr>
                   <pic:blipFill>
-                    <a:blip r:embed="rId7">
+                    <a:blip r:embed="rId9">
                       <a:extLst>
                         <a:ext uri="{28A0092B-C50C-407E-A947-70E740481C1C}">
                           <a14:useLocalDpi xmlns:a14="http://schemas.microsoft.com/office/drawing/2010/main" val="0"/>
@@ -10545,6 +12633,100 @@
 </w:document>
 </file>
 
+<file path=word/endnotes.xml><?xml version="1.0" encoding="utf-8"?>
+<w:endnotes xmlns:wpc="http://schemas.microsoft.com/office/word/2010/wordprocessingCanvas" xmlns:mc="http://schemas.openxmlformats.org/markup-compatibility/2006" xmlns:o="urn:schemas-microsoft-com:office:office" xmlns:r="http://schemas.openxmlformats.org/officeDocument/2006/relationships" xmlns:m="http://schemas.openxmlformats.org/officeDocument/2006/math" xmlns:v="urn:schemas-microsoft-com:vml" xmlns:wp14="http://schemas.microsoft.com/office/word/2010/wordprocessingDrawing" xmlns:wp="http://schemas.openxmlformats.org/drawingml/2006/wordprocessingDrawing" xmlns:w10="urn:schemas-microsoft-com:office:word" xmlns:w="http://schemas.openxmlformats.org/wordprocessingml/2006/main" xmlns:w14="http://schemas.microsoft.com/office/word/2010/wordml" xmlns:w15="http://schemas.microsoft.com/office/word/2012/wordml" xmlns:wpg="http://schemas.microsoft.com/office/word/2010/wordprocessingGroup" xmlns:wpi="http://schemas.microsoft.com/office/word/2010/wordprocessingInk" xmlns:wne="http://schemas.microsoft.com/office/word/2006/wordml" xmlns:wps="http://schemas.microsoft.com/office/word/2010/wordprocessingShape" mc:Ignorable="w14 w15 wp14">
+  <w:endnote w:type="separator" w:id="-1">
+    <w:p>
+      <w:pPr>
+        <w:spacing w:after="0" w:line="240" w:lineRule="auto"/>
+      </w:pPr>
+      <w:r>
+        <w:separator/>
+      </w:r>
+    </w:p>
+  </w:endnote>
+  <w:endnote w:type="continuationSeparator" w:id="0">
+    <w:p>
+      <w:pPr>
+        <w:spacing w:after="0" w:line="240" w:lineRule="auto"/>
+      </w:pPr>
+      <w:r>
+        <w:continuationSeparator/>
+      </w:r>
+    </w:p>
+  </w:endnote>
+</w:endnotes>
+</file>
+
+<file path=word/footnotes.xml><?xml version="1.0" encoding="utf-8"?>
+<w:footnotes xmlns:wpc="http://schemas.microsoft.com/office/word/2010/wordprocessingCanvas" xmlns:mc="http://schemas.openxmlformats.org/markup-compatibility/2006" xmlns:o="urn:schemas-microsoft-com:office:office" xmlns:r="http://schemas.openxmlformats.org/officeDocument/2006/relationships" xmlns:m="http://schemas.openxmlformats.org/officeDocument/2006/math" xmlns:v="urn:schemas-microsoft-com:vml" xmlns:wp14="http://schemas.microsoft.com/office/word/2010/wordprocessingDrawing" xmlns:wp="http://schemas.openxmlformats.org/drawingml/2006/wordprocessingDrawing" xmlns:w10="urn:schemas-microsoft-com:office:word" xmlns:w="http://schemas.openxmlformats.org/wordprocessingml/2006/main" xmlns:w14="http://schemas.microsoft.com/office/word/2010/wordml" xmlns:w15="http://schemas.microsoft.com/office/word/2012/wordml" xmlns:wpg="http://schemas.microsoft.com/office/word/2010/wordprocessingGroup" xmlns:wpi="http://schemas.microsoft.com/office/word/2010/wordprocessingInk" xmlns:wne="http://schemas.microsoft.com/office/word/2006/wordml" xmlns:wps="http://schemas.microsoft.com/office/word/2010/wordprocessingShape" mc:Ignorable="w14 w15 wp14">
+  <w:footnote w:type="separator" w:id="-1">
+    <w:p>
+      <w:pPr>
+        <w:spacing w:after="0" w:line="240" w:lineRule="auto"/>
+      </w:pPr>
+      <w:r>
+        <w:separator/>
+      </w:r>
+    </w:p>
+  </w:footnote>
+  <w:footnote w:type="continuationSeparator" w:id="0">
+    <w:p>
+      <w:pPr>
+        <w:spacing w:after="0" w:line="240" w:lineRule="auto"/>
+      </w:pPr>
+      <w:r>
+        <w:continuationSeparator/>
+      </w:r>
+    </w:p>
+  </w:footnote>
+  <w:footnote w:id="1">
+    <w:p>
+      <w:pPr>
+        <w:pStyle w:val="FootnoteText"/>
+        <w:rPr>
+          <w:lang w:val="hr-HR"/>
+        </w:rPr>
+      </w:pPr>
+      <w:r>
+        <w:rPr>
+          <w:rStyle w:val="FootnoteReference"/>
+        </w:rPr>
+        <w:footnoteRef/>
+      </w:r>
+      <w:r>
+        <w:t xml:space="preserve"> </w:t>
+      </w:r>
+      <w:r>
+        <w:rPr>
+          <w:lang w:val="hr-HR"/>
+        </w:rPr>
+        <w:t>Svaki korisnik će imati status: aktivan, neaktivan (u slučaju zamrzavanja radnog odnosa) i napustio kompaniju. Korisnici sa različitim ulogama u sistemu će imati različit pogled na listu korisnika, pa će tako koordinator projekta vidjeti samo aktivne korisnike, administrator sve, itd.</w:t>
+      </w:r>
+    </w:p>
+  </w:footnote>
+  <w:footnote w:id="2">
+    <w:p>
+      <w:pPr>
+        <w:pStyle w:val="FootnoteText"/>
+      </w:pPr>
+      <w:r>
+        <w:rPr>
+          <w:rStyle w:val="FootnoteReference"/>
+        </w:rPr>
+        <w:footnoteRef/>
+      </w:r>
+      <w:r>
+        <w:t xml:space="preserve"> </w:t>
+      </w:r>
+      <w:r>
+        <w:t>Korisnici sa posebnim pravima pristupa, odnosno koordinatori projekta, imaju pravo pretrage i pregleda samo onih korisnika za koje su odgovorni</w:t>
+      </w:r>
+    </w:p>
+  </w:footnote>
+</w:footnotes>
+</file>
+
 <file path=word/numbering.xml><?xml version="1.0" encoding="utf-8"?>
 <w:numbering xmlns:wpc="http://schemas.microsoft.com/office/word/2010/wordprocessingCanvas" xmlns:mc="http://schemas.openxmlformats.org/markup-compatibility/2006" xmlns:o="urn:schemas-microsoft-com:office:office" xmlns:r="http://schemas.openxmlformats.org/officeDocument/2006/relationships" xmlns:m="http://schemas.openxmlformats.org/officeDocument/2006/math" xmlns:v="urn:schemas-microsoft-com:vml" xmlns:wp14="http://schemas.microsoft.com/office/word/2010/wordprocessingDrawing" xmlns:wp="http://schemas.openxmlformats.org/drawingml/2006/wordprocessingDrawing" xmlns:w10="urn:schemas-microsoft-com:office:word" xmlns:w="http://schemas.openxmlformats.org/wordprocessingml/2006/main" xmlns:w14="http://schemas.microsoft.com/office/word/2010/wordml" xmlns:w15="http://schemas.microsoft.com/office/word/2012/wordml" xmlns:wpg="http://schemas.microsoft.com/office/word/2010/wordprocessingGroup" xmlns:wpi="http://schemas.microsoft.com/office/word/2010/wordprocessingInk" xmlns:wne="http://schemas.microsoft.com/office/word/2006/wordml" xmlns:wps="http://schemas.microsoft.com/office/word/2010/wordprocessingShape" mc:Ignorable="w14 w15 wp14">
   <w:abstractNum w:abstractNumId="0">
@@ -17441,6 +19623,119 @@
     </w:lvl>
   </w:abstractNum>
   <w:abstractNum w:abstractNumId="49">
+    <w:nsid w:val="4A155B19"/>
+    <w:multiLevelType w:val="hybridMultilevel"/>
+    <w:tmpl w:val="393E88EC"/>
+    <w:lvl w:ilvl="0" w:tplc="141A0001">
+      <w:start w:val="1"/>
+      <w:numFmt w:val="bullet"/>
+      <w:lvlText w:val=""/>
+      <w:lvlJc w:val="left"/>
+      <w:pPr>
+        <w:ind w:left="720" w:hanging="360"/>
+      </w:pPr>
+      <w:rPr>
+        <w:rFonts w:ascii="Symbol" w:hAnsi="Symbol" w:hint="default"/>
+      </w:rPr>
+    </w:lvl>
+    <w:lvl w:ilvl="1" w:tplc="141A0003" w:tentative="1">
+      <w:start w:val="1"/>
+      <w:numFmt w:val="bullet"/>
+      <w:lvlText w:val="o"/>
+      <w:lvlJc w:val="left"/>
+      <w:pPr>
+        <w:ind w:left="1440" w:hanging="360"/>
+      </w:pPr>
+      <w:rPr>
+        <w:rFonts w:ascii="Courier New" w:hAnsi="Courier New" w:cs="Courier New" w:hint="default"/>
+      </w:rPr>
+    </w:lvl>
+    <w:lvl w:ilvl="2" w:tplc="141A0005" w:tentative="1">
+      <w:start w:val="1"/>
+      <w:numFmt w:val="bullet"/>
+      <w:lvlText w:val=""/>
+      <w:lvlJc w:val="left"/>
+      <w:pPr>
+        <w:ind w:left="2160" w:hanging="360"/>
+      </w:pPr>
+      <w:rPr>
+        <w:rFonts w:ascii="Wingdings" w:hAnsi="Wingdings" w:hint="default"/>
+      </w:rPr>
+    </w:lvl>
+    <w:lvl w:ilvl="3" w:tplc="141A0001" w:tentative="1">
+      <w:start w:val="1"/>
+      <w:numFmt w:val="bullet"/>
+      <w:lvlText w:val=""/>
+      <w:lvlJc w:val="left"/>
+      <w:pPr>
+        <w:ind w:left="2880" w:hanging="360"/>
+      </w:pPr>
+      <w:rPr>
+        <w:rFonts w:ascii="Symbol" w:hAnsi="Symbol" w:hint="default"/>
+      </w:rPr>
+    </w:lvl>
+    <w:lvl w:ilvl="4" w:tplc="141A0003" w:tentative="1">
+      <w:start w:val="1"/>
+      <w:numFmt w:val="bullet"/>
+      <w:lvlText w:val="o"/>
+      <w:lvlJc w:val="left"/>
+      <w:pPr>
+        <w:ind w:left="3600" w:hanging="360"/>
+      </w:pPr>
+      <w:rPr>
+        <w:rFonts w:ascii="Courier New" w:hAnsi="Courier New" w:cs="Courier New" w:hint="default"/>
+      </w:rPr>
+    </w:lvl>
+    <w:lvl w:ilvl="5" w:tplc="141A0005" w:tentative="1">
+      <w:start w:val="1"/>
+      <w:numFmt w:val="bullet"/>
+      <w:lvlText w:val=""/>
+      <w:lvlJc w:val="left"/>
+      <w:pPr>
+        <w:ind w:left="4320" w:hanging="360"/>
+      </w:pPr>
+      <w:rPr>
+        <w:rFonts w:ascii="Wingdings" w:hAnsi="Wingdings" w:hint="default"/>
+      </w:rPr>
+    </w:lvl>
+    <w:lvl w:ilvl="6" w:tplc="141A0001" w:tentative="1">
+      <w:start w:val="1"/>
+      <w:numFmt w:val="bullet"/>
+      <w:lvlText w:val=""/>
+      <w:lvlJc w:val="left"/>
+      <w:pPr>
+        <w:ind w:left="5040" w:hanging="360"/>
+      </w:pPr>
+      <w:rPr>
+        <w:rFonts w:ascii="Symbol" w:hAnsi="Symbol" w:hint="default"/>
+      </w:rPr>
+    </w:lvl>
+    <w:lvl w:ilvl="7" w:tplc="141A0003" w:tentative="1">
+      <w:start w:val="1"/>
+      <w:numFmt w:val="bullet"/>
+      <w:lvlText w:val="o"/>
+      <w:lvlJc w:val="left"/>
+      <w:pPr>
+        <w:ind w:left="5760" w:hanging="360"/>
+      </w:pPr>
+      <w:rPr>
+        <w:rFonts w:ascii="Courier New" w:hAnsi="Courier New" w:cs="Courier New" w:hint="default"/>
+      </w:rPr>
+    </w:lvl>
+    <w:lvl w:ilvl="8" w:tplc="141A0005" w:tentative="1">
+      <w:start w:val="1"/>
+      <w:numFmt w:val="bullet"/>
+      <w:lvlText w:val=""/>
+      <w:lvlJc w:val="left"/>
+      <w:pPr>
+        <w:ind w:left="6480" w:hanging="360"/>
+      </w:pPr>
+      <w:rPr>
+        <w:rFonts w:ascii="Wingdings" w:hAnsi="Wingdings" w:hint="default"/>
+      </w:rPr>
+    </w:lvl>
+  </w:abstractNum>
+  <w:abstractNum w:abstractNumId="50">
     <w:nsid w:val="4AEA4221"/>
     <w:multiLevelType w:val="multilevel"/>
     <w:tmpl w:val="4BF6AEC4"/>
@@ -17589,7 +19884,7 @@
       </w:rPr>
     </w:lvl>
   </w:abstractNum>
-  <w:abstractNum w:abstractNumId="50">
+  <w:abstractNum w:abstractNumId="51">
     <w:nsid w:val="4B971C6D"/>
     <w:multiLevelType w:val="multilevel"/>
     <w:tmpl w:val="500A1900"/>
@@ -17738,7 +20033,120 @@
       </w:rPr>
     </w:lvl>
   </w:abstractNum>
-  <w:abstractNum w:abstractNumId="51">
+  <w:abstractNum w:abstractNumId="52">
+    <w:nsid w:val="4BE0055F"/>
+    <w:multiLevelType w:val="hybridMultilevel"/>
+    <w:tmpl w:val="E4563C92"/>
+    <w:lvl w:ilvl="0" w:tplc="141A0001">
+      <w:start w:val="1"/>
+      <w:numFmt w:val="bullet"/>
+      <w:lvlText w:val=""/>
+      <w:lvlJc w:val="left"/>
+      <w:pPr>
+        <w:ind w:left="720" w:hanging="360"/>
+      </w:pPr>
+      <w:rPr>
+        <w:rFonts w:ascii="Symbol" w:hAnsi="Symbol" w:hint="default"/>
+      </w:rPr>
+    </w:lvl>
+    <w:lvl w:ilvl="1" w:tplc="141A0003" w:tentative="1">
+      <w:start w:val="1"/>
+      <w:numFmt w:val="bullet"/>
+      <w:lvlText w:val="o"/>
+      <w:lvlJc w:val="left"/>
+      <w:pPr>
+        <w:ind w:left="1440" w:hanging="360"/>
+      </w:pPr>
+      <w:rPr>
+        <w:rFonts w:ascii="Courier New" w:hAnsi="Courier New" w:cs="Courier New" w:hint="default"/>
+      </w:rPr>
+    </w:lvl>
+    <w:lvl w:ilvl="2" w:tplc="141A0005" w:tentative="1">
+      <w:start w:val="1"/>
+      <w:numFmt w:val="bullet"/>
+      <w:lvlText w:val=""/>
+      <w:lvlJc w:val="left"/>
+      <w:pPr>
+        <w:ind w:left="2160" w:hanging="360"/>
+      </w:pPr>
+      <w:rPr>
+        <w:rFonts w:ascii="Wingdings" w:hAnsi="Wingdings" w:hint="default"/>
+      </w:rPr>
+    </w:lvl>
+    <w:lvl w:ilvl="3" w:tplc="141A0001" w:tentative="1">
+      <w:start w:val="1"/>
+      <w:numFmt w:val="bullet"/>
+      <w:lvlText w:val=""/>
+      <w:lvlJc w:val="left"/>
+      <w:pPr>
+        <w:ind w:left="2880" w:hanging="360"/>
+      </w:pPr>
+      <w:rPr>
+        <w:rFonts w:ascii="Symbol" w:hAnsi="Symbol" w:hint="default"/>
+      </w:rPr>
+    </w:lvl>
+    <w:lvl w:ilvl="4" w:tplc="141A0003" w:tentative="1">
+      <w:start w:val="1"/>
+      <w:numFmt w:val="bullet"/>
+      <w:lvlText w:val="o"/>
+      <w:lvlJc w:val="left"/>
+      <w:pPr>
+        <w:ind w:left="3600" w:hanging="360"/>
+      </w:pPr>
+      <w:rPr>
+        <w:rFonts w:ascii="Courier New" w:hAnsi="Courier New" w:cs="Courier New" w:hint="default"/>
+      </w:rPr>
+    </w:lvl>
+    <w:lvl w:ilvl="5" w:tplc="141A0005" w:tentative="1">
+      <w:start w:val="1"/>
+      <w:numFmt w:val="bullet"/>
+      <w:lvlText w:val=""/>
+      <w:lvlJc w:val="left"/>
+      <w:pPr>
+        <w:ind w:left="4320" w:hanging="360"/>
+      </w:pPr>
+      <w:rPr>
+        <w:rFonts w:ascii="Wingdings" w:hAnsi="Wingdings" w:hint="default"/>
+      </w:rPr>
+    </w:lvl>
+    <w:lvl w:ilvl="6" w:tplc="141A0001" w:tentative="1">
+      <w:start w:val="1"/>
+      <w:numFmt w:val="bullet"/>
+      <w:lvlText w:val=""/>
+      <w:lvlJc w:val="left"/>
+      <w:pPr>
+        <w:ind w:left="5040" w:hanging="360"/>
+      </w:pPr>
+      <w:rPr>
+        <w:rFonts w:ascii="Symbol" w:hAnsi="Symbol" w:hint="default"/>
+      </w:rPr>
+    </w:lvl>
+    <w:lvl w:ilvl="7" w:tplc="141A0003" w:tentative="1">
+      <w:start w:val="1"/>
+      <w:numFmt w:val="bullet"/>
+      <w:lvlText w:val="o"/>
+      <w:lvlJc w:val="left"/>
+      <w:pPr>
+        <w:ind w:left="5760" w:hanging="360"/>
+      </w:pPr>
+      <w:rPr>
+        <w:rFonts w:ascii="Courier New" w:hAnsi="Courier New" w:cs="Courier New" w:hint="default"/>
+      </w:rPr>
+    </w:lvl>
+    <w:lvl w:ilvl="8" w:tplc="141A0005" w:tentative="1">
+      <w:start w:val="1"/>
+      <w:numFmt w:val="bullet"/>
+      <w:lvlText w:val=""/>
+      <w:lvlJc w:val="left"/>
+      <w:pPr>
+        <w:ind w:left="6480" w:hanging="360"/>
+      </w:pPr>
+      <w:rPr>
+        <w:rFonts w:ascii="Wingdings" w:hAnsi="Wingdings" w:hint="default"/>
+      </w:rPr>
+    </w:lvl>
+  </w:abstractNum>
+  <w:abstractNum w:abstractNumId="53">
     <w:nsid w:val="4BFF408A"/>
     <w:multiLevelType w:val="multilevel"/>
     <w:tmpl w:val="4F340E42"/>
@@ -17887,7 +20295,7 @@
       </w:rPr>
     </w:lvl>
   </w:abstractNum>
-  <w:abstractNum w:abstractNumId="52">
+  <w:abstractNum w:abstractNumId="54">
     <w:nsid w:val="4E5601CD"/>
     <w:multiLevelType w:val="multilevel"/>
     <w:tmpl w:val="A1585200"/>
@@ -18036,7 +20444,7 @@
       </w:rPr>
     </w:lvl>
   </w:abstractNum>
-  <w:abstractNum w:abstractNumId="53">
+  <w:abstractNum w:abstractNumId="55">
     <w:nsid w:val="531F1773"/>
     <w:multiLevelType w:val="multilevel"/>
     <w:tmpl w:val="9DEAA56A"/>
@@ -18185,7 +20593,7 @@
       </w:rPr>
     </w:lvl>
   </w:abstractNum>
-  <w:abstractNum w:abstractNumId="54">
+  <w:abstractNum w:abstractNumId="56">
     <w:nsid w:val="53411EB7"/>
     <w:multiLevelType w:val="multilevel"/>
     <w:tmpl w:val="29669714"/>
@@ -18334,7 +20742,7 @@
       </w:rPr>
     </w:lvl>
   </w:abstractNum>
-  <w:abstractNum w:abstractNumId="55">
+  <w:abstractNum w:abstractNumId="57">
     <w:nsid w:val="564E24CC"/>
     <w:multiLevelType w:val="multilevel"/>
     <w:tmpl w:val="C996380C"/>
@@ -18483,7 +20891,7 @@
       </w:rPr>
     </w:lvl>
   </w:abstractNum>
-  <w:abstractNum w:abstractNumId="56">
+  <w:abstractNum w:abstractNumId="58">
     <w:nsid w:val="589D4341"/>
     <w:multiLevelType w:val="multilevel"/>
     <w:tmpl w:val="91C0F2CA"/>
@@ -18632,7 +21040,7 @@
       </w:rPr>
     </w:lvl>
   </w:abstractNum>
-  <w:abstractNum w:abstractNumId="57">
+  <w:abstractNum w:abstractNumId="59">
     <w:nsid w:val="59A021F5"/>
     <w:multiLevelType w:val="multilevel"/>
     <w:tmpl w:val="F35CC1CC"/>
@@ -18781,7 +21189,7 @@
       </w:rPr>
     </w:lvl>
   </w:abstractNum>
-  <w:abstractNum w:abstractNumId="58">
+  <w:abstractNum w:abstractNumId="60">
     <w:nsid w:val="59CC26D3"/>
     <w:multiLevelType w:val="multilevel"/>
     <w:tmpl w:val="6EF2DB26"/>
@@ -18930,7 +21338,7 @@
       </w:rPr>
     </w:lvl>
   </w:abstractNum>
-  <w:abstractNum w:abstractNumId="59">
+  <w:abstractNum w:abstractNumId="61">
     <w:nsid w:val="5A5B144C"/>
     <w:multiLevelType w:val="hybridMultilevel"/>
     <w:tmpl w:val="9E26B24C"/>
@@ -19043,7 +21451,7 @@
       </w:rPr>
     </w:lvl>
   </w:abstractNum>
-  <w:abstractNum w:abstractNumId="60">
+  <w:abstractNum w:abstractNumId="62">
     <w:nsid w:val="5D166F21"/>
     <w:multiLevelType w:val="multilevel"/>
     <w:tmpl w:val="272C4372"/>
@@ -19192,7 +21600,7 @@
       </w:rPr>
     </w:lvl>
   </w:abstractNum>
-  <w:abstractNum w:abstractNumId="61">
+  <w:abstractNum w:abstractNumId="63">
     <w:nsid w:val="5D4B5D8B"/>
     <w:multiLevelType w:val="multilevel"/>
     <w:tmpl w:val="BE5413CC"/>
@@ -19305,7 +21713,7 @@
       </w:rPr>
     </w:lvl>
   </w:abstractNum>
-  <w:abstractNum w:abstractNumId="62">
+  <w:abstractNum w:abstractNumId="64">
     <w:nsid w:val="5D8A4AFB"/>
     <w:multiLevelType w:val="hybridMultilevel"/>
     <w:tmpl w:val="1A0A5342"/>
@@ -19394,7 +21802,7 @@
       </w:pPr>
     </w:lvl>
   </w:abstractNum>
-  <w:abstractNum w:abstractNumId="63">
+  <w:abstractNum w:abstractNumId="65">
     <w:nsid w:val="62A06AB0"/>
     <w:multiLevelType w:val="multilevel"/>
     <w:tmpl w:val="68E4854C"/>
@@ -19543,7 +21951,120 @@
       </w:rPr>
     </w:lvl>
   </w:abstractNum>
-  <w:abstractNum w:abstractNumId="64">
+  <w:abstractNum w:abstractNumId="66">
+    <w:nsid w:val="64E14CBA"/>
+    <w:multiLevelType w:val="hybridMultilevel"/>
+    <w:tmpl w:val="5C604332"/>
+    <w:lvl w:ilvl="0" w:tplc="141A0001">
+      <w:start w:val="1"/>
+      <w:numFmt w:val="bullet"/>
+      <w:lvlText w:val=""/>
+      <w:lvlJc w:val="left"/>
+      <w:pPr>
+        <w:ind w:left="720" w:hanging="360"/>
+      </w:pPr>
+      <w:rPr>
+        <w:rFonts w:ascii="Symbol" w:hAnsi="Symbol" w:hint="default"/>
+      </w:rPr>
+    </w:lvl>
+    <w:lvl w:ilvl="1" w:tplc="141A0003" w:tentative="1">
+      <w:start w:val="1"/>
+      <w:numFmt w:val="bullet"/>
+      <w:lvlText w:val="o"/>
+      <w:lvlJc w:val="left"/>
+      <w:pPr>
+        <w:ind w:left="1440" w:hanging="360"/>
+      </w:pPr>
+      <w:rPr>
+        <w:rFonts w:ascii="Courier New" w:hAnsi="Courier New" w:cs="Courier New" w:hint="default"/>
+      </w:rPr>
+    </w:lvl>
+    <w:lvl w:ilvl="2" w:tplc="141A0005" w:tentative="1">
+      <w:start w:val="1"/>
+      <w:numFmt w:val="bullet"/>
+      <w:lvlText w:val=""/>
+      <w:lvlJc w:val="left"/>
+      <w:pPr>
+        <w:ind w:left="2160" w:hanging="360"/>
+      </w:pPr>
+      <w:rPr>
+        <w:rFonts w:ascii="Wingdings" w:hAnsi="Wingdings" w:hint="default"/>
+      </w:rPr>
+    </w:lvl>
+    <w:lvl w:ilvl="3" w:tplc="141A0001" w:tentative="1">
+      <w:start w:val="1"/>
+      <w:numFmt w:val="bullet"/>
+      <w:lvlText w:val=""/>
+      <w:lvlJc w:val="left"/>
+      <w:pPr>
+        <w:ind w:left="2880" w:hanging="360"/>
+      </w:pPr>
+      <w:rPr>
+        <w:rFonts w:ascii="Symbol" w:hAnsi="Symbol" w:hint="default"/>
+      </w:rPr>
+    </w:lvl>
+    <w:lvl w:ilvl="4" w:tplc="141A0003" w:tentative="1">
+      <w:start w:val="1"/>
+      <w:numFmt w:val="bullet"/>
+      <w:lvlText w:val="o"/>
+      <w:lvlJc w:val="left"/>
+      <w:pPr>
+        <w:ind w:left="3600" w:hanging="360"/>
+      </w:pPr>
+      <w:rPr>
+        <w:rFonts w:ascii="Courier New" w:hAnsi="Courier New" w:cs="Courier New" w:hint="default"/>
+      </w:rPr>
+    </w:lvl>
+    <w:lvl w:ilvl="5" w:tplc="141A0005" w:tentative="1">
+      <w:start w:val="1"/>
+      <w:numFmt w:val="bullet"/>
+      <w:lvlText w:val=""/>
+      <w:lvlJc w:val="left"/>
+      <w:pPr>
+        <w:ind w:left="4320" w:hanging="360"/>
+      </w:pPr>
+      <w:rPr>
+        <w:rFonts w:ascii="Wingdings" w:hAnsi="Wingdings" w:hint="default"/>
+      </w:rPr>
+    </w:lvl>
+    <w:lvl w:ilvl="6" w:tplc="141A0001" w:tentative="1">
+      <w:start w:val="1"/>
+      <w:numFmt w:val="bullet"/>
+      <w:lvlText w:val=""/>
+      <w:lvlJc w:val="left"/>
+      <w:pPr>
+        <w:ind w:left="5040" w:hanging="360"/>
+      </w:pPr>
+      <w:rPr>
+        <w:rFonts w:ascii="Symbol" w:hAnsi="Symbol" w:hint="default"/>
+      </w:rPr>
+    </w:lvl>
+    <w:lvl w:ilvl="7" w:tplc="141A0003" w:tentative="1">
+      <w:start w:val="1"/>
+      <w:numFmt w:val="bullet"/>
+      <w:lvlText w:val="o"/>
+      <w:lvlJc w:val="left"/>
+      <w:pPr>
+        <w:ind w:left="5760" w:hanging="360"/>
+      </w:pPr>
+      <w:rPr>
+        <w:rFonts w:ascii="Courier New" w:hAnsi="Courier New" w:cs="Courier New" w:hint="default"/>
+      </w:rPr>
+    </w:lvl>
+    <w:lvl w:ilvl="8" w:tplc="141A0005" w:tentative="1">
+      <w:start w:val="1"/>
+      <w:numFmt w:val="bullet"/>
+      <w:lvlText w:val=""/>
+      <w:lvlJc w:val="left"/>
+      <w:pPr>
+        <w:ind w:left="6480" w:hanging="360"/>
+      </w:pPr>
+      <w:rPr>
+        <w:rFonts w:ascii="Wingdings" w:hAnsi="Wingdings" w:hint="default"/>
+      </w:rPr>
+    </w:lvl>
+  </w:abstractNum>
+  <w:abstractNum w:abstractNumId="67">
     <w:nsid w:val="66A468E2"/>
     <w:multiLevelType w:val="multilevel"/>
     <w:tmpl w:val="F18E6588"/>
@@ -19692,7 +22213,7 @@
       </w:rPr>
     </w:lvl>
   </w:abstractNum>
-  <w:abstractNum w:abstractNumId="65">
+  <w:abstractNum w:abstractNumId="68">
     <w:nsid w:val="66AB6E4B"/>
     <w:multiLevelType w:val="multilevel"/>
     <w:tmpl w:val="DF9CEDE8"/>
@@ -19841,7 +22362,7 @@
       </w:rPr>
     </w:lvl>
   </w:abstractNum>
-  <w:abstractNum w:abstractNumId="66">
+  <w:abstractNum w:abstractNumId="69">
     <w:nsid w:val="66EA6EB2"/>
     <w:multiLevelType w:val="multilevel"/>
     <w:tmpl w:val="E21E1CF0"/>
@@ -19990,7 +22511,7 @@
       </w:rPr>
     </w:lvl>
   </w:abstractNum>
-  <w:abstractNum w:abstractNumId="67">
+  <w:abstractNum w:abstractNumId="70">
     <w:nsid w:val="6B4A53BF"/>
     <w:multiLevelType w:val="hybridMultilevel"/>
     <w:tmpl w:val="18EEB926"/>
@@ -20103,7 +22624,7 @@
       </w:rPr>
     </w:lvl>
   </w:abstractNum>
-  <w:abstractNum w:abstractNumId="68">
+  <w:abstractNum w:abstractNumId="71">
     <w:nsid w:val="6BA15D88"/>
     <w:multiLevelType w:val="multilevel"/>
     <w:tmpl w:val="CFDCE6B0"/>
@@ -20252,7 +22773,7 @@
       </w:rPr>
     </w:lvl>
   </w:abstractNum>
-  <w:abstractNum w:abstractNumId="69">
+  <w:abstractNum w:abstractNumId="72">
     <w:nsid w:val="6C3D3F0D"/>
     <w:multiLevelType w:val="hybridMultilevel"/>
     <w:tmpl w:val="3FA03176"/>
@@ -20338,7 +22859,7 @@
       </w:pPr>
     </w:lvl>
   </w:abstractNum>
-  <w:abstractNum w:abstractNumId="70">
+  <w:abstractNum w:abstractNumId="73">
     <w:nsid w:val="6E5E4D96"/>
     <w:multiLevelType w:val="multilevel"/>
     <w:tmpl w:val="5F7C9BE4"/>
@@ -20487,7 +23008,7 @@
       </w:rPr>
     </w:lvl>
   </w:abstractNum>
-  <w:abstractNum w:abstractNumId="71">
+  <w:abstractNum w:abstractNumId="74">
     <w:nsid w:val="701A5C82"/>
     <w:multiLevelType w:val="hybridMultilevel"/>
     <w:tmpl w:val="5B4A9EEE"/>
@@ -20600,7 +23121,7 @@
       </w:rPr>
     </w:lvl>
   </w:abstractNum>
-  <w:abstractNum w:abstractNumId="72">
+  <w:abstractNum w:abstractNumId="75">
     <w:nsid w:val="702C1D0F"/>
     <w:multiLevelType w:val="multilevel"/>
     <w:tmpl w:val="DA768956"/>
@@ -20749,7 +23270,7 @@
       </w:rPr>
     </w:lvl>
   </w:abstractNum>
-  <w:abstractNum w:abstractNumId="73">
+  <w:abstractNum w:abstractNumId="76">
     <w:nsid w:val="71260625"/>
     <w:multiLevelType w:val="multilevel"/>
     <w:tmpl w:val="B9D01538"/>
@@ -20898,7 +23419,7 @@
       </w:rPr>
     </w:lvl>
   </w:abstractNum>
-  <w:abstractNum w:abstractNumId="74">
+  <w:abstractNum w:abstractNumId="77">
     <w:nsid w:val="73154759"/>
     <w:multiLevelType w:val="hybridMultilevel"/>
     <w:tmpl w:val="9DECD794"/>
@@ -21011,7 +23532,7 @@
       </w:rPr>
     </w:lvl>
   </w:abstractNum>
-  <w:abstractNum w:abstractNumId="75">
+  <w:abstractNum w:abstractNumId="78">
     <w:nsid w:val="75E51E07"/>
     <w:multiLevelType w:val="multilevel"/>
     <w:tmpl w:val="64AEEA5C"/>
@@ -21160,7 +23681,7 @@
       </w:rPr>
     </w:lvl>
   </w:abstractNum>
-  <w:abstractNum w:abstractNumId="76">
+  <w:abstractNum w:abstractNumId="79">
     <w:nsid w:val="76086DEF"/>
     <w:multiLevelType w:val="multilevel"/>
     <w:tmpl w:val="4CFA7BF4"/>
@@ -21309,7 +23830,7 @@
       </w:rPr>
     </w:lvl>
   </w:abstractNum>
-  <w:abstractNum w:abstractNumId="77">
+  <w:abstractNum w:abstractNumId="80">
     <w:nsid w:val="763234DF"/>
     <w:multiLevelType w:val="multilevel"/>
     <w:tmpl w:val="1CAC6B68"/>
@@ -21458,7 +23979,120 @@
       </w:rPr>
     </w:lvl>
   </w:abstractNum>
-  <w:abstractNum w:abstractNumId="78">
+  <w:abstractNum w:abstractNumId="81">
+    <w:nsid w:val="780C2D5D"/>
+    <w:multiLevelType w:val="hybridMultilevel"/>
+    <w:tmpl w:val="FAA41702"/>
+    <w:lvl w:ilvl="0" w:tplc="141A0001">
+      <w:start w:val="1"/>
+      <w:numFmt w:val="bullet"/>
+      <w:lvlText w:val=""/>
+      <w:lvlJc w:val="left"/>
+      <w:pPr>
+        <w:ind w:left="720" w:hanging="360"/>
+      </w:pPr>
+      <w:rPr>
+        <w:rFonts w:ascii="Symbol" w:hAnsi="Symbol" w:hint="default"/>
+      </w:rPr>
+    </w:lvl>
+    <w:lvl w:ilvl="1" w:tplc="141A0003" w:tentative="1">
+      <w:start w:val="1"/>
+      <w:numFmt w:val="bullet"/>
+      <w:lvlText w:val="o"/>
+      <w:lvlJc w:val="left"/>
+      <w:pPr>
+        <w:ind w:left="1440" w:hanging="360"/>
+      </w:pPr>
+      <w:rPr>
+        <w:rFonts w:ascii="Courier New" w:hAnsi="Courier New" w:cs="Courier New" w:hint="default"/>
+      </w:rPr>
+    </w:lvl>
+    <w:lvl w:ilvl="2" w:tplc="141A0005" w:tentative="1">
+      <w:start w:val="1"/>
+      <w:numFmt w:val="bullet"/>
+      <w:lvlText w:val=""/>
+      <w:lvlJc w:val="left"/>
+      <w:pPr>
+        <w:ind w:left="2160" w:hanging="360"/>
+      </w:pPr>
+      <w:rPr>
+        <w:rFonts w:ascii="Wingdings" w:hAnsi="Wingdings" w:hint="default"/>
+      </w:rPr>
+    </w:lvl>
+    <w:lvl w:ilvl="3" w:tplc="141A0001" w:tentative="1">
+      <w:start w:val="1"/>
+      <w:numFmt w:val="bullet"/>
+      <w:lvlText w:val=""/>
+      <w:lvlJc w:val="left"/>
+      <w:pPr>
+        <w:ind w:left="2880" w:hanging="360"/>
+      </w:pPr>
+      <w:rPr>
+        <w:rFonts w:ascii="Symbol" w:hAnsi="Symbol" w:hint="default"/>
+      </w:rPr>
+    </w:lvl>
+    <w:lvl w:ilvl="4" w:tplc="141A0003" w:tentative="1">
+      <w:start w:val="1"/>
+      <w:numFmt w:val="bullet"/>
+      <w:lvlText w:val="o"/>
+      <w:lvlJc w:val="left"/>
+      <w:pPr>
+        <w:ind w:left="3600" w:hanging="360"/>
+      </w:pPr>
+      <w:rPr>
+        <w:rFonts w:ascii="Courier New" w:hAnsi="Courier New" w:cs="Courier New" w:hint="default"/>
+      </w:rPr>
+    </w:lvl>
+    <w:lvl w:ilvl="5" w:tplc="141A0005" w:tentative="1">
+      <w:start w:val="1"/>
+      <w:numFmt w:val="bullet"/>
+      <w:lvlText w:val=""/>
+      <w:lvlJc w:val="left"/>
+      <w:pPr>
+        <w:ind w:left="4320" w:hanging="360"/>
+      </w:pPr>
+      <w:rPr>
+        <w:rFonts w:ascii="Wingdings" w:hAnsi="Wingdings" w:hint="default"/>
+      </w:rPr>
+    </w:lvl>
+    <w:lvl w:ilvl="6" w:tplc="141A0001" w:tentative="1">
+      <w:start w:val="1"/>
+      <w:numFmt w:val="bullet"/>
+      <w:lvlText w:val=""/>
+      <w:lvlJc w:val="left"/>
+      <w:pPr>
+        <w:ind w:left="5040" w:hanging="360"/>
+      </w:pPr>
+      <w:rPr>
+        <w:rFonts w:ascii="Symbol" w:hAnsi="Symbol" w:hint="default"/>
+      </w:rPr>
+    </w:lvl>
+    <w:lvl w:ilvl="7" w:tplc="141A0003" w:tentative="1">
+      <w:start w:val="1"/>
+      <w:numFmt w:val="bullet"/>
+      <w:lvlText w:val="o"/>
+      <w:lvlJc w:val="left"/>
+      <w:pPr>
+        <w:ind w:left="5760" w:hanging="360"/>
+      </w:pPr>
+      <w:rPr>
+        <w:rFonts w:ascii="Courier New" w:hAnsi="Courier New" w:cs="Courier New" w:hint="default"/>
+      </w:rPr>
+    </w:lvl>
+    <w:lvl w:ilvl="8" w:tplc="141A0005" w:tentative="1">
+      <w:start w:val="1"/>
+      <w:numFmt w:val="bullet"/>
+      <w:lvlText w:val=""/>
+      <w:lvlJc w:val="left"/>
+      <w:pPr>
+        <w:ind w:left="6480" w:hanging="360"/>
+      </w:pPr>
+      <w:rPr>
+        <w:rFonts w:ascii="Wingdings" w:hAnsi="Wingdings" w:hint="default"/>
+      </w:rPr>
+    </w:lvl>
+  </w:abstractNum>
+  <w:abstractNum w:abstractNumId="82">
     <w:nsid w:val="79377C4B"/>
     <w:multiLevelType w:val="multilevel"/>
     <w:tmpl w:val="5AB080B8"/>
@@ -21607,7 +24241,7 @@
       </w:rPr>
     </w:lvl>
   </w:abstractNum>
-  <w:abstractNum w:abstractNumId="79">
+  <w:abstractNum w:abstractNumId="83">
     <w:nsid w:val="7A3C1501"/>
     <w:multiLevelType w:val="multilevel"/>
     <w:tmpl w:val="10862202"/>
@@ -21756,7 +24390,7 @@
       </w:rPr>
     </w:lvl>
   </w:abstractNum>
-  <w:abstractNum w:abstractNumId="80">
+  <w:abstractNum w:abstractNumId="84">
     <w:nsid w:val="7C744471"/>
     <w:multiLevelType w:val="multilevel"/>
     <w:tmpl w:val="B0820DD2"/>
@@ -21902,6 +24536,119 @@
       <w:rPr>
         <w:rFonts w:ascii="Wingdings" w:hAnsi="Wingdings" w:hint="default"/>
         <w:sz w:val="20"/>
+      </w:rPr>
+    </w:lvl>
+  </w:abstractNum>
+  <w:abstractNum w:abstractNumId="85">
+    <w:nsid w:val="7DF460AE"/>
+    <w:multiLevelType w:val="hybridMultilevel"/>
+    <w:tmpl w:val="827404C4"/>
+    <w:lvl w:ilvl="0" w:tplc="141A0001">
+      <w:start w:val="1"/>
+      <w:numFmt w:val="bullet"/>
+      <w:lvlText w:val=""/>
+      <w:lvlJc w:val="left"/>
+      <w:pPr>
+        <w:ind w:left="720" w:hanging="360"/>
+      </w:pPr>
+      <w:rPr>
+        <w:rFonts w:ascii="Symbol" w:hAnsi="Symbol" w:hint="default"/>
+      </w:rPr>
+    </w:lvl>
+    <w:lvl w:ilvl="1" w:tplc="141A0003" w:tentative="1">
+      <w:start w:val="1"/>
+      <w:numFmt w:val="bullet"/>
+      <w:lvlText w:val="o"/>
+      <w:lvlJc w:val="left"/>
+      <w:pPr>
+        <w:ind w:left="1440" w:hanging="360"/>
+      </w:pPr>
+      <w:rPr>
+        <w:rFonts w:ascii="Courier New" w:hAnsi="Courier New" w:cs="Courier New" w:hint="default"/>
+      </w:rPr>
+    </w:lvl>
+    <w:lvl w:ilvl="2" w:tplc="141A0005" w:tentative="1">
+      <w:start w:val="1"/>
+      <w:numFmt w:val="bullet"/>
+      <w:lvlText w:val=""/>
+      <w:lvlJc w:val="left"/>
+      <w:pPr>
+        <w:ind w:left="2160" w:hanging="360"/>
+      </w:pPr>
+      <w:rPr>
+        <w:rFonts w:ascii="Wingdings" w:hAnsi="Wingdings" w:hint="default"/>
+      </w:rPr>
+    </w:lvl>
+    <w:lvl w:ilvl="3" w:tplc="141A0001" w:tentative="1">
+      <w:start w:val="1"/>
+      <w:numFmt w:val="bullet"/>
+      <w:lvlText w:val=""/>
+      <w:lvlJc w:val="left"/>
+      <w:pPr>
+        <w:ind w:left="2880" w:hanging="360"/>
+      </w:pPr>
+      <w:rPr>
+        <w:rFonts w:ascii="Symbol" w:hAnsi="Symbol" w:hint="default"/>
+      </w:rPr>
+    </w:lvl>
+    <w:lvl w:ilvl="4" w:tplc="141A0003" w:tentative="1">
+      <w:start w:val="1"/>
+      <w:numFmt w:val="bullet"/>
+      <w:lvlText w:val="o"/>
+      <w:lvlJc w:val="left"/>
+      <w:pPr>
+        <w:ind w:left="3600" w:hanging="360"/>
+      </w:pPr>
+      <w:rPr>
+        <w:rFonts w:ascii="Courier New" w:hAnsi="Courier New" w:cs="Courier New" w:hint="default"/>
+      </w:rPr>
+    </w:lvl>
+    <w:lvl w:ilvl="5" w:tplc="141A0005" w:tentative="1">
+      <w:start w:val="1"/>
+      <w:numFmt w:val="bullet"/>
+      <w:lvlText w:val=""/>
+      <w:lvlJc w:val="left"/>
+      <w:pPr>
+        <w:ind w:left="4320" w:hanging="360"/>
+      </w:pPr>
+      <w:rPr>
+        <w:rFonts w:ascii="Wingdings" w:hAnsi="Wingdings" w:hint="default"/>
+      </w:rPr>
+    </w:lvl>
+    <w:lvl w:ilvl="6" w:tplc="141A0001" w:tentative="1">
+      <w:start w:val="1"/>
+      <w:numFmt w:val="bullet"/>
+      <w:lvlText w:val=""/>
+      <w:lvlJc w:val="left"/>
+      <w:pPr>
+        <w:ind w:left="5040" w:hanging="360"/>
+      </w:pPr>
+      <w:rPr>
+        <w:rFonts w:ascii="Symbol" w:hAnsi="Symbol" w:hint="default"/>
+      </w:rPr>
+    </w:lvl>
+    <w:lvl w:ilvl="7" w:tplc="141A0003" w:tentative="1">
+      <w:start w:val="1"/>
+      <w:numFmt w:val="bullet"/>
+      <w:lvlText w:val="o"/>
+      <w:lvlJc w:val="left"/>
+      <w:pPr>
+        <w:ind w:left="5760" w:hanging="360"/>
+      </w:pPr>
+      <w:rPr>
+        <w:rFonts w:ascii="Courier New" w:hAnsi="Courier New" w:cs="Courier New" w:hint="default"/>
+      </w:rPr>
+    </w:lvl>
+    <w:lvl w:ilvl="8" w:tplc="141A0005" w:tentative="1">
+      <w:start w:val="1"/>
+      <w:numFmt w:val="bullet"/>
+      <w:lvlText w:val=""/>
+      <w:lvlJc w:val="left"/>
+      <w:pPr>
+        <w:ind w:left="6480" w:hanging="360"/>
+      </w:pPr>
+      <w:rPr>
+        <w:rFonts w:ascii="Wingdings" w:hAnsi="Wingdings" w:hint="default"/>
       </w:rPr>
     </w:lvl>
   </w:abstractNum>
@@ -21909,7 +24656,7 @@
     <w:abstractNumId w:val="36"/>
   </w:num>
   <w:num w:numId="2">
-    <w:abstractNumId w:val="61"/>
+    <w:abstractNumId w:val="63"/>
   </w:num>
   <w:num w:numId="3">
     <w:abstractNumId w:val="14"/>
@@ -21918,13 +24665,13 @@
     <w:abstractNumId w:val="48"/>
   </w:num>
   <w:num w:numId="5">
-    <w:abstractNumId w:val="74"/>
+    <w:abstractNumId w:val="77"/>
   </w:num>
   <w:num w:numId="6">
     <w:abstractNumId w:val="0"/>
   </w:num>
   <w:num w:numId="7">
-    <w:abstractNumId w:val="52"/>
+    <w:abstractNumId w:val="54"/>
   </w:num>
   <w:num w:numId="8">
     <w:abstractNumId w:val="7"/>
@@ -21945,16 +24692,16 @@
     <w:abstractNumId w:val="26"/>
   </w:num>
   <w:num w:numId="14">
-    <w:abstractNumId w:val="64"/>
+    <w:abstractNumId w:val="67"/>
   </w:num>
   <w:num w:numId="15">
-    <w:abstractNumId w:val="58"/>
+    <w:abstractNumId w:val="60"/>
   </w:num>
   <w:num w:numId="16">
-    <w:abstractNumId w:val="68"/>
+    <w:abstractNumId w:val="71"/>
   </w:num>
   <w:num w:numId="17">
-    <w:abstractNumId w:val="53"/>
+    <w:abstractNumId w:val="55"/>
   </w:num>
   <w:num w:numId="18">
     <w:abstractNumId w:val="17"/>
@@ -21963,7 +24710,7 @@
     <w:abstractNumId w:val="23"/>
   </w:num>
   <w:num w:numId="20">
-    <w:abstractNumId w:val="54"/>
+    <w:abstractNumId w:val="56"/>
   </w:num>
   <w:num w:numId="21">
     <w:abstractNumId w:val="35"/>
@@ -21975,19 +24722,19 @@
     <w:abstractNumId w:val="10"/>
   </w:num>
   <w:num w:numId="24">
-    <w:abstractNumId w:val="70"/>
+    <w:abstractNumId w:val="73"/>
   </w:num>
   <w:num w:numId="25">
     <w:abstractNumId w:val="5"/>
   </w:num>
   <w:num w:numId="26">
-    <w:abstractNumId w:val="76"/>
+    <w:abstractNumId w:val="79"/>
   </w:num>
   <w:num w:numId="27">
-    <w:abstractNumId w:val="56"/>
+    <w:abstractNumId w:val="58"/>
   </w:num>
   <w:num w:numId="28">
-    <w:abstractNumId w:val="75"/>
+    <w:abstractNumId w:val="78"/>
   </w:num>
   <w:num w:numId="29">
     <w:abstractNumId w:val="18"/>
@@ -21999,7 +24746,7 @@
     <w:abstractNumId w:val="1"/>
   </w:num>
   <w:num w:numId="32">
-    <w:abstractNumId w:val="63"/>
+    <w:abstractNumId w:val="65"/>
   </w:num>
   <w:num w:numId="33">
     <w:abstractNumId w:val="20"/>
@@ -22011,25 +24758,25 @@
     <w:abstractNumId w:val="39"/>
   </w:num>
   <w:num w:numId="36">
-    <w:abstractNumId w:val="60"/>
+    <w:abstractNumId w:val="62"/>
   </w:num>
   <w:num w:numId="37">
-    <w:abstractNumId w:val="73"/>
+    <w:abstractNumId w:val="76"/>
   </w:num>
   <w:num w:numId="38">
     <w:abstractNumId w:val="19"/>
   </w:num>
   <w:num w:numId="39">
-    <w:abstractNumId w:val="57"/>
+    <w:abstractNumId w:val="59"/>
   </w:num>
   <w:num w:numId="40">
     <w:abstractNumId w:val="11"/>
   </w:num>
   <w:num w:numId="41">
-    <w:abstractNumId w:val="79"/>
+    <w:abstractNumId w:val="83"/>
   </w:num>
   <w:num w:numId="42">
-    <w:abstractNumId w:val="78"/>
+    <w:abstractNumId w:val="82"/>
   </w:num>
   <w:num w:numId="43">
     <w:abstractNumId w:val="42"/>
@@ -22047,7 +24794,7 @@
     <w:abstractNumId w:val="31"/>
   </w:num>
   <w:num w:numId="48">
-    <w:abstractNumId w:val="72"/>
+    <w:abstractNumId w:val="75"/>
   </w:num>
   <w:num w:numId="49">
     <w:abstractNumId w:val="16"/>
@@ -22056,28 +24803,28 @@
     <w:abstractNumId w:val="43"/>
   </w:num>
   <w:num w:numId="51">
-    <w:abstractNumId w:val="77"/>
+    <w:abstractNumId w:val="80"/>
   </w:num>
   <w:num w:numId="52">
-    <w:abstractNumId w:val="80"/>
+    <w:abstractNumId w:val="84"/>
   </w:num>
   <w:num w:numId="53">
-    <w:abstractNumId w:val="51"/>
+    <w:abstractNumId w:val="53"/>
   </w:num>
   <w:num w:numId="54">
     <w:abstractNumId w:val="32"/>
   </w:num>
   <w:num w:numId="55">
-    <w:abstractNumId w:val="55"/>
+    <w:abstractNumId w:val="57"/>
   </w:num>
   <w:num w:numId="56">
-    <w:abstractNumId w:val="49"/>
+    <w:abstractNumId w:val="50"/>
   </w:num>
   <w:num w:numId="57">
     <w:abstractNumId w:val="6"/>
   </w:num>
   <w:num w:numId="58">
-    <w:abstractNumId w:val="66"/>
+    <w:abstractNumId w:val="69"/>
   </w:num>
   <w:num w:numId="59">
     <w:abstractNumId w:val="41"/>
@@ -22086,7 +24833,7 @@
     <w:abstractNumId w:val="15"/>
   </w:num>
   <w:num w:numId="61">
-    <w:abstractNumId w:val="65"/>
+    <w:abstractNumId w:val="68"/>
   </w:num>
   <w:num w:numId="62">
     <w:abstractNumId w:val="40"/>
@@ -22110,7 +24857,7 @@
     <w:abstractNumId w:val="47"/>
   </w:num>
   <w:num w:numId="69">
-    <w:abstractNumId w:val="50"/>
+    <w:abstractNumId w:val="51"/>
   </w:num>
   <w:num w:numId="70">
     <w:abstractNumId w:val="44"/>
@@ -22119,13 +24866,13 @@
     <w:abstractNumId w:val="29"/>
   </w:num>
   <w:num w:numId="72">
-    <w:abstractNumId w:val="62"/>
+    <w:abstractNumId w:val="64"/>
   </w:num>
   <w:num w:numId="73">
-    <w:abstractNumId w:val="59"/>
+    <w:abstractNumId w:val="61"/>
   </w:num>
   <w:num w:numId="74">
-    <w:abstractNumId w:val="67"/>
+    <w:abstractNumId w:val="70"/>
   </w:num>
   <w:num w:numId="75">
     <w:abstractNumId w:val="25"/>
@@ -22134,7 +24881,7 @@
     <w:abstractNumId w:val="33"/>
   </w:num>
   <w:num w:numId="77">
-    <w:abstractNumId w:val="69"/>
+    <w:abstractNumId w:val="72"/>
   </w:num>
   <w:num w:numId="78">
     <w:abstractNumId w:val="28"/>
@@ -22143,12 +24890,27 @@
     <w:abstractNumId w:val="8"/>
   </w:num>
   <w:num w:numId="80">
-    <w:abstractNumId w:val="71"/>
+    <w:abstractNumId w:val="74"/>
   </w:num>
   <w:num w:numId="81">
     <w:abstractNumId w:val="13"/>
   </w:num>
-  <w:numIdMacAtCleanup w:val="71"/>
+  <w:num w:numId="82">
+    <w:abstractNumId w:val="52"/>
+  </w:num>
+  <w:num w:numId="83">
+    <w:abstractNumId w:val="49"/>
+  </w:num>
+  <w:num w:numId="84">
+    <w:abstractNumId w:val="85"/>
+  </w:num>
+  <w:num w:numId="85">
+    <w:abstractNumId w:val="81"/>
+  </w:num>
+  <w:num w:numId="86">
+    <w:abstractNumId w:val="66"/>
+  </w:num>
+  <w:numIdMacAtCleanup w:val="86"/>
 </w:numbering>
 </file>
 
@@ -22727,6 +25489,45 @@
     <w:basedOn w:val="DefaultParagraphFont"/>
     <w:rsid w:val="00E55693"/>
   </w:style>
+  <w:style w:type="paragraph" w:styleId="FootnoteText">
+    <w:name w:val="footnote text"/>
+    <w:basedOn w:val="Normal"/>
+    <w:link w:val="FootnoteTextChar"/>
+    <w:uiPriority w:val="99"/>
+    <w:semiHidden/>
+    <w:unhideWhenUsed/>
+    <w:rsid w:val="008B42F7"/>
+    <w:pPr>
+      <w:spacing w:after="0" w:line="240" w:lineRule="auto"/>
+    </w:pPr>
+    <w:rPr>
+      <w:sz w:val="20"/>
+      <w:szCs w:val="20"/>
+    </w:rPr>
+  </w:style>
+  <w:style w:type="character" w:customStyle="1" w:styleId="FootnoteTextChar">
+    <w:name w:val="Footnote Text Char"/>
+    <w:basedOn w:val="DefaultParagraphFont"/>
+    <w:link w:val="FootnoteText"/>
+    <w:uiPriority w:val="99"/>
+    <w:semiHidden/>
+    <w:rsid w:val="008B42F7"/>
+    <w:rPr>
+      <w:sz w:val="20"/>
+      <w:szCs w:val="20"/>
+    </w:rPr>
+  </w:style>
+  <w:style w:type="character" w:styleId="FootnoteReference">
+    <w:name w:val="footnote reference"/>
+    <w:basedOn w:val="DefaultParagraphFont"/>
+    <w:uiPriority w:val="99"/>
+    <w:semiHidden/>
+    <w:unhideWhenUsed/>
+    <w:rsid w:val="008B42F7"/>
+    <w:rPr>
+      <w:vertAlign w:val="superscript"/>
+    </w:rPr>
+  </w:style>
 </w:styles>
 </file>
 

</xml_diff>

<commit_message>
Ispravljena .pdf verzija SRS-a
</commit_message>
<xml_diff>
--- a/2015 SRS.docx
+++ b/2015 SRS.docx
@@ -21,6 +21,8 @@
           </w14:textOutline>
         </w:rPr>
       </w:pPr>
+      <w:bookmarkStart w:id="0" w:name="_GoBack"/>
+      <w:bookmarkEnd w:id="0"/>
       <w:r>
         <w:rPr>
           <w:color w:val="5B9BD5" w:themeColor="accent1"/>
@@ -3381,7 +3383,7 @@
                 <w:noProof/>
                 <w:webHidden/>
               </w:rPr>
-              <w:t>20</w:t>
+              <w:t>19</w:t>
             </w:r>
             <w:r>
               <w:rPr>
@@ -3523,7 +3525,7 @@
                 <w:noProof/>
                 <w:webHidden/>
               </w:rPr>
-              <w:t>21</w:t>
+              <w:t>20</w:t>
             </w:r>
             <w:r>
               <w:rPr>
@@ -4742,7 +4744,7 @@
                 <w:noProof/>
                 <w:webHidden/>
               </w:rPr>
-              <w:t>35</w:t>
+              <w:t>34</w:t>
             </w:r>
             <w:r>
               <w:rPr>
@@ -4812,7 +4814,7 @@
                 <w:noProof/>
                 <w:webHidden/>
               </w:rPr>
-              <w:t>35</w:t>
+              <w:t>34</w:t>
             </w:r>
             <w:r>
               <w:rPr>
@@ -4882,7 +4884,7 @@
                 <w:noProof/>
                 <w:webHidden/>
               </w:rPr>
-              <w:t>36</w:t>
+              <w:t>35</w:t>
             </w:r>
             <w:r>
               <w:rPr>
@@ -4952,7 +4954,7 @@
                 <w:noProof/>
                 <w:webHidden/>
               </w:rPr>
-              <w:t>37</w:t>
+              <w:t>36</w:t>
             </w:r>
             <w:r>
               <w:rPr>
@@ -5022,7 +5024,7 @@
                 <w:noProof/>
                 <w:webHidden/>
               </w:rPr>
-              <w:t>37</w:t>
+              <w:t>36</w:t>
             </w:r>
             <w:r>
               <w:rPr>
@@ -5092,7 +5094,7 @@
                 <w:noProof/>
                 <w:webHidden/>
               </w:rPr>
-              <w:t>37</w:t>
+              <w:t>36</w:t>
             </w:r>
             <w:r>
               <w:rPr>
@@ -5330,12 +5332,12 @@
       <w:pPr>
         <w:pStyle w:val="Heading1"/>
       </w:pPr>
-      <w:bookmarkStart w:id="0" w:name="_Toc417809681"/>
+      <w:bookmarkStart w:id="1" w:name="_Toc417809681"/>
       <w:r>
         <w:lastRenderedPageBreak/>
         <w:t>Historijat revizije dokumenta</w:t>
       </w:r>
-      <w:bookmarkEnd w:id="0"/>
+      <w:bookmarkEnd w:id="1"/>
     </w:p>
     <w:p/>
     <w:tbl>
@@ -5740,7 +5742,6 @@
                 </w14:textOutline>
               </w:rPr>
             </w:pPr>
-            <w:bookmarkStart w:id="1" w:name="_GoBack"/>
             <w:r>
               <w:rPr>
                 <w:color w:val="000000" w:themeColor="text1"/>
@@ -5909,7 +5910,6 @@
           </w:p>
         </w:tc>
       </w:tr>
-      <w:bookmarkEnd w:id="1"/>
       <w:tr>
         <w:tc>
           <w:tcPr>
@@ -11872,27 +11872,7 @@
           <w:szCs w:val="22"/>
           <w:lang w:val="bs-Latn-BA"/>
         </w:rPr>
-        <w:t xml:space="preserve">Pretpostavlja se da firma </w:t>
-      </w:r>
-      <w:proofErr w:type="gramStart"/>
-      <w:r>
-        <w:rPr>
-          <w:rFonts w:asciiTheme="minorHAnsi" w:hAnsiTheme="minorHAnsi" w:cstheme="minorBidi"/>
-          <w:color w:val="auto"/>
-          <w:szCs w:val="22"/>
-          <w:lang w:val="bs-Latn-BA"/>
-        </w:rPr>
-        <w:t>nema</w:t>
-      </w:r>
-      <w:proofErr w:type="gramEnd"/>
-      <w:r>
-        <w:rPr>
-          <w:rFonts w:asciiTheme="minorHAnsi" w:hAnsiTheme="minorHAnsi" w:cstheme="minorBidi"/>
-          <w:color w:val="auto"/>
-          <w:szCs w:val="22"/>
-          <w:lang w:val="bs-Latn-BA"/>
-        </w:rPr>
-        <w:t xml:space="preserve"> filijale izvan prostora Federacije Bosne i Hercegovine, odnosno da je firma zajedno sa uposlenicima dužna poštovati samo Zakon o radu Federacije Bosne i Hercegovine.</w:t>
+        <w:t>Pretpostavlja se da firma nema filijale izvan prostora Federacije Bosne i Hercegovine, odnosno da je firma zajedno sa uposlenicima dužna poštovati samo Zakon o radu Federacije Bosne i Hercegovine.</w:t>
       </w:r>
     </w:p>
     <w:p>
@@ -11951,27 +11931,7 @@
           <w:szCs w:val="22"/>
           <w:lang w:val="bs-Latn-BA"/>
         </w:rPr>
-        <w:t xml:space="preserve">Pristup serverskom računaru </w:t>
-      </w:r>
-      <w:proofErr w:type="gramStart"/>
-      <w:r>
-        <w:rPr>
-          <w:rFonts w:asciiTheme="minorHAnsi" w:hAnsiTheme="minorHAnsi" w:cstheme="minorBidi"/>
-          <w:color w:val="auto"/>
-          <w:szCs w:val="22"/>
-          <w:lang w:val="bs-Latn-BA"/>
-        </w:rPr>
-        <w:t>sa</w:t>
-      </w:r>
-      <w:proofErr w:type="gramEnd"/>
-      <w:r>
-        <w:rPr>
-          <w:rFonts w:asciiTheme="minorHAnsi" w:hAnsiTheme="minorHAnsi" w:cstheme="minorBidi"/>
-          <w:color w:val="auto"/>
-          <w:szCs w:val="22"/>
-          <w:lang w:val="bs-Latn-BA"/>
-        </w:rPr>
-        <w:t xml:space="preserve"> centralnom bazom podataka bi trebao biti dostupan samo privilegovanim korisnicima sistema i ti korisnici ne bi smjeli zloupotrijebiti svoj položaj. Drugim riječima, sve vrste manipulacije nad podacima u bazi podataka, a koje nisu u poslovne svrhe su strogo zabranjene.</w:t>
+        <w:t>Pristup serverskom računaru sa centralnom bazom podataka bi trebao biti dostupan samo privilegovanim korisnicima sistema i ti korisnici ne bi smjeli zloupotrijebiti svoj položaj. Drugim riječima, sve vrste manipulacije nad podacima u bazi podataka, a koje nisu u poslovne svrhe su strogo zabranjene.</w:t>
       </w:r>
     </w:p>
     <w:p>
@@ -12015,27 +11975,7 @@
           <w:szCs w:val="22"/>
           <w:lang w:val="bs-Latn-BA"/>
         </w:rPr>
-        <w:t xml:space="preserve">Pretpostavlja se da ukoliko u toku </w:t>
-      </w:r>
-      <w:proofErr w:type="gramStart"/>
-      <w:r>
-        <w:rPr>
-          <w:rFonts w:asciiTheme="minorHAnsi" w:hAnsiTheme="minorHAnsi" w:cstheme="minorBidi"/>
-          <w:color w:val="auto"/>
-          <w:szCs w:val="22"/>
-          <w:lang w:val="bs-Latn-BA"/>
-        </w:rPr>
-        <w:t>ili</w:t>
-      </w:r>
-      <w:proofErr w:type="gramEnd"/>
-      <w:r>
-        <w:rPr>
-          <w:rFonts w:asciiTheme="minorHAnsi" w:hAnsiTheme="minorHAnsi" w:cstheme="minorBidi"/>
-          <w:color w:val="auto"/>
-          <w:szCs w:val="22"/>
-          <w:lang w:val="bs-Latn-BA"/>
-        </w:rPr>
-        <w:t xml:space="preserve"> nakon izrade sistema dođe do promjene zahtjeva ili dodatnih zahtjeva za funkcionalnostima, da bi se trebali pratiti koraci definirani u narednom poglavlju “Planiranje zahtjeva ovog dokumenta”.</w:t>
+        <w:t>Pretpostavlja se da ukoliko u toku ili nakon izrade sistema dođe do promjene zahtjeva ili dodatnih zahtjeva za funkcionalnostima, da bi se trebali pratiti koraci definirani u narednom poglavlju “Planiranje zahtjeva ovog dokumenta”.</w:t>
       </w:r>
     </w:p>
     <w:p>
@@ -17458,29 +17398,7 @@
           <w:szCs w:val="24"/>
           <w:lang w:val="en-US"/>
         </w:rPr>
-        <w:t xml:space="preserve"> može da u sistem unese </w:t>
-      </w:r>
-      <w:proofErr w:type="gramStart"/>
-      <w:r>
-        <w:rPr>
-          <w:rFonts w:eastAsia="Times New Roman" w:cs="Arial"/>
-          <w:color w:val="000000"/>
-          <w:sz w:val="24"/>
-          <w:szCs w:val="24"/>
-          <w:lang w:val="en-US"/>
-        </w:rPr>
-        <w:t>novi</w:t>
-      </w:r>
-      <w:proofErr w:type="gramEnd"/>
-      <w:r>
-        <w:rPr>
-          <w:rFonts w:eastAsia="Times New Roman" w:cs="Arial"/>
-          <w:color w:val="000000"/>
-          <w:sz w:val="24"/>
-          <w:szCs w:val="24"/>
-          <w:lang w:val="en-US"/>
-        </w:rPr>
-        <w:t xml:space="preserve"> projekat na kojem uposlenici kompanije planiraju da rade.</w:t>
+        <w:t xml:space="preserve"> može da u sistem unese novi projekat na kojem uposlenici kompanije planiraju da rade.</w:t>
       </w:r>
     </w:p>
     <w:p>
@@ -17736,29 +17654,7 @@
           <w:szCs w:val="24"/>
           <w:lang w:val="en-US"/>
         </w:rPr>
-        <w:t xml:space="preserve">Korisnik mora da bude prijavljen </w:t>
-      </w:r>
-      <w:proofErr w:type="gramStart"/>
-      <w:r>
-        <w:rPr>
-          <w:rFonts w:eastAsia="Times New Roman" w:cs="Arial"/>
-          <w:color w:val="000000"/>
-          <w:sz w:val="24"/>
-          <w:szCs w:val="24"/>
-          <w:lang w:val="en-US"/>
-        </w:rPr>
-        <w:t>na</w:t>
-      </w:r>
-      <w:proofErr w:type="gramEnd"/>
-      <w:r>
-        <w:rPr>
-          <w:rFonts w:eastAsia="Times New Roman" w:cs="Arial"/>
-          <w:color w:val="000000"/>
-          <w:sz w:val="24"/>
-          <w:szCs w:val="24"/>
-          <w:lang w:val="en-US"/>
-        </w:rPr>
-        <w:t xml:space="preserve"> </w:t>
+        <w:t xml:space="preserve">Korisnik mora da bude prijavljen na </w:t>
       </w:r>
       <w:r>
         <w:rPr>
@@ -17967,29 +17863,7 @@
           <w:szCs w:val="24"/>
           <w:lang w:val="en-US"/>
         </w:rPr>
-        <w:t xml:space="preserve">Korisničko ime zaposlenika, koji </w:t>
-      </w:r>
-      <w:proofErr w:type="gramStart"/>
-      <w:r>
-        <w:rPr>
-          <w:rFonts w:eastAsia="Times New Roman" w:cs="Arial"/>
-          <w:color w:val="000000"/>
-          <w:sz w:val="24"/>
-          <w:szCs w:val="24"/>
-          <w:lang w:val="en-US"/>
-        </w:rPr>
-        <w:t>će</w:t>
-      </w:r>
-      <w:proofErr w:type="gramEnd"/>
-      <w:r>
-        <w:rPr>
-          <w:rFonts w:eastAsia="Times New Roman" w:cs="Arial"/>
-          <w:color w:val="000000"/>
-          <w:sz w:val="24"/>
-          <w:szCs w:val="24"/>
-          <w:lang w:val="en-US"/>
-        </w:rPr>
-        <w:t xml:space="preserve"> biti</w:t>
+        <w:t>Korisničko ime zaposlenika, koji će biti</w:t>
       </w:r>
       <w:r>
         <w:rPr>
@@ -18441,29 +18315,7 @@
           <w:szCs w:val="24"/>
           <w:lang w:val="en-US"/>
         </w:rPr>
-        <w:t xml:space="preserve">Novi projekat postaje dostupan u sekcijama za modificiranje, arhiviranje, dodavanje zaposlenika </w:t>
-      </w:r>
-      <w:proofErr w:type="gramStart"/>
-      <w:r>
-        <w:rPr>
-          <w:rFonts w:eastAsia="Times New Roman" w:cs="Arial"/>
-          <w:color w:val="000000"/>
-          <w:sz w:val="24"/>
-          <w:szCs w:val="24"/>
-          <w:lang w:val="en-US"/>
-        </w:rPr>
-        <w:t>na</w:t>
-      </w:r>
-      <w:proofErr w:type="gramEnd"/>
-      <w:r>
-        <w:rPr>
-          <w:rFonts w:eastAsia="Times New Roman" w:cs="Arial"/>
-          <w:color w:val="000000"/>
-          <w:sz w:val="24"/>
-          <w:szCs w:val="24"/>
-          <w:lang w:val="en-US"/>
-        </w:rPr>
-        <w:t xml:space="preserve"> projekat, i pri pretrazi projekata</w:t>
+        <w:t>Novi projekat postaje dostupan u sekcijama za modificiranje, arhiviranje, dodavanje zaposlenika na projekat, i pri pretrazi projekata</w:t>
       </w:r>
       <w:r>
         <w:rPr>
@@ -18777,29 +18629,7 @@
           <w:szCs w:val="24"/>
           <w:lang w:val="en-US"/>
         </w:rPr>
-        <w:t xml:space="preserve">istema </w:t>
-      </w:r>
-      <w:proofErr w:type="gramStart"/>
-      <w:r>
-        <w:rPr>
-          <w:rFonts w:eastAsia="Times New Roman" w:cs="Arial"/>
-          <w:color w:val="000000"/>
-          <w:sz w:val="24"/>
-          <w:szCs w:val="24"/>
-          <w:lang w:val="en-US"/>
-        </w:rPr>
-        <w:t>ili</w:t>
-      </w:r>
-      <w:proofErr w:type="gramEnd"/>
-      <w:r>
-        <w:rPr>
-          <w:rFonts w:eastAsia="Times New Roman" w:cs="Arial"/>
-          <w:color w:val="000000"/>
-          <w:sz w:val="24"/>
-          <w:szCs w:val="24"/>
-          <w:lang w:val="en-US"/>
-        </w:rPr>
-        <w:t xml:space="preserve"> zaposlenik sa posebnim pravima pristupa mogu u sistemu izmijeniti</w:t>
+        <w:t>istema ili zaposlenik sa posebnim pravima pristupa mogu u sistemu izmijeniti</w:t>
       </w:r>
       <w:r>
         <w:rPr>
@@ -19298,29 +19128,7 @@
           <w:szCs w:val="24"/>
           <w:lang w:val="en-US"/>
         </w:rPr>
-        <w:t xml:space="preserve">Korisničko ime zaposlenika, koji </w:t>
-      </w:r>
-      <w:proofErr w:type="gramStart"/>
-      <w:r>
-        <w:rPr>
-          <w:rFonts w:eastAsia="Times New Roman" w:cs="Arial"/>
-          <w:color w:val="000000"/>
-          <w:sz w:val="24"/>
-          <w:szCs w:val="24"/>
-          <w:lang w:val="en-US"/>
-        </w:rPr>
-        <w:t>će</w:t>
-      </w:r>
-      <w:proofErr w:type="gramEnd"/>
-      <w:r>
-        <w:rPr>
-          <w:rFonts w:eastAsia="Times New Roman" w:cs="Arial"/>
-          <w:color w:val="000000"/>
-          <w:sz w:val="24"/>
-          <w:szCs w:val="24"/>
-          <w:lang w:val="en-US"/>
-        </w:rPr>
-        <w:t xml:space="preserve"> biti</w:t>
+        <w:t>Korisničko ime zaposlenika, koji će biti</w:t>
       </w:r>
       <w:r>
         <w:rPr>
@@ -19832,29 +19640,7 @@
           <w:szCs w:val="24"/>
           <w:lang w:val="en-US"/>
         </w:rPr>
-        <w:t xml:space="preserve">Izmjene su </w:t>
-      </w:r>
-      <w:proofErr w:type="gramStart"/>
-      <w:r>
-        <w:rPr>
-          <w:rFonts w:eastAsia="Times New Roman" w:cs="Arial"/>
-          <w:color w:val="000000"/>
-          <w:sz w:val="24"/>
-          <w:szCs w:val="24"/>
-          <w:lang w:val="en-US"/>
-        </w:rPr>
-        <w:t>od</w:t>
-      </w:r>
-      <w:proofErr w:type="gramEnd"/>
-      <w:r>
-        <w:rPr>
-          <w:rFonts w:eastAsia="Times New Roman" w:cs="Arial"/>
-          <w:color w:val="000000"/>
-          <w:sz w:val="24"/>
-          <w:szCs w:val="24"/>
-          <w:lang w:val="en-US"/>
-        </w:rPr>
-        <w:t xml:space="preserve"> ovog trenutka vidljive u svim sekcijama gdje je projekat dostupan</w:t>
+        <w:t>Izmjene su od ovog trenutka vidljive u svim sekcijama gdje je projekat dostupan</w:t>
       </w:r>
       <w:r>
         <w:rPr>
@@ -20149,29 +19935,7 @@
           <w:szCs w:val="24"/>
           <w:lang w:val="en-US"/>
         </w:rPr>
-        <w:t xml:space="preserve">Administrator sistema </w:t>
-      </w:r>
-      <w:proofErr w:type="gramStart"/>
-      <w:r>
-        <w:rPr>
-          <w:rFonts w:eastAsia="Times New Roman" w:cs="Arial"/>
-          <w:color w:val="000000"/>
-          <w:sz w:val="24"/>
-          <w:szCs w:val="24"/>
-          <w:lang w:val="en-US"/>
-        </w:rPr>
-        <w:t>ili</w:t>
-      </w:r>
-      <w:proofErr w:type="gramEnd"/>
-      <w:r>
-        <w:rPr>
-          <w:rFonts w:eastAsia="Times New Roman" w:cs="Arial"/>
-          <w:color w:val="000000"/>
-          <w:sz w:val="24"/>
-          <w:szCs w:val="24"/>
-          <w:lang w:val="en-US"/>
-        </w:rPr>
-        <w:t xml:space="preserve"> zaposlenik sa posebnim pravima pristupa</w:t>
+        <w:t>Administrator sistema ili zaposlenik sa posebnim pravima pristupa</w:t>
       </w:r>
       <w:r>
         <w:rPr>
@@ -21299,29 +21063,7 @@
           <w:szCs w:val="24"/>
           <w:lang w:val="en-US"/>
         </w:rPr>
-        <w:t xml:space="preserve">zaposlenik </w:t>
-      </w:r>
-      <w:proofErr w:type="gramStart"/>
-      <w:r>
-        <w:rPr>
-          <w:rFonts w:eastAsia="Times New Roman" w:cs="Arial"/>
-          <w:color w:val="000000"/>
-          <w:sz w:val="24"/>
-          <w:szCs w:val="24"/>
-          <w:lang w:val="en-US"/>
-        </w:rPr>
-        <w:t>sa</w:t>
-      </w:r>
-      <w:proofErr w:type="gramEnd"/>
-      <w:r>
-        <w:rPr>
-          <w:rFonts w:eastAsia="Times New Roman" w:cs="Arial"/>
-          <w:color w:val="000000"/>
-          <w:sz w:val="24"/>
-          <w:szCs w:val="24"/>
-          <w:lang w:val="en-US"/>
-        </w:rPr>
-        <w:t xml:space="preserve"> posebnim pravima pristupa </w:t>
+        <w:t xml:space="preserve">zaposlenik sa posebnim pravima pristupa </w:t>
       </w:r>
       <w:r>
         <w:rPr>
@@ -21638,29 +21380,7 @@
           <w:szCs w:val="23"/>
           <w:lang w:val="en-US"/>
         </w:rPr>
-        <w:t xml:space="preserve">Korisnik mora da bude prijavljen </w:t>
-      </w:r>
-      <w:proofErr w:type="gramStart"/>
-      <w:r>
-        <w:rPr>
-          <w:rFonts w:eastAsia="Times New Roman" w:cs="Arial"/>
-          <w:color w:val="000000"/>
-          <w:sz w:val="24"/>
-          <w:szCs w:val="23"/>
-          <w:lang w:val="en-US"/>
-        </w:rPr>
-        <w:t>na</w:t>
-      </w:r>
-      <w:proofErr w:type="gramEnd"/>
-      <w:r>
-        <w:rPr>
-          <w:rFonts w:eastAsia="Times New Roman" w:cs="Arial"/>
-          <w:color w:val="000000"/>
-          <w:sz w:val="24"/>
-          <w:szCs w:val="23"/>
-          <w:lang w:val="en-US"/>
-        </w:rPr>
-        <w:t xml:space="preserve"> </w:t>
+        <w:t xml:space="preserve">Korisnik mora da bude prijavljen na </w:t>
       </w:r>
       <w:r>
         <w:rPr>
@@ -22450,29 +22170,7 @@
           <w:szCs w:val="23"/>
           <w:lang w:val="en-US"/>
         </w:rPr>
-        <w:t xml:space="preserve">Ukoliko je korisnik izabrao da pretražuje sve projekte, sistem </w:t>
-      </w:r>
-      <w:proofErr w:type="gramStart"/>
-      <w:r>
-        <w:rPr>
-          <w:rFonts w:eastAsia="Times New Roman" w:cs="Arial"/>
-          <w:color w:val="000000"/>
-          <w:sz w:val="24"/>
-          <w:szCs w:val="23"/>
-          <w:lang w:val="en-US"/>
-        </w:rPr>
-        <w:t>će</w:t>
-      </w:r>
-      <w:proofErr w:type="gramEnd"/>
-      <w:r>
-        <w:rPr>
-          <w:rFonts w:eastAsia="Times New Roman" w:cs="Arial"/>
-          <w:color w:val="000000"/>
-          <w:sz w:val="24"/>
-          <w:szCs w:val="23"/>
-          <w:lang w:val="en-US"/>
-        </w:rPr>
-        <w:t xml:space="preserve"> mu vratiti </w:t>
+        <w:t xml:space="preserve">Ukoliko je korisnik izabrao da pretražuje sve projekte, sistem će mu vratiti </w:t>
       </w:r>
       <w:r>
         <w:rPr>
@@ -22574,29 +22272,7 @@
           <w:szCs w:val="23"/>
           <w:lang w:val="en-US"/>
         </w:rPr>
-        <w:t xml:space="preserve">koji zadovoljavaju pretragu </w:t>
-      </w:r>
-      <w:proofErr w:type="gramStart"/>
-      <w:r>
-        <w:rPr>
-          <w:rFonts w:eastAsia="Times New Roman" w:cs="Arial"/>
-          <w:color w:val="000000"/>
-          <w:sz w:val="24"/>
-          <w:szCs w:val="23"/>
-          <w:lang w:val="en-US"/>
-        </w:rPr>
-        <w:t>ili</w:t>
-      </w:r>
-      <w:proofErr w:type="gramEnd"/>
-      <w:r>
-        <w:rPr>
-          <w:rFonts w:eastAsia="Times New Roman" w:cs="Arial"/>
-          <w:color w:val="000000"/>
-          <w:sz w:val="24"/>
-          <w:szCs w:val="23"/>
-          <w:lang w:val="en-US"/>
-        </w:rPr>
-        <w:t xml:space="preserve"> eventualno </w:t>
+        <w:t xml:space="preserve">koji zadovoljavaju pretragu ili eventualno </w:t>
       </w:r>
       <w:r>
         <w:rPr>
@@ -22796,29 +22472,7 @@
           <w:szCs w:val="24"/>
           <w:lang w:val="en-US"/>
         </w:rPr>
-        <w:t xml:space="preserve">Administrator sistema </w:t>
-      </w:r>
-      <w:proofErr w:type="gramStart"/>
-      <w:r>
-        <w:rPr>
-          <w:rFonts w:eastAsia="Times New Roman" w:cs="Arial"/>
-          <w:color w:val="000000"/>
-          <w:sz w:val="24"/>
-          <w:szCs w:val="24"/>
-          <w:lang w:val="en-US"/>
-        </w:rPr>
-        <w:t>ili</w:t>
-      </w:r>
-      <w:proofErr w:type="gramEnd"/>
-      <w:r>
-        <w:rPr>
-          <w:rFonts w:eastAsia="Times New Roman" w:cs="Arial"/>
-          <w:color w:val="000000"/>
-          <w:sz w:val="24"/>
-          <w:szCs w:val="24"/>
-          <w:lang w:val="en-US"/>
-        </w:rPr>
-        <w:t xml:space="preserve"> zaposlenik sa posebnim pravima pristupa</w:t>
+        <w:t>Administrator sistema ili zaposlenik sa posebnim pravima pristupa</w:t>
       </w:r>
       <w:r>
         <w:rPr>
@@ -23188,29 +22842,7 @@
           <w:szCs w:val="23"/>
           <w:lang w:val="en-US"/>
         </w:rPr>
-        <w:t xml:space="preserve">zaposlenik </w:t>
-      </w:r>
-      <w:proofErr w:type="gramStart"/>
-      <w:r>
-        <w:rPr>
-          <w:rFonts w:eastAsia="Times New Roman" w:cs="Arial"/>
-          <w:color w:val="000000"/>
-          <w:sz w:val="24"/>
-          <w:szCs w:val="23"/>
-          <w:lang w:val="en-US"/>
-        </w:rPr>
-        <w:t>sa</w:t>
-      </w:r>
-      <w:proofErr w:type="gramEnd"/>
-      <w:r>
-        <w:rPr>
-          <w:rFonts w:eastAsia="Times New Roman" w:cs="Arial"/>
-          <w:color w:val="000000"/>
-          <w:sz w:val="24"/>
-          <w:szCs w:val="23"/>
-          <w:lang w:val="en-US"/>
-        </w:rPr>
-        <w:t xml:space="preserve"> administr</w:t>
+        <w:t>zaposlenik sa administr</w:t>
       </w:r>
       <w:r>
         <w:rPr>
@@ -23509,29 +23141,7 @@
           <w:szCs w:val="23"/>
           <w:lang w:val="en-US"/>
         </w:rPr>
-        <w:t xml:space="preserve"> zaposlenika </w:t>
-      </w:r>
-      <w:proofErr w:type="gramStart"/>
-      <w:r>
-        <w:rPr>
-          <w:rFonts w:eastAsia="Times New Roman" w:cs="Arial"/>
-          <w:color w:val="000000"/>
-          <w:sz w:val="24"/>
-          <w:szCs w:val="23"/>
-          <w:lang w:val="en-US"/>
-        </w:rPr>
-        <w:t>na</w:t>
-      </w:r>
-      <w:proofErr w:type="gramEnd"/>
-      <w:r>
-        <w:rPr>
-          <w:rFonts w:eastAsia="Times New Roman" w:cs="Arial"/>
-          <w:color w:val="000000"/>
-          <w:sz w:val="24"/>
-          <w:szCs w:val="23"/>
-          <w:lang w:val="en-US"/>
-        </w:rPr>
-        <w:t xml:space="preserve"> projektu</w:t>
+        <w:t xml:space="preserve"> zaposlenika na projektu</w:t>
       </w:r>
       <w:r>
         <w:rPr>
@@ -23892,29 +23502,7 @@
           <w:szCs w:val="23"/>
           <w:lang w:val="en-US"/>
         </w:rPr>
-        <w:t xml:space="preserve"> taj uposlenik je dodan </w:t>
-      </w:r>
-      <w:proofErr w:type="gramStart"/>
-      <w:r>
-        <w:rPr>
-          <w:rFonts w:eastAsia="Times New Roman" w:cs="Arial"/>
-          <w:color w:val="000000"/>
-          <w:sz w:val="24"/>
-          <w:szCs w:val="23"/>
-          <w:lang w:val="en-US"/>
-        </w:rPr>
-        <w:t>na</w:t>
-      </w:r>
-      <w:proofErr w:type="gramEnd"/>
-      <w:r>
-        <w:rPr>
-          <w:rFonts w:eastAsia="Times New Roman" w:cs="Arial"/>
-          <w:color w:val="000000"/>
-          <w:sz w:val="24"/>
-          <w:szCs w:val="23"/>
-          <w:lang w:val="en-US"/>
-        </w:rPr>
-        <w:t xml:space="preserve"> odabrani projekat i ima </w:t>
+        <w:t xml:space="preserve"> taj uposlenik je dodan na odabrani projekat i ima </w:t>
       </w:r>
       <w:r>
         <w:rPr>
@@ -24006,29 +23594,7 @@
           <w:szCs w:val="23"/>
           <w:lang w:val="en-US"/>
         </w:rPr>
-        <w:t xml:space="preserve">Poruka o uspješnom dodavanju korisnika </w:t>
-      </w:r>
-      <w:proofErr w:type="gramStart"/>
-      <w:r>
-        <w:rPr>
-          <w:rFonts w:eastAsia="Times New Roman" w:cs="Arial"/>
-          <w:color w:val="000000"/>
-          <w:sz w:val="24"/>
-          <w:szCs w:val="23"/>
-          <w:lang w:val="en-US"/>
-        </w:rPr>
-        <w:t>na</w:t>
-      </w:r>
-      <w:proofErr w:type="gramEnd"/>
-      <w:r>
-        <w:rPr>
-          <w:rFonts w:eastAsia="Times New Roman" w:cs="Arial"/>
-          <w:color w:val="000000"/>
-          <w:sz w:val="24"/>
-          <w:szCs w:val="23"/>
-          <w:lang w:val="en-US"/>
-        </w:rPr>
-        <w:t xml:space="preserve"> projekat ili eventualna greška</w:t>
+        <w:t>Poruka o uspješnom dodavanju korisnika na projekat ili eventualna greška</w:t>
       </w:r>
       <w:r>
         <w:rPr>
@@ -24210,29 +23776,7 @@
           <w:szCs w:val="24"/>
           <w:lang w:val="en-US"/>
         </w:rPr>
-        <w:t xml:space="preserve">Zaposlenik </w:t>
-      </w:r>
-      <w:proofErr w:type="gramStart"/>
-      <w:r>
-        <w:rPr>
-          <w:rFonts w:eastAsia="Times New Roman" w:cs="Arial"/>
-          <w:color w:val="000000"/>
-          <w:sz w:val="24"/>
-          <w:szCs w:val="24"/>
-          <w:lang w:val="en-US"/>
-        </w:rPr>
-        <w:t>sa</w:t>
-      </w:r>
-      <w:proofErr w:type="gramEnd"/>
-      <w:r>
-        <w:rPr>
-          <w:rFonts w:eastAsia="Times New Roman" w:cs="Arial"/>
-          <w:color w:val="000000"/>
-          <w:sz w:val="24"/>
-          <w:szCs w:val="24"/>
-          <w:lang w:val="en-US"/>
-        </w:rPr>
-        <w:t xml:space="preserve"> posebnim pravima pristupa</w:t>
+        <w:t>Zaposlenik sa posebnim pravima pristupa</w:t>
       </w:r>
       <w:r>
         <w:rPr>
@@ -24579,29 +24123,7 @@
           <w:szCs w:val="23"/>
           <w:lang w:val="en-US"/>
         </w:rPr>
-        <w:t xml:space="preserve"> su poslani </w:t>
-      </w:r>
-      <w:proofErr w:type="gramStart"/>
-      <w:r>
-        <w:rPr>
-          <w:rFonts w:eastAsia="Times New Roman" w:cs="Arial"/>
-          <w:color w:val="000000"/>
-          <w:sz w:val="24"/>
-          <w:szCs w:val="23"/>
-          <w:lang w:val="en-US"/>
-        </w:rPr>
-        <w:t>na</w:t>
-      </w:r>
-      <w:proofErr w:type="gramEnd"/>
-      <w:r>
-        <w:rPr>
-          <w:rFonts w:eastAsia="Times New Roman" w:cs="Arial"/>
-          <w:color w:val="000000"/>
-          <w:sz w:val="24"/>
-          <w:szCs w:val="23"/>
-          <w:lang w:val="en-US"/>
-        </w:rPr>
-        <w:t xml:space="preserve"> reviziju ne može </w:t>
+        <w:t xml:space="preserve"> su poslani na reviziju ne može </w:t>
       </w:r>
       <w:r>
         <w:rPr>
@@ -24870,29 +24392,7 @@
           <w:szCs w:val="23"/>
           <w:lang w:val="en-US"/>
         </w:rPr>
-        <w:t xml:space="preserve">Timesheet mora biti poslan </w:t>
-      </w:r>
-      <w:proofErr w:type="gramStart"/>
-      <w:r>
-        <w:rPr>
-          <w:rFonts w:eastAsia="Times New Roman" w:cs="Arial"/>
-          <w:color w:val="000000"/>
-          <w:sz w:val="24"/>
-          <w:szCs w:val="23"/>
-          <w:lang w:val="en-US"/>
-        </w:rPr>
-        <w:t>na</w:t>
-      </w:r>
-      <w:proofErr w:type="gramEnd"/>
-      <w:r>
-        <w:rPr>
-          <w:rFonts w:eastAsia="Times New Roman" w:cs="Arial"/>
-          <w:color w:val="000000"/>
-          <w:sz w:val="24"/>
-          <w:szCs w:val="23"/>
-          <w:lang w:val="en-US"/>
-        </w:rPr>
-        <w:t xml:space="preserve"> reviziju da bi ga </w:t>
+        <w:t xml:space="preserve">Timesheet mora biti poslan na reviziju da bi ga </w:t>
       </w:r>
       <w:r>
         <w:rPr>
@@ -25113,27 +24613,15 @@
         </w:rPr>
         <w:t xml:space="preserve">timesheet-a </w:t>
       </w:r>
-      <w:proofErr w:type="gramStart"/>
-      <w:r>
-        <w:rPr>
-          <w:rFonts w:eastAsia="Times New Roman" w:cs="Arial"/>
-          <w:color w:val="000000"/>
-          <w:sz w:val="24"/>
-          <w:szCs w:val="23"/>
-          <w:lang w:val="en-US"/>
-        </w:rPr>
-        <w:t>ili</w:t>
-      </w:r>
-      <w:proofErr w:type="gramEnd"/>
-      <w:r>
-        <w:rPr>
-          <w:rFonts w:eastAsia="Times New Roman" w:cs="Arial"/>
-          <w:color w:val="000000"/>
-          <w:sz w:val="24"/>
-          <w:szCs w:val="23"/>
-          <w:lang w:val="en-US"/>
-        </w:rPr>
-        <w:t xml:space="preserve"> eventualna greška</w:t>
+      <w:r>
+        <w:rPr>
+          <w:rFonts w:eastAsia="Times New Roman" w:cs="Arial"/>
+          <w:color w:val="000000"/>
+          <w:sz w:val="24"/>
+          <w:szCs w:val="23"/>
+          <w:lang w:val="en-US"/>
+        </w:rPr>
+        <w:t>ili eventualna greška</w:t>
       </w:r>
       <w:r>
         <w:rPr>
@@ -25313,29 +24801,7 @@
           <w:szCs w:val="23"/>
           <w:lang w:val="en-US"/>
         </w:rPr>
-        <w:t xml:space="preserve">Zaposlenik unutar projekta može da odabere da radi </w:t>
-      </w:r>
-      <w:proofErr w:type="gramStart"/>
-      <w:r>
-        <w:rPr>
-          <w:rFonts w:eastAsia="Times New Roman" w:cs="Arial"/>
-          <w:color w:val="000000"/>
-          <w:sz w:val="24"/>
-          <w:szCs w:val="23"/>
-          <w:lang w:val="en-US"/>
-        </w:rPr>
-        <w:t>na</w:t>
-      </w:r>
-      <w:proofErr w:type="gramEnd"/>
-      <w:r>
-        <w:rPr>
-          <w:rFonts w:eastAsia="Times New Roman" w:cs="Arial"/>
-          <w:color w:val="000000"/>
-          <w:sz w:val="24"/>
-          <w:szCs w:val="23"/>
-          <w:lang w:val="en-US"/>
-        </w:rPr>
-        <w:t xml:space="preserve"> onim projektima na koje ga je administrator </w:t>
+        <w:t xml:space="preserve">Zaposlenik unutar projekta može da odabere da radi na onim projektima na koje ga je administrator </w:t>
       </w:r>
       <w:r>
         <w:rPr>
@@ -25545,29 +25011,7 @@
           <w:szCs w:val="23"/>
           <w:lang w:val="en-US"/>
         </w:rPr>
-        <w:t xml:space="preserve">Korisnik mora da bude dodan </w:t>
-      </w:r>
-      <w:proofErr w:type="gramStart"/>
-      <w:r>
-        <w:rPr>
-          <w:rFonts w:eastAsia="Times New Roman" w:cs="Arial"/>
-          <w:color w:val="000000"/>
-          <w:sz w:val="24"/>
-          <w:szCs w:val="23"/>
-          <w:lang w:val="en-US"/>
-        </w:rPr>
-        <w:t>na</w:t>
-      </w:r>
-      <w:proofErr w:type="gramEnd"/>
-      <w:r>
-        <w:rPr>
-          <w:rFonts w:eastAsia="Times New Roman" w:cs="Arial"/>
-          <w:color w:val="000000"/>
-          <w:sz w:val="24"/>
-          <w:szCs w:val="23"/>
-          <w:lang w:val="en-US"/>
-        </w:rPr>
-        <w:t xml:space="preserve"> onaj projekat na kojem će izabrati da trenutno radi</w:t>
+        <w:t>Korisnik mora da bude dodan na onaj projekat na kojem će izabrati da trenutno radi</w:t>
       </w:r>
       <w:r>
         <w:rPr>
@@ -26023,29 +25467,7 @@
           <w:szCs w:val="23"/>
           <w:lang w:val="en-US"/>
         </w:rPr>
-        <w:t xml:space="preserve">Tek nakon odabira projekta sistem </w:t>
-      </w:r>
-      <w:proofErr w:type="gramStart"/>
-      <w:r>
-        <w:rPr>
-          <w:rFonts w:eastAsia="Times New Roman" w:cs="Arial"/>
-          <w:color w:val="000000"/>
-          <w:sz w:val="24"/>
-          <w:szCs w:val="23"/>
-          <w:lang w:val="en-US"/>
-        </w:rPr>
-        <w:t>će</w:t>
-      </w:r>
-      <w:proofErr w:type="gramEnd"/>
-      <w:r>
-        <w:rPr>
-          <w:rFonts w:eastAsia="Times New Roman" w:cs="Arial"/>
-          <w:color w:val="000000"/>
-          <w:sz w:val="24"/>
-          <w:szCs w:val="23"/>
-          <w:lang w:val="en-US"/>
-        </w:rPr>
-        <w:t xml:space="preserve"> omogućiti korisniku da evidentira obavljeni posao</w:t>
+        <w:t>Tek nakon odabira projekta sistem će omogućiti korisniku da evidentira obavljeni posao</w:t>
       </w:r>
       <w:r>
         <w:rPr>
@@ -26235,29 +25657,7 @@
           <w:szCs w:val="23"/>
           <w:lang w:val="en-US"/>
         </w:rPr>
-        <w:t xml:space="preserve">Korisnik evidentira obavljeni posao </w:t>
-      </w:r>
-      <w:proofErr w:type="gramStart"/>
-      <w:r>
-        <w:rPr>
-          <w:rFonts w:eastAsia="Times New Roman" w:cs="Arial"/>
-          <w:color w:val="000000"/>
-          <w:sz w:val="24"/>
-          <w:szCs w:val="23"/>
-          <w:lang w:val="en-US"/>
-        </w:rPr>
-        <w:t>na</w:t>
-      </w:r>
-      <w:proofErr w:type="gramEnd"/>
-      <w:r>
-        <w:rPr>
-          <w:rFonts w:eastAsia="Times New Roman" w:cs="Arial"/>
-          <w:color w:val="000000"/>
-          <w:sz w:val="24"/>
-          <w:szCs w:val="23"/>
-          <w:lang w:val="en-US"/>
-        </w:rPr>
-        <w:t xml:space="preserve"> projektu nakon odabira projekta</w:t>
+        <w:t>Korisnik evidentira obavljeni posao na projektu nakon odabira projekta</w:t>
       </w:r>
       <w:r>
         <w:rPr>
@@ -26464,29 +25864,7 @@
           <w:szCs w:val="23"/>
           <w:lang w:val="en-US"/>
         </w:rPr>
-        <w:t xml:space="preserve">Korisnik mora odabrati </w:t>
-      </w:r>
-      <w:proofErr w:type="gramStart"/>
-      <w:r>
-        <w:rPr>
-          <w:rFonts w:eastAsia="Times New Roman" w:cs="Arial"/>
-          <w:color w:val="000000"/>
-          <w:sz w:val="24"/>
-          <w:szCs w:val="23"/>
-          <w:lang w:val="en-US"/>
-        </w:rPr>
-        <w:t>na</w:t>
-      </w:r>
-      <w:proofErr w:type="gramEnd"/>
-      <w:r>
-        <w:rPr>
-          <w:rFonts w:eastAsia="Times New Roman" w:cs="Arial"/>
-          <w:color w:val="000000"/>
-          <w:sz w:val="24"/>
-          <w:szCs w:val="23"/>
-          <w:lang w:val="en-US"/>
-        </w:rPr>
-        <w:t xml:space="preserve"> kojem projektu </w:t>
+        <w:t xml:space="preserve">Korisnik mora odabrati na kojem projektu </w:t>
       </w:r>
       <w:r>
         <w:rPr>
@@ -27217,29 +26595,7 @@
           <w:szCs w:val="23"/>
           <w:lang w:val="en-US"/>
         </w:rPr>
-        <w:t xml:space="preserve">ednostima </w:t>
-      </w:r>
-      <w:proofErr w:type="gramStart"/>
-      <w:r>
-        <w:rPr>
-          <w:rFonts w:eastAsia="Times New Roman" w:cs="Arial"/>
-          <w:color w:val="000000"/>
-          <w:sz w:val="24"/>
-          <w:szCs w:val="23"/>
-          <w:lang w:val="en-US"/>
-        </w:rPr>
-        <w:t>ili</w:t>
-      </w:r>
-      <w:proofErr w:type="gramEnd"/>
-      <w:r>
-        <w:rPr>
-          <w:rFonts w:eastAsia="Times New Roman" w:cs="Arial"/>
-          <w:color w:val="000000"/>
-          <w:sz w:val="24"/>
-          <w:szCs w:val="23"/>
-          <w:lang w:val="en-US"/>
-        </w:rPr>
-        <w:t xml:space="preserve"> eventualnoj grešc</w:t>
+        <w:t>ednostima ili eventualnoj grešc</w:t>
       </w:r>
       <w:r>
         <w:rPr>
@@ -27461,29 +26817,7 @@
           <w:szCs w:val="23"/>
           <w:lang w:val="en-US"/>
         </w:rPr>
-        <w:t xml:space="preserve">Korisnik nakon jedne sedmice mora da pošalje svoj timesheet </w:t>
-      </w:r>
-      <w:proofErr w:type="gramStart"/>
-      <w:r>
-        <w:rPr>
-          <w:rFonts w:eastAsia="Times New Roman" w:cs="Arial"/>
-          <w:color w:val="000000"/>
-          <w:sz w:val="24"/>
-          <w:szCs w:val="23"/>
-          <w:lang w:val="en-US"/>
-        </w:rPr>
-        <w:t>na</w:t>
-      </w:r>
-      <w:proofErr w:type="gramEnd"/>
-      <w:r>
-        <w:rPr>
-          <w:rFonts w:eastAsia="Times New Roman" w:cs="Arial"/>
-          <w:color w:val="000000"/>
-          <w:sz w:val="24"/>
-          <w:szCs w:val="23"/>
-          <w:lang w:val="en-US"/>
-        </w:rPr>
-        <w:t xml:space="preserve"> reviziju </w:t>
+        <w:t xml:space="preserve">Korisnik nakon jedne sedmice mora da pošalje svoj timesheet na reviziju </w:t>
       </w:r>
       <w:r>
         <w:rPr>
@@ -27744,29 +27078,7 @@
           <w:szCs w:val="23"/>
           <w:lang w:val="en-US"/>
         </w:rPr>
-        <w:t xml:space="preserve">u koji želi da pošalje </w:t>
-      </w:r>
-      <w:proofErr w:type="gramStart"/>
-      <w:r>
-        <w:rPr>
-          <w:rFonts w:eastAsia="Times New Roman" w:cs="Arial"/>
-          <w:color w:val="000000"/>
-          <w:sz w:val="24"/>
-          <w:szCs w:val="23"/>
-          <w:lang w:val="en-US"/>
-        </w:rPr>
-        <w:t>na</w:t>
-      </w:r>
-      <w:proofErr w:type="gramEnd"/>
-      <w:r>
-        <w:rPr>
-          <w:rFonts w:eastAsia="Times New Roman" w:cs="Arial"/>
-          <w:color w:val="000000"/>
-          <w:sz w:val="24"/>
-          <w:szCs w:val="23"/>
-          <w:lang w:val="en-US"/>
-        </w:rPr>
-        <w:t xml:space="preserve"> reviziju</w:t>
+        <w:t>u koji želi da pošalje na reviziju</w:t>
       </w:r>
       <w:r>
         <w:rPr>
@@ -27861,29 +27173,7 @@
           <w:szCs w:val="23"/>
           <w:lang w:val="en-US"/>
         </w:rPr>
-        <w:t xml:space="preserve">Zahtjev za slanje timesheet-a </w:t>
-      </w:r>
-      <w:proofErr w:type="gramStart"/>
-      <w:r>
-        <w:rPr>
-          <w:rFonts w:eastAsia="Times New Roman" w:cs="Arial"/>
-          <w:color w:val="000000"/>
-          <w:sz w:val="24"/>
-          <w:szCs w:val="23"/>
-          <w:lang w:val="en-US"/>
-        </w:rPr>
-        <w:t>na</w:t>
-      </w:r>
-      <w:proofErr w:type="gramEnd"/>
-      <w:r>
-        <w:rPr>
-          <w:rFonts w:eastAsia="Times New Roman" w:cs="Arial"/>
-          <w:color w:val="000000"/>
-          <w:sz w:val="24"/>
-          <w:szCs w:val="23"/>
-          <w:lang w:val="en-US"/>
-        </w:rPr>
-        <w:t xml:space="preserve"> reviziju</w:t>
+        <w:t>Zahtjev za slanje timesheet-a na reviziju</w:t>
       </w:r>
       <w:r>
         <w:rPr>
@@ -27996,29 +27286,7 @@
           <w:szCs w:val="23"/>
           <w:lang w:val="en-US"/>
         </w:rPr>
-        <w:t xml:space="preserve">Timesheet mora imati barem jedan unos prije slanja </w:t>
-      </w:r>
-      <w:proofErr w:type="gramStart"/>
-      <w:r>
-        <w:rPr>
-          <w:rFonts w:eastAsia="Times New Roman" w:cs="Arial"/>
-          <w:color w:val="000000"/>
-          <w:sz w:val="24"/>
-          <w:szCs w:val="23"/>
-          <w:lang w:val="en-US"/>
-        </w:rPr>
-        <w:t>na</w:t>
-      </w:r>
-      <w:proofErr w:type="gramEnd"/>
-      <w:r>
-        <w:rPr>
-          <w:rFonts w:eastAsia="Times New Roman" w:cs="Arial"/>
-          <w:color w:val="000000"/>
-          <w:sz w:val="24"/>
-          <w:szCs w:val="23"/>
-          <w:lang w:val="en-US"/>
-        </w:rPr>
-        <w:t xml:space="preserve"> reviziju</w:t>
+        <w:t>Timesheet mora imati barem jedan unos prije slanja na reviziju</w:t>
       </w:r>
       <w:r>
         <w:rPr>
@@ -28153,29 +27421,7 @@
           <w:szCs w:val="23"/>
           <w:lang w:val="en-US"/>
         </w:rPr>
-        <w:t xml:space="preserve">Sistem šalje timesheet </w:t>
-      </w:r>
-      <w:proofErr w:type="gramStart"/>
-      <w:r>
-        <w:rPr>
-          <w:rFonts w:eastAsia="Times New Roman" w:cs="Arial"/>
-          <w:color w:val="000000"/>
-          <w:sz w:val="24"/>
-          <w:szCs w:val="23"/>
-          <w:lang w:val="en-US"/>
-        </w:rPr>
-        <w:t>na</w:t>
-      </w:r>
-      <w:proofErr w:type="gramEnd"/>
-      <w:r>
-        <w:rPr>
-          <w:rFonts w:eastAsia="Times New Roman" w:cs="Arial"/>
-          <w:color w:val="000000"/>
-          <w:sz w:val="24"/>
-          <w:szCs w:val="23"/>
-          <w:lang w:val="en-US"/>
-        </w:rPr>
-        <w:t xml:space="preserve"> pregled </w:t>
+        <w:t xml:space="preserve">Sistem šalje timesheet na pregled </w:t>
       </w:r>
       <w:r>
         <w:rPr>
@@ -28310,29 +27556,7 @@
           <w:szCs w:val="23"/>
           <w:lang w:val="en-US"/>
         </w:rPr>
-        <w:t xml:space="preserve">t-u </w:t>
-      </w:r>
-      <w:proofErr w:type="gramStart"/>
-      <w:r>
-        <w:rPr>
-          <w:rFonts w:eastAsia="Times New Roman" w:cs="Arial"/>
-          <w:color w:val="000000"/>
-          <w:sz w:val="24"/>
-          <w:szCs w:val="23"/>
-          <w:lang w:val="en-US"/>
-        </w:rPr>
-        <w:t>ili</w:t>
-      </w:r>
-      <w:proofErr w:type="gramEnd"/>
-      <w:r>
-        <w:rPr>
-          <w:rFonts w:eastAsia="Times New Roman" w:cs="Arial"/>
-          <w:color w:val="000000"/>
-          <w:sz w:val="24"/>
-          <w:szCs w:val="23"/>
-          <w:lang w:val="en-US"/>
-        </w:rPr>
-        <w:t xml:space="preserve"> eventualnoj grešc</w:t>
+        <w:t>t-u ili eventualnoj grešc</w:t>
       </w:r>
       <w:r>
         <w:rPr>
@@ -28504,7 +27728,6 @@
         </w:rPr>
         <w:t xml:space="preserve">mogućnost </w:t>
       </w:r>
-      <w:proofErr w:type="gramStart"/>
       <w:r>
         <w:rPr>
           <w:rFonts w:asciiTheme="minorHAnsi" w:hAnsiTheme="minorHAnsi" w:cstheme="minorHAnsi"/>
@@ -28517,87 +27740,63 @@
           <w:rFonts w:asciiTheme="minorHAnsi" w:hAnsiTheme="minorHAnsi" w:cstheme="minorHAnsi"/>
           <w:color w:val="000000"/>
         </w:rPr>
-        <w:t>a  urađenog</w:t>
-      </w:r>
-      <w:proofErr w:type="gramEnd"/>
+        <w:t>a  urađenog posla na određenom projektu</w:t>
+      </w:r>
       <w:r>
         <w:rPr>
           <w:rFonts w:asciiTheme="minorHAnsi" w:hAnsiTheme="minorHAnsi" w:cstheme="minorHAnsi"/>
           <w:color w:val="000000"/>
         </w:rPr>
-        <w:t xml:space="preserve"> posla na određenom projektu</w:t>
+        <w:t>, odnosno, uvid u informacije o izvršenim/neizvršenim zadacima, trošku rada po projektu, potrošenom vremenu za izvršenje</w:t>
       </w:r>
       <w:r>
         <w:rPr>
           <w:rFonts w:asciiTheme="minorHAnsi" w:hAnsiTheme="minorHAnsi" w:cstheme="minorHAnsi"/>
           <w:color w:val="000000"/>
         </w:rPr>
-        <w:t>, odnosno, uvid u informacije o izvršenim/neizvršenim zadacima, trošku rada po projektu, potrošenom vremenu za izvršenje</w:t>
+        <w:t xml:space="preserve"> (sa mogućnošću filtriranja po </w:t>
       </w:r>
       <w:r>
         <w:rPr>
           <w:rFonts w:asciiTheme="minorHAnsi" w:hAnsiTheme="minorHAnsi" w:cstheme="minorHAnsi"/>
           <w:color w:val="000000"/>
         </w:rPr>
-        <w:t xml:space="preserve"> (sa mogućnošću filtriranja po </w:t>
+        <w:t>ID-u</w:t>
       </w:r>
       <w:r>
         <w:rPr>
           <w:rFonts w:asciiTheme="minorHAnsi" w:hAnsiTheme="minorHAnsi" w:cstheme="minorHAnsi"/>
           <w:color w:val="000000"/>
         </w:rPr>
-        <w:t>ID-u</w:t>
+        <w:t xml:space="preserve"> projekta</w:t>
       </w:r>
       <w:r>
         <w:rPr>
           <w:rFonts w:asciiTheme="minorHAnsi" w:hAnsiTheme="minorHAnsi" w:cstheme="minorHAnsi"/>
           <w:color w:val="000000"/>
         </w:rPr>
-        <w:t xml:space="preserve"> projekta</w:t>
+        <w:t>, ID-u</w:t>
       </w:r>
       <w:r>
         <w:rPr>
           <w:rFonts w:asciiTheme="minorHAnsi" w:hAnsiTheme="minorHAnsi" w:cstheme="minorHAnsi"/>
           <w:color w:val="000000"/>
         </w:rPr>
-        <w:t>, ID-u</w:t>
+        <w:t xml:space="preserve"> zadatka, prioritetu zadatka i ostalim relevantnim poljima</w:t>
       </w:r>
       <w:r>
         <w:rPr>
           <w:rFonts w:asciiTheme="minorHAnsi" w:hAnsiTheme="minorHAnsi" w:cstheme="minorHAnsi"/>
           <w:color w:val="000000"/>
         </w:rPr>
-        <w:t xml:space="preserve"> zadatka, prioritetu zadatka i ostalim relevantnim poljima</w:t>
+        <w:t>)</w:t>
       </w:r>
       <w:r>
         <w:rPr>
           <w:rFonts w:asciiTheme="minorHAnsi" w:hAnsiTheme="minorHAnsi" w:cstheme="minorHAnsi"/>
           <w:color w:val="000000"/>
         </w:rPr>
-        <w:t>)</w:t>
-      </w:r>
-      <w:r>
-        <w:rPr>
-          <w:rFonts w:asciiTheme="minorHAnsi" w:hAnsiTheme="minorHAnsi" w:cstheme="minorHAnsi"/>
-          <w:color w:val="000000"/>
-        </w:rPr>
-        <w:t xml:space="preserve">. Izvještaj </w:t>
-      </w:r>
-      <w:proofErr w:type="gramStart"/>
-      <w:r>
-        <w:rPr>
-          <w:rFonts w:asciiTheme="minorHAnsi" w:hAnsiTheme="minorHAnsi" w:cstheme="minorHAnsi"/>
-          <w:color w:val="000000"/>
-        </w:rPr>
-        <w:t>će</w:t>
-      </w:r>
-      <w:proofErr w:type="gramEnd"/>
-      <w:r>
-        <w:rPr>
-          <w:rFonts w:asciiTheme="minorHAnsi" w:hAnsiTheme="minorHAnsi" w:cstheme="minorHAnsi"/>
-          <w:color w:val="000000"/>
-        </w:rPr>
-        <w:t xml:space="preserve"> onda, u slučaju pravilnog izvršenja</w:t>
+        <w:t>. Izvještaj će onda, u slučaju pravilnog izvršenja</w:t>
       </w:r>
       <w:r>
         <w:rPr>
@@ -28750,23 +27949,7 @@
           <w:rFonts w:asciiTheme="minorHAnsi" w:hAnsiTheme="minorHAnsi" w:cstheme="minorHAnsi"/>
           <w:color w:val="000000"/>
         </w:rPr>
-        <w:t xml:space="preserve">Korisnik mora da bude prijavljen </w:t>
-      </w:r>
-      <w:proofErr w:type="gramStart"/>
-      <w:r>
-        <w:rPr>
-          <w:rFonts w:asciiTheme="minorHAnsi" w:hAnsiTheme="minorHAnsi" w:cstheme="minorHAnsi"/>
-          <w:color w:val="000000"/>
-        </w:rPr>
-        <w:t>na</w:t>
-      </w:r>
-      <w:proofErr w:type="gramEnd"/>
-      <w:r>
-        <w:rPr>
-          <w:rFonts w:asciiTheme="minorHAnsi" w:hAnsiTheme="minorHAnsi" w:cstheme="minorHAnsi"/>
-          <w:color w:val="000000"/>
-        </w:rPr>
-        <w:t xml:space="preserve"> </w:t>
+        <w:t xml:space="preserve">Korisnik mora da bude prijavljen na </w:t>
       </w:r>
       <w:r>
         <w:rPr>
@@ -29033,23 +28216,7 @@
           <w:rFonts w:asciiTheme="minorHAnsi" w:hAnsiTheme="minorHAnsi" w:cstheme="minorHAnsi"/>
           <w:color w:val="000000"/>
         </w:rPr>
-        <w:t xml:space="preserve">U slučaju greške (sistem nije spojen </w:t>
-      </w:r>
-      <w:proofErr w:type="gramStart"/>
-      <w:r>
-        <w:rPr>
-          <w:rFonts w:asciiTheme="minorHAnsi" w:hAnsiTheme="minorHAnsi" w:cstheme="minorHAnsi"/>
-          <w:color w:val="000000"/>
-        </w:rPr>
-        <w:t>sa</w:t>
-      </w:r>
-      <w:proofErr w:type="gramEnd"/>
-      <w:r>
-        <w:rPr>
-          <w:rFonts w:asciiTheme="minorHAnsi" w:hAnsiTheme="minorHAnsi" w:cstheme="minorHAnsi"/>
-          <w:color w:val="000000"/>
-        </w:rPr>
-        <w:t xml:space="preserve"> bazom, pogrešan unos) sistem obaviještava korisnika o tipu</w:t>
+        <w:t>U slučaju greške (sistem nije spojen sa bazom, pogrešan unos) sistem obaviještava korisnika o tipu</w:t>
       </w:r>
       <w:r>
         <w:rPr>
@@ -29211,21 +28378,12 @@
         </w:rPr>
         <w:t xml:space="preserve">Kreira se dokument </w:t>
       </w:r>
-      <w:proofErr w:type="gramStart"/>
       <w:r>
         <w:rPr>
           <w:rFonts w:asciiTheme="minorHAnsi" w:hAnsiTheme="minorHAnsi" w:cstheme="minorHAnsi"/>
           <w:color w:val="000000"/>
         </w:rPr>
-        <w:t>sa</w:t>
-      </w:r>
-      <w:proofErr w:type="gramEnd"/>
-      <w:r>
-        <w:rPr>
-          <w:rFonts w:asciiTheme="minorHAnsi" w:hAnsiTheme="minorHAnsi" w:cstheme="minorHAnsi"/>
-          <w:color w:val="000000"/>
-        </w:rPr>
-        <w:t xml:space="preserve"> tabelarnim prikazom detaljnih informacija</w:t>
+        <w:t>sa tabelarnim prikazom detaljnih informacija</w:t>
       </w:r>
       <w:r>
         <w:rPr>
@@ -29344,23 +28502,7 @@
           <w:rFonts w:asciiTheme="minorHAnsi" w:hAnsiTheme="minorHAnsi" w:cstheme="minorHAnsi"/>
           <w:color w:val="000000"/>
         </w:rPr>
-        <w:t xml:space="preserve">ještaje </w:t>
-      </w:r>
-      <w:proofErr w:type="gramStart"/>
-      <w:r>
-        <w:rPr>
-          <w:rFonts w:asciiTheme="minorHAnsi" w:hAnsiTheme="minorHAnsi" w:cstheme="minorHAnsi"/>
-          <w:color w:val="000000"/>
-        </w:rPr>
-        <w:t>na</w:t>
-      </w:r>
-      <w:proofErr w:type="gramEnd"/>
-      <w:r>
-        <w:rPr>
-          <w:rFonts w:asciiTheme="minorHAnsi" w:hAnsiTheme="minorHAnsi" w:cstheme="minorHAnsi"/>
-          <w:color w:val="000000"/>
-        </w:rPr>
-        <w:t xml:space="preserve"> kojima se nalaze ime i</w:t>
+        <w:t>ještaje na kojima se nalaze ime i</w:t>
       </w:r>
       <w:r>
         <w:rPr>
@@ -29448,23 +28590,7 @@
           <w:rFonts w:asciiTheme="minorHAnsi" w:hAnsiTheme="minorHAnsi" w:cstheme="minorHAnsi"/>
           <w:color w:val="000000"/>
         </w:rPr>
-        <w:t xml:space="preserve">Korisnik je prijavljen </w:t>
-      </w:r>
-      <w:proofErr w:type="gramStart"/>
-      <w:r>
-        <w:rPr>
-          <w:rFonts w:asciiTheme="minorHAnsi" w:hAnsiTheme="minorHAnsi" w:cstheme="minorHAnsi"/>
-          <w:color w:val="000000"/>
-        </w:rPr>
-        <w:t>na</w:t>
-      </w:r>
-      <w:proofErr w:type="gramEnd"/>
-      <w:r>
-        <w:rPr>
-          <w:rFonts w:asciiTheme="minorHAnsi" w:hAnsiTheme="minorHAnsi" w:cstheme="minorHAnsi"/>
-          <w:color w:val="000000"/>
-        </w:rPr>
-        <w:t xml:space="preserve"> sistem.</w:t>
+        <w:t>Korisnik je prijavljen na sistem.</w:t>
       </w:r>
     </w:p>
     <w:p>
@@ -29703,23 +28829,7 @@
           <w:rFonts w:asciiTheme="minorHAnsi" w:hAnsiTheme="minorHAnsi" w:cstheme="minorHAnsi"/>
           <w:color w:val="000000"/>
         </w:rPr>
-        <w:t xml:space="preserve">Pravi se upit </w:t>
-      </w:r>
-      <w:proofErr w:type="gramStart"/>
-      <w:r>
-        <w:rPr>
-          <w:rFonts w:asciiTheme="minorHAnsi" w:hAnsiTheme="minorHAnsi" w:cstheme="minorHAnsi"/>
-          <w:color w:val="000000"/>
-        </w:rPr>
-        <w:t>nad</w:t>
-      </w:r>
-      <w:proofErr w:type="gramEnd"/>
-      <w:r>
-        <w:rPr>
-          <w:rFonts w:asciiTheme="minorHAnsi" w:hAnsiTheme="minorHAnsi" w:cstheme="minorHAnsi"/>
-          <w:color w:val="000000"/>
-        </w:rPr>
-        <w:t xml:space="preserve"> bazom podataka</w:t>
+        <w:t>Pravi se upit nad bazom podataka</w:t>
       </w:r>
       <w:r>
         <w:rPr>
@@ -29755,23 +28865,7 @@
           <w:rFonts w:asciiTheme="minorHAnsi" w:hAnsiTheme="minorHAnsi" w:cstheme="minorHAnsi"/>
           <w:color w:val="000000"/>
         </w:rPr>
-        <w:t xml:space="preserve">U slučaju greške (sistem nije spojen </w:t>
-      </w:r>
-      <w:proofErr w:type="gramStart"/>
-      <w:r>
-        <w:rPr>
-          <w:rFonts w:asciiTheme="minorHAnsi" w:hAnsiTheme="minorHAnsi" w:cstheme="minorHAnsi"/>
-          <w:color w:val="000000"/>
-        </w:rPr>
-        <w:t>sa</w:t>
-      </w:r>
-      <w:proofErr w:type="gramEnd"/>
-      <w:r>
-        <w:rPr>
-          <w:rFonts w:asciiTheme="minorHAnsi" w:hAnsiTheme="minorHAnsi" w:cstheme="minorHAnsi"/>
-          <w:color w:val="000000"/>
-        </w:rPr>
-        <w:t xml:space="preserve"> bazom, pogrešan unos) sistem obaviještava korisnika o tipu</w:t>
+        <w:t>U slučaju greške (sistem nije spojen sa bazom, pogrešan unos) sistem obaviještava korisnika o tipu</w:t>
       </w:r>
       <w:r>
         <w:rPr>
@@ -29900,23 +28994,7 @@
           <w:color w:val="000000"/>
         </w:rPr>
         <w:lastRenderedPageBreak/>
-        <w:t xml:space="preserve">Izvještaj </w:t>
-      </w:r>
-      <w:proofErr w:type="gramStart"/>
-      <w:r>
-        <w:rPr>
-          <w:rFonts w:asciiTheme="minorHAnsi" w:hAnsiTheme="minorHAnsi" w:cstheme="minorHAnsi"/>
-          <w:color w:val="000000"/>
-        </w:rPr>
-        <w:t>sa</w:t>
-      </w:r>
-      <w:proofErr w:type="gramEnd"/>
-      <w:r>
-        <w:rPr>
-          <w:rFonts w:asciiTheme="minorHAnsi" w:hAnsiTheme="minorHAnsi" w:cstheme="minorHAnsi"/>
-          <w:color w:val="000000"/>
-        </w:rPr>
-        <w:t xml:space="preserve"> informacijama o zaposleniku i njegovim detaljnim performansama (podaci navedeni u opisu) po pripadajućim projektima.</w:t>
+        <w:t>Izvještaj sa informacijama o zaposleniku i njegovim detaljnim performansama (podaci navedeni u opisu) po pripadajućim projektima.</w:t>
       </w:r>
     </w:p>
     <w:p>
@@ -30164,23 +29242,7 @@
           <w:rFonts w:asciiTheme="minorHAnsi" w:hAnsiTheme="minorHAnsi" w:cstheme="minorHAnsi"/>
           <w:color w:val="000000"/>
         </w:rPr>
-        <w:t xml:space="preserve">Korisnik je prijavljen </w:t>
-      </w:r>
-      <w:proofErr w:type="gramStart"/>
-      <w:r>
-        <w:rPr>
-          <w:rFonts w:asciiTheme="minorHAnsi" w:hAnsiTheme="minorHAnsi" w:cstheme="minorHAnsi"/>
-          <w:color w:val="000000"/>
-        </w:rPr>
-        <w:t>na</w:t>
-      </w:r>
-      <w:proofErr w:type="gramEnd"/>
-      <w:r>
-        <w:rPr>
-          <w:rFonts w:asciiTheme="minorHAnsi" w:hAnsiTheme="minorHAnsi" w:cstheme="minorHAnsi"/>
-          <w:color w:val="000000"/>
-        </w:rPr>
-        <w:t xml:space="preserve"> sistem.</w:t>
+        <w:t>Korisnik je prijavljen na sistem.</w:t>
       </w:r>
     </w:p>
     <w:p>
@@ -30455,23 +29517,7 @@
           <w:rFonts w:asciiTheme="minorHAnsi" w:hAnsiTheme="minorHAnsi" w:cstheme="minorHAnsi"/>
           <w:color w:val="000000"/>
         </w:rPr>
-        <w:t xml:space="preserve">Pravi se upit </w:t>
-      </w:r>
-      <w:proofErr w:type="gramStart"/>
-      <w:r>
-        <w:rPr>
-          <w:rFonts w:asciiTheme="minorHAnsi" w:hAnsiTheme="minorHAnsi" w:cstheme="minorHAnsi"/>
-          <w:color w:val="000000"/>
-        </w:rPr>
-        <w:t>nad</w:t>
-      </w:r>
-      <w:proofErr w:type="gramEnd"/>
-      <w:r>
-        <w:rPr>
-          <w:rFonts w:asciiTheme="minorHAnsi" w:hAnsiTheme="minorHAnsi" w:cstheme="minorHAnsi"/>
-          <w:color w:val="000000"/>
-        </w:rPr>
-        <w:t xml:space="preserve"> bazom podataka pri čemu se na osnovu naziva odabere </w:t>
+        <w:t xml:space="preserve">Pravi se upit nad bazom podataka pri čemu se na osnovu naziva odabere </w:t>
       </w:r>
       <w:r>
         <w:rPr>
@@ -30826,104 +29872,54 @@
         </w:rPr>
         <w:t>projekti u kojima učestvuje, izvršeni/neizvršeni zadaci, vrijeme izvršavanja</w:t>
       </w:r>
-      <w:proofErr w:type="gramStart"/>
       <w:r>
         <w:rPr>
           <w:rFonts w:asciiTheme="minorHAnsi" w:hAnsiTheme="minorHAnsi" w:cstheme="minorHAnsi"/>
           <w:color w:val="000000"/>
         </w:rPr>
-        <w:t>,  trošak</w:t>
-      </w:r>
-      <w:proofErr w:type="gramEnd"/>
+        <w:t>,  trošak rada</w:t>
+      </w:r>
       <w:r>
         <w:rPr>
           <w:rFonts w:asciiTheme="minorHAnsi" w:hAnsiTheme="minorHAnsi" w:cstheme="minorHAnsi"/>
           <w:color w:val="000000"/>
         </w:rPr>
-        <w:t xml:space="preserve"> rada</w:t>
+        <w:t xml:space="preserve"> i ostali statistički parametri bitni za viši menadžment). </w:t>
       </w:r>
       <w:r>
         <w:rPr>
           <w:rFonts w:asciiTheme="minorHAnsi" w:hAnsiTheme="minorHAnsi" w:cstheme="minorHAnsi"/>
           <w:color w:val="000000"/>
         </w:rPr>
-        <w:t xml:space="preserve"> i ostali statistički parametri bitni za viši menadžment). </w:t>
+        <w:t>Opcija za kreiranje ovog izvještaja se otvara prvog dana sljedećeg mjeseca, pa npr.</w:t>
       </w:r>
       <w:r>
         <w:rPr>
           <w:rFonts w:asciiTheme="minorHAnsi" w:hAnsiTheme="minorHAnsi" w:cstheme="minorHAnsi"/>
           <w:color w:val="000000"/>
         </w:rPr>
-        <w:t xml:space="preserve">Opcija za kreiranje ovog izvještaja se otvara prvog </w:t>
-      </w:r>
-      <w:proofErr w:type="gramStart"/>
+        <w:t xml:space="preserve"> </w:t>
+      </w:r>
       <w:r>
         <w:rPr>
           <w:rFonts w:asciiTheme="minorHAnsi" w:hAnsiTheme="minorHAnsi" w:cstheme="minorHAnsi"/>
           <w:color w:val="000000"/>
         </w:rPr>
-        <w:t>dana</w:t>
-      </w:r>
-      <w:proofErr w:type="gramEnd"/>
+        <w:t xml:space="preserve">mjesečni izvještaj za </w:t>
+      </w:r>
       <w:r>
         <w:rPr>
           <w:rFonts w:asciiTheme="minorHAnsi" w:hAnsiTheme="minorHAnsi" w:cstheme="minorHAnsi"/>
           <w:color w:val="000000"/>
         </w:rPr>
-        <w:t xml:space="preserve"> sljedećeg mjeseca, pa npr.</w:t>
+        <w:t xml:space="preserve">mjesec </w:t>
       </w:r>
       <w:r>
         <w:rPr>
           <w:rFonts w:asciiTheme="minorHAnsi" w:hAnsiTheme="minorHAnsi" w:cstheme="minorHAnsi"/>
           <w:color w:val="000000"/>
         </w:rPr>
-        <w:t xml:space="preserve"> </w:t>
-      </w:r>
-      <w:proofErr w:type="gramStart"/>
-      <w:r>
-        <w:rPr>
-          <w:rFonts w:asciiTheme="minorHAnsi" w:hAnsiTheme="minorHAnsi" w:cstheme="minorHAnsi"/>
-          <w:color w:val="000000"/>
-        </w:rPr>
-        <w:t>mjesečni</w:t>
-      </w:r>
-      <w:proofErr w:type="gramEnd"/>
-      <w:r>
-        <w:rPr>
-          <w:rFonts w:asciiTheme="minorHAnsi" w:hAnsiTheme="minorHAnsi" w:cstheme="minorHAnsi"/>
-          <w:color w:val="000000"/>
-        </w:rPr>
-        <w:t xml:space="preserve"> izvještaj za </w:t>
-      </w:r>
-      <w:r>
-        <w:rPr>
-          <w:rFonts w:asciiTheme="minorHAnsi" w:hAnsiTheme="minorHAnsi" w:cstheme="minorHAnsi"/>
-          <w:color w:val="000000"/>
-        </w:rPr>
-        <w:t xml:space="preserve">mjesec </w:t>
-      </w:r>
-      <w:r>
-        <w:rPr>
-          <w:rFonts w:asciiTheme="minorHAnsi" w:hAnsiTheme="minorHAnsi" w:cstheme="minorHAnsi"/>
-          <w:color w:val="000000"/>
-        </w:rPr>
-        <w:t xml:space="preserve">april se može kreirati tek od 1. </w:t>
-      </w:r>
-      <w:proofErr w:type="gramStart"/>
-      <w:r>
-        <w:rPr>
-          <w:rFonts w:asciiTheme="minorHAnsi" w:hAnsiTheme="minorHAnsi" w:cstheme="minorHAnsi"/>
-          <w:color w:val="000000"/>
-        </w:rPr>
-        <w:t>maja</w:t>
-      </w:r>
-      <w:proofErr w:type="gramEnd"/>
-      <w:r>
-        <w:rPr>
-          <w:rFonts w:asciiTheme="minorHAnsi" w:hAnsiTheme="minorHAnsi" w:cstheme="minorHAnsi"/>
-          <w:color w:val="000000"/>
-        </w:rPr>
-        <w:t>.</w:t>
+        <w:t>april se može kreirati tek od 1. maja.</w:t>
       </w:r>
       <w:r>
         <w:rPr>
@@ -30995,23 +29991,7 @@
           <w:rFonts w:asciiTheme="minorHAnsi" w:hAnsiTheme="minorHAnsi" w:cstheme="minorHAnsi"/>
           <w:color w:val="000000"/>
         </w:rPr>
-        <w:t xml:space="preserve">Korisnik je prijavljen </w:t>
-      </w:r>
-      <w:proofErr w:type="gramStart"/>
-      <w:r>
-        <w:rPr>
-          <w:rFonts w:asciiTheme="minorHAnsi" w:hAnsiTheme="minorHAnsi" w:cstheme="minorHAnsi"/>
-          <w:color w:val="000000"/>
-        </w:rPr>
-        <w:t>na</w:t>
-      </w:r>
-      <w:proofErr w:type="gramEnd"/>
-      <w:r>
-        <w:rPr>
-          <w:rFonts w:asciiTheme="minorHAnsi" w:hAnsiTheme="minorHAnsi" w:cstheme="minorHAnsi"/>
-          <w:color w:val="000000"/>
-        </w:rPr>
-        <w:t xml:space="preserve"> sistem.</w:t>
+        <w:t>Korisnik je prijavljen na sistem.</w:t>
       </w:r>
     </w:p>
     <w:p>
@@ -31314,23 +30294,7 @@
           <w:rFonts w:asciiTheme="minorHAnsi" w:hAnsiTheme="minorHAnsi" w:cstheme="minorHAnsi"/>
           <w:color w:val="000000"/>
         </w:rPr>
-        <w:t xml:space="preserve">Pravi se upit </w:t>
-      </w:r>
-      <w:proofErr w:type="gramStart"/>
-      <w:r>
-        <w:rPr>
-          <w:rFonts w:asciiTheme="minorHAnsi" w:hAnsiTheme="minorHAnsi" w:cstheme="minorHAnsi"/>
-          <w:color w:val="000000"/>
-        </w:rPr>
-        <w:t>nad</w:t>
-      </w:r>
-      <w:proofErr w:type="gramEnd"/>
-      <w:r>
-        <w:rPr>
-          <w:rFonts w:asciiTheme="minorHAnsi" w:hAnsiTheme="minorHAnsi" w:cstheme="minorHAnsi"/>
-          <w:color w:val="000000"/>
-        </w:rPr>
-        <w:t xml:space="preserve"> bazom podataka pri čemu se na osnovu identifikacijskog broja </w:t>
+        <w:t xml:space="preserve">Pravi se upit nad bazom podataka pri čemu se na osnovu identifikacijskog broja </w:t>
       </w:r>
       <w:r>
         <w:rPr>
@@ -31548,23 +30512,7 @@
           <w:rFonts w:asciiTheme="minorHAnsi" w:hAnsiTheme="minorHAnsi" w:cstheme="minorHAnsi"/>
           <w:color w:val="000000"/>
         </w:rPr>
-        <w:t xml:space="preserve"> se izvještaj </w:t>
-      </w:r>
-      <w:proofErr w:type="gramStart"/>
-      <w:r>
-        <w:rPr>
-          <w:rFonts w:asciiTheme="minorHAnsi" w:hAnsiTheme="minorHAnsi" w:cstheme="minorHAnsi"/>
-          <w:color w:val="000000"/>
-        </w:rPr>
-        <w:t>na</w:t>
-      </w:r>
-      <w:proofErr w:type="gramEnd"/>
-      <w:r>
-        <w:rPr>
-          <w:rFonts w:asciiTheme="minorHAnsi" w:hAnsiTheme="minorHAnsi" w:cstheme="minorHAnsi"/>
-          <w:color w:val="000000"/>
-        </w:rPr>
-        <w:t xml:space="preserve"> kojem se nalaz</w:t>
+        <w:t xml:space="preserve"> se izvještaj na kojem se nalaz</w:t>
       </w:r>
       <w:r>
         <w:rPr>
@@ -33374,7 +32322,7 @@
           <w:rPr>
             <w:noProof/>
           </w:rPr>
-          <w:t>3</w:t>
+          <w:t>17</w:t>
         </w:r>
         <w:r>
           <w:rPr>
@@ -44793,7 +43741,7 @@
 </file>
 
 <file path=customXml/itemProps1.xml><?xml version="1.0" encoding="utf-8"?>
-<ds:datastoreItem xmlns:ds="http://schemas.openxmlformats.org/officeDocument/2006/customXml" ds:itemID="{EEACF8FE-30BD-458E-8C30-D59C704F0A90}">
+<ds:datastoreItem xmlns:ds="http://schemas.openxmlformats.org/officeDocument/2006/customXml" ds:itemID="{F226BB72-1EEE-4DC8-AE4A-2E325DA7BDFD}">
   <ds:schemaRefs>
     <ds:schemaRef ds:uri="http://schemas.openxmlformats.org/officeDocument/2006/bibliography"/>
   </ds:schemaRefs>

</xml_diff>